<commit_message>
Steering wheel module is done.
</commit_message>
<xml_diff>
--- a/Documentation/CAN.docx
+++ b/Documentation/CAN.docx
@@ -123,8 +123,6 @@
       <w:r>
         <w:t xml:space="preserve">to </w:t>
       </w:r>
-      <w:bookmarkStart w:id="0" w:name="_GoBack"/>
-      <w:bookmarkEnd w:id="0"/>
       <w:r>
         <w:t>pass. See example below.</w:t>
       </w:r>
@@ -257,10 +255,155 @@
         <w:t xml:space="preserve">  = 0. Allowed message ids: all.</w:t>
       </w:r>
     </w:p>
+    <w:p>
+      <w:pPr>
+        <w:pStyle w:val="Heading2"/>
+      </w:pPr>
+      <w:r>
+        <w:t>How to send a CAN message</w:t>
+      </w:r>
+    </w:p>
     <w:p/>
-    <w:p/>
+    <w:p>
+      <w:r>
+        <w:rPr>
+          <w:noProof/>
+          <w:lang w:val="nb-NO" w:eastAsia="nb-NO"/>
+        </w:rPr>
+        <w:drawing>
+          <wp:inline distT="0" distB="0" distL="0" distR="0">
+            <wp:extent cx="4747260" cy="2689860"/>
+            <wp:effectExtent l="0" t="0" r="0" b="0"/>
+            <wp:docPr id="1" name="Picture 1" descr="C:\Users\Vilius\Desktop\cansend.png"/>
+            <wp:cNvGraphicFramePr>
+              <a:graphicFrameLocks xmlns:a="http://schemas.openxmlformats.org/drawingml/2006/main" noChangeAspect="1"/>
+            </wp:cNvGraphicFramePr>
+            <a:graphic xmlns:a="http://schemas.openxmlformats.org/drawingml/2006/main">
+              <a:graphicData uri="http://schemas.openxmlformats.org/drawingml/2006/picture">
+                <pic:pic xmlns:pic="http://schemas.openxmlformats.org/drawingml/2006/picture">
+                  <pic:nvPicPr>
+                    <pic:cNvPr id="0" name="Picture 1" descr="C:\Users\Vilius\Desktop\cansend.png"/>
+                    <pic:cNvPicPr>
+                      <a:picLocks noChangeAspect="1" noChangeArrowheads="1"/>
+                    </pic:cNvPicPr>
+                  </pic:nvPicPr>
+                  <pic:blipFill>
+                    <a:blip r:embed="rId7">
+                      <a:extLst>
+                        <a:ext uri="{28A0092B-C50C-407E-A947-70E740481C1C}">
+                          <a14:useLocalDpi xmlns:a14="http://schemas.microsoft.com/office/drawing/2010/main" val="0"/>
+                        </a:ext>
+                      </a:extLst>
+                    </a:blip>
+                    <a:srcRect/>
+                    <a:stretch>
+                      <a:fillRect/>
+                    </a:stretch>
+                  </pic:blipFill>
+                  <pic:spPr bwMode="auto">
+                    <a:xfrm>
+                      <a:off x="0" y="0"/>
+                      <a:ext cx="4747260" cy="2689860"/>
+                    </a:xfrm>
+                    <a:prstGeom prst="rect">
+                      <a:avLst/>
+                    </a:prstGeom>
+                    <a:noFill/>
+                    <a:ln>
+                      <a:noFill/>
+                    </a:ln>
+                  </pic:spPr>
+                </pic:pic>
+              </a:graphicData>
+            </a:graphic>
+          </wp:inline>
+        </w:drawing>
+      </w:r>
+    </w:p>
+    <w:p>
+      <w:pPr>
+        <w:rPr>
+          <w:rFonts w:asciiTheme="majorHAnsi" w:eastAsiaTheme="majorEastAsia" w:hAnsiTheme="majorHAnsi" w:cstheme="majorBidi"/>
+          <w:color w:val="2E74B5" w:themeColor="accent1" w:themeShade="BF"/>
+          <w:sz w:val="26"/>
+          <w:szCs w:val="26"/>
+        </w:rPr>
+      </w:pPr>
+      <w:r>
+        <w:br w:type="page"/>
+      </w:r>
+    </w:p>
+    <w:p>
+      <w:pPr>
+        <w:pStyle w:val="Heading2"/>
+      </w:pPr>
+      <w:r>
+        <w:lastRenderedPageBreak/>
+        <w:t>How to receive a CAN message</w:t>
+      </w:r>
+    </w:p>
+    <w:p>
+      <w:bookmarkStart w:id="0" w:name="_GoBack"/>
+      <w:bookmarkEnd w:id="0"/>
+    </w:p>
+    <w:p>
+      <w:r>
+        <w:rPr>
+          <w:noProof/>
+          <w:lang w:val="nb-NO" w:eastAsia="nb-NO"/>
+        </w:rPr>
+        <w:drawing>
+          <wp:inline distT="0" distB="0" distL="0" distR="0">
+            <wp:extent cx="4937760" cy="3238500"/>
+            <wp:effectExtent l="0" t="0" r="0" b="0"/>
+            <wp:docPr id="2" name="Picture 2" descr="C:\Users\Vilius\Desktop\cansend.png"/>
+            <wp:cNvGraphicFramePr>
+              <a:graphicFrameLocks xmlns:a="http://schemas.openxmlformats.org/drawingml/2006/main" noChangeAspect="1"/>
+            </wp:cNvGraphicFramePr>
+            <a:graphic xmlns:a="http://schemas.openxmlformats.org/drawingml/2006/main">
+              <a:graphicData uri="http://schemas.openxmlformats.org/drawingml/2006/picture">
+                <pic:pic xmlns:pic="http://schemas.openxmlformats.org/drawingml/2006/picture">
+                  <pic:nvPicPr>
+                    <pic:cNvPr id="0" name="Picture 2" descr="C:\Users\Vilius\Desktop\cansend.png"/>
+                    <pic:cNvPicPr>
+                      <a:picLocks noChangeAspect="1" noChangeArrowheads="1"/>
+                    </pic:cNvPicPr>
+                  </pic:nvPicPr>
+                  <pic:blipFill>
+                    <a:blip r:embed="rId8">
+                      <a:extLst>
+                        <a:ext uri="{28A0092B-C50C-407E-A947-70E740481C1C}">
+                          <a14:useLocalDpi xmlns:a14="http://schemas.microsoft.com/office/drawing/2010/main" val="0"/>
+                        </a:ext>
+                      </a:extLst>
+                    </a:blip>
+                    <a:srcRect/>
+                    <a:stretch>
+                      <a:fillRect/>
+                    </a:stretch>
+                  </pic:blipFill>
+                  <pic:spPr bwMode="auto">
+                    <a:xfrm>
+                      <a:off x="0" y="0"/>
+                      <a:ext cx="4937760" cy="3238500"/>
+                    </a:xfrm>
+                    <a:prstGeom prst="rect">
+                      <a:avLst/>
+                    </a:prstGeom>
+                    <a:noFill/>
+                    <a:ln>
+                      <a:noFill/>
+                    </a:ln>
+                  </pic:spPr>
+                </pic:pic>
+              </a:graphicData>
+            </a:graphic>
+          </wp:inline>
+        </w:drawing>
+      </w:r>
+    </w:p>
     <w:sectPr>
-      <w:headerReference w:type="default" r:id="rId7"/>
+      <w:headerReference w:type="default" r:id="rId9"/>
       <w:pgSz w:w="12240" w:h="15840"/>
       <w:pgMar w:top="1440" w:right="1440" w:bottom="1440" w:left="1440" w:header="720" w:footer="720" w:gutter="0"/>
       <w:cols w:space="720"/>

</xml_diff>

<commit_message>
Front and steering wheel modules 90% done
</commit_message>
<xml_diff>
--- a/Documentation/CAN.docx
+++ b/Documentation/CAN.docx
@@ -8,6 +8,1685 @@
       </w:pPr>
       <w:r>
         <w:t>Notes on CAN bus</w:t>
+      </w:r>
+    </w:p>
+    <w:p/>
+    <w:p>
+      <w:pPr>
+        <w:pStyle w:val="Heading2"/>
+      </w:pPr>
+      <w:r>
+        <w:t>Preliminary list of message IDs</w:t>
+      </w:r>
+    </w:p>
+    <w:p/>
+    <w:p>
+      <w:pPr>
+        <w:autoSpaceDE w:val="0"/>
+        <w:autoSpaceDN w:val="0"/>
+        <w:adjustRightInd w:val="0"/>
+        <w:spacing w:after="0" w:line="240" w:lineRule="auto"/>
+        <w:rPr>
+          <w:rFonts w:ascii="Consolas" w:hAnsi="Consolas" w:cs="Consolas"/>
+          <w:color w:val="000000"/>
+          <w:sz w:val="19"/>
+          <w:szCs w:val="19"/>
+          <w:highlight w:val="white"/>
+          <w:lang w:val="nb-NO"/>
+        </w:rPr>
+      </w:pPr>
+      <w:r>
+        <w:rPr>
+          <w:rFonts w:ascii="Consolas" w:hAnsi="Consolas" w:cs="Consolas"/>
+          <w:color w:val="0000FF"/>
+          <w:sz w:val="19"/>
+          <w:szCs w:val="19"/>
+          <w:highlight w:val="white"/>
+          <w:lang w:val="nb-NO"/>
+        </w:rPr>
+        <w:t>#</w:t>
+      </w:r>
+      <w:proofErr w:type="spellStart"/>
+      <w:r>
+        <w:rPr>
+          <w:rFonts w:ascii="Consolas" w:hAnsi="Consolas" w:cs="Consolas"/>
+          <w:color w:val="0000FF"/>
+          <w:sz w:val="19"/>
+          <w:szCs w:val="19"/>
+          <w:highlight w:val="white"/>
+          <w:lang w:val="nb-NO"/>
+        </w:rPr>
+        <w:t>define</w:t>
+      </w:r>
+      <w:proofErr w:type="spellEnd"/>
+      <w:r>
+        <w:rPr>
+          <w:rFonts w:ascii="Consolas" w:hAnsi="Consolas" w:cs="Consolas"/>
+          <w:color w:val="A31515"/>
+          <w:sz w:val="19"/>
+          <w:szCs w:val="19"/>
+          <w:highlight w:val="white"/>
+          <w:lang w:val="nb-NO"/>
+        </w:rPr>
+        <w:t xml:space="preserve"> </w:t>
+      </w:r>
+      <w:r>
+        <w:rPr>
+          <w:rFonts w:ascii="Consolas" w:hAnsi="Consolas" w:cs="Consolas"/>
+          <w:color w:val="A000A0"/>
+          <w:sz w:val="19"/>
+          <w:szCs w:val="19"/>
+          <w:highlight w:val="white"/>
+          <w:lang w:val="nb-NO"/>
+        </w:rPr>
+        <w:t>ID_INIT</w:t>
+      </w:r>
+      <w:r>
+        <w:rPr>
+          <w:rFonts w:ascii="Consolas" w:hAnsi="Consolas" w:cs="Consolas"/>
+          <w:color w:val="A31515"/>
+          <w:sz w:val="19"/>
+          <w:szCs w:val="19"/>
+          <w:highlight w:val="white"/>
+          <w:lang w:val="nb-NO"/>
+        </w:rPr>
+        <w:tab/>
+      </w:r>
+      <w:r>
+        <w:rPr>
+          <w:rFonts w:ascii="Consolas" w:hAnsi="Consolas" w:cs="Consolas"/>
+          <w:color w:val="A31515"/>
+          <w:sz w:val="19"/>
+          <w:szCs w:val="19"/>
+          <w:highlight w:val="white"/>
+          <w:lang w:val="nb-NO"/>
+        </w:rPr>
+        <w:tab/>
+      </w:r>
+      <w:r>
+        <w:rPr>
+          <w:rFonts w:ascii="Consolas" w:hAnsi="Consolas" w:cs="Consolas"/>
+          <w:color w:val="A31515"/>
+          <w:sz w:val="19"/>
+          <w:szCs w:val="19"/>
+          <w:highlight w:val="white"/>
+          <w:lang w:val="nb-NO"/>
+        </w:rPr>
+        <w:tab/>
+      </w:r>
+      <w:r>
+        <w:rPr>
+          <w:rFonts w:ascii="Consolas" w:hAnsi="Consolas" w:cs="Consolas"/>
+          <w:color w:val="000000"/>
+          <w:sz w:val="19"/>
+          <w:szCs w:val="19"/>
+          <w:highlight w:val="white"/>
+          <w:lang w:val="nb-NO"/>
+        </w:rPr>
+        <w:t>404</w:t>
+      </w:r>
+    </w:p>
+    <w:p>
+      <w:pPr>
+        <w:autoSpaceDE w:val="0"/>
+        <w:autoSpaceDN w:val="0"/>
+        <w:adjustRightInd w:val="0"/>
+        <w:spacing w:after="0" w:line="240" w:lineRule="auto"/>
+        <w:rPr>
+          <w:rFonts w:ascii="Consolas" w:hAnsi="Consolas" w:cs="Consolas"/>
+          <w:color w:val="000000"/>
+          <w:sz w:val="19"/>
+          <w:szCs w:val="19"/>
+          <w:highlight w:val="white"/>
+          <w:lang w:val="nb-NO"/>
+        </w:rPr>
+      </w:pPr>
+      <w:r>
+        <w:rPr>
+          <w:rFonts w:ascii="Consolas" w:hAnsi="Consolas" w:cs="Consolas"/>
+          <w:color w:val="0000FF"/>
+          <w:sz w:val="19"/>
+          <w:szCs w:val="19"/>
+          <w:highlight w:val="white"/>
+          <w:lang w:val="nb-NO"/>
+        </w:rPr>
+        <w:t>#</w:t>
+      </w:r>
+      <w:proofErr w:type="spellStart"/>
+      <w:r>
+        <w:rPr>
+          <w:rFonts w:ascii="Consolas" w:hAnsi="Consolas" w:cs="Consolas"/>
+          <w:color w:val="0000FF"/>
+          <w:sz w:val="19"/>
+          <w:szCs w:val="19"/>
+          <w:highlight w:val="white"/>
+          <w:lang w:val="nb-NO"/>
+        </w:rPr>
+        <w:t>define</w:t>
+      </w:r>
+      <w:proofErr w:type="spellEnd"/>
+      <w:r>
+        <w:rPr>
+          <w:rFonts w:ascii="Consolas" w:hAnsi="Consolas" w:cs="Consolas"/>
+          <w:color w:val="A31515"/>
+          <w:sz w:val="19"/>
+          <w:szCs w:val="19"/>
+          <w:highlight w:val="white"/>
+          <w:lang w:val="nb-NO"/>
+        </w:rPr>
+        <w:t xml:space="preserve"> </w:t>
+      </w:r>
+      <w:proofErr w:type="spellStart"/>
+      <w:r>
+        <w:rPr>
+          <w:rFonts w:ascii="Consolas" w:hAnsi="Consolas" w:cs="Consolas"/>
+          <w:color w:val="A000A0"/>
+          <w:sz w:val="19"/>
+          <w:szCs w:val="19"/>
+          <w:highlight w:val="white"/>
+          <w:lang w:val="nb-NO"/>
+        </w:rPr>
+        <w:t>ID_brakes</w:t>
+      </w:r>
+      <w:proofErr w:type="spellEnd"/>
+      <w:r>
+        <w:rPr>
+          <w:rFonts w:ascii="Consolas" w:hAnsi="Consolas" w:cs="Consolas"/>
+          <w:color w:val="A31515"/>
+          <w:sz w:val="19"/>
+          <w:szCs w:val="19"/>
+          <w:highlight w:val="white"/>
+          <w:lang w:val="nb-NO"/>
+        </w:rPr>
+        <w:tab/>
+      </w:r>
+      <w:r>
+        <w:rPr>
+          <w:rFonts w:ascii="Consolas" w:hAnsi="Consolas" w:cs="Consolas"/>
+          <w:color w:val="A31515"/>
+          <w:sz w:val="19"/>
+          <w:szCs w:val="19"/>
+          <w:highlight w:val="white"/>
+          <w:lang w:val="nb-NO"/>
+        </w:rPr>
+        <w:tab/>
+      </w:r>
+      <w:r>
+        <w:rPr>
+          <w:rFonts w:ascii="Consolas" w:hAnsi="Consolas" w:cs="Consolas"/>
+          <w:color w:val="A31515"/>
+          <w:sz w:val="19"/>
+          <w:szCs w:val="19"/>
+          <w:highlight w:val="white"/>
+          <w:lang w:val="nb-NO"/>
+        </w:rPr>
+        <w:tab/>
+      </w:r>
+      <w:r>
+        <w:rPr>
+          <w:rFonts w:ascii="Consolas" w:hAnsi="Consolas" w:cs="Consolas"/>
+          <w:color w:val="000000"/>
+          <w:sz w:val="19"/>
+          <w:szCs w:val="19"/>
+          <w:highlight w:val="white"/>
+          <w:lang w:val="nb-NO"/>
+        </w:rPr>
+        <w:t>1</w:t>
+      </w:r>
+    </w:p>
+    <w:p>
+      <w:pPr>
+        <w:autoSpaceDE w:val="0"/>
+        <w:autoSpaceDN w:val="0"/>
+        <w:adjustRightInd w:val="0"/>
+        <w:spacing w:after="0" w:line="240" w:lineRule="auto"/>
+        <w:rPr>
+          <w:rFonts w:ascii="Consolas" w:hAnsi="Consolas" w:cs="Consolas"/>
+          <w:color w:val="000000"/>
+          <w:sz w:val="19"/>
+          <w:szCs w:val="19"/>
+          <w:highlight w:val="white"/>
+          <w:lang w:val="nb-NO"/>
+        </w:rPr>
+      </w:pPr>
+      <w:r>
+        <w:rPr>
+          <w:rFonts w:ascii="Consolas" w:hAnsi="Consolas" w:cs="Consolas"/>
+          <w:color w:val="0000FF"/>
+          <w:sz w:val="19"/>
+          <w:szCs w:val="19"/>
+          <w:highlight w:val="white"/>
+          <w:lang w:val="nb-NO"/>
+        </w:rPr>
+        <w:t>#</w:t>
+      </w:r>
+      <w:proofErr w:type="spellStart"/>
+      <w:r>
+        <w:rPr>
+          <w:rFonts w:ascii="Consolas" w:hAnsi="Consolas" w:cs="Consolas"/>
+          <w:color w:val="0000FF"/>
+          <w:sz w:val="19"/>
+          <w:szCs w:val="19"/>
+          <w:highlight w:val="white"/>
+          <w:lang w:val="nb-NO"/>
+        </w:rPr>
+        <w:t>define</w:t>
+      </w:r>
+      <w:proofErr w:type="spellEnd"/>
+      <w:r>
+        <w:rPr>
+          <w:rFonts w:ascii="Consolas" w:hAnsi="Consolas" w:cs="Consolas"/>
+          <w:color w:val="A31515"/>
+          <w:sz w:val="19"/>
+          <w:szCs w:val="19"/>
+          <w:highlight w:val="white"/>
+          <w:lang w:val="nb-NO"/>
+        </w:rPr>
+        <w:t xml:space="preserve"> </w:t>
+      </w:r>
+      <w:r>
+        <w:rPr>
+          <w:rFonts w:ascii="Consolas" w:hAnsi="Consolas" w:cs="Consolas"/>
+          <w:color w:val="A000A0"/>
+          <w:sz w:val="19"/>
+          <w:szCs w:val="19"/>
+          <w:highlight w:val="white"/>
+          <w:lang w:val="nb-NO"/>
+        </w:rPr>
+        <w:t>ID_H2</w:t>
+      </w:r>
+      <w:r>
+        <w:rPr>
+          <w:rFonts w:ascii="Consolas" w:hAnsi="Consolas" w:cs="Consolas"/>
+          <w:color w:val="A31515"/>
+          <w:sz w:val="19"/>
+          <w:szCs w:val="19"/>
+          <w:highlight w:val="white"/>
+          <w:lang w:val="nb-NO"/>
+        </w:rPr>
+        <w:tab/>
+      </w:r>
+      <w:r>
+        <w:rPr>
+          <w:rFonts w:ascii="Consolas" w:hAnsi="Consolas" w:cs="Consolas"/>
+          <w:color w:val="A31515"/>
+          <w:sz w:val="19"/>
+          <w:szCs w:val="19"/>
+          <w:highlight w:val="white"/>
+          <w:lang w:val="nb-NO"/>
+        </w:rPr>
+        <w:tab/>
+      </w:r>
+      <w:r>
+        <w:rPr>
+          <w:rFonts w:ascii="Consolas" w:hAnsi="Consolas" w:cs="Consolas"/>
+          <w:color w:val="A31515"/>
+          <w:sz w:val="19"/>
+          <w:szCs w:val="19"/>
+          <w:highlight w:val="white"/>
+          <w:lang w:val="nb-NO"/>
+        </w:rPr>
+        <w:tab/>
+      </w:r>
+      <w:r>
+        <w:rPr>
+          <w:rFonts w:ascii="Consolas" w:hAnsi="Consolas" w:cs="Consolas"/>
+          <w:color w:val="A31515"/>
+          <w:sz w:val="19"/>
+          <w:szCs w:val="19"/>
+          <w:highlight w:val="white"/>
+          <w:lang w:val="nb-NO"/>
+        </w:rPr>
+        <w:tab/>
+      </w:r>
+      <w:r>
+        <w:rPr>
+          <w:rFonts w:ascii="Consolas" w:hAnsi="Consolas" w:cs="Consolas"/>
+          <w:color w:val="000000"/>
+          <w:sz w:val="19"/>
+          <w:szCs w:val="19"/>
+          <w:highlight w:val="white"/>
+          <w:lang w:val="nb-NO"/>
+        </w:rPr>
+        <w:t>6</w:t>
+      </w:r>
+    </w:p>
+    <w:p>
+      <w:pPr>
+        <w:autoSpaceDE w:val="0"/>
+        <w:autoSpaceDN w:val="0"/>
+        <w:adjustRightInd w:val="0"/>
+        <w:spacing w:after="0" w:line="240" w:lineRule="auto"/>
+        <w:rPr>
+          <w:rFonts w:ascii="Consolas" w:hAnsi="Consolas" w:cs="Consolas"/>
+          <w:color w:val="000000"/>
+          <w:sz w:val="19"/>
+          <w:szCs w:val="19"/>
+          <w:highlight w:val="white"/>
+          <w:lang w:val="nb-NO"/>
+        </w:rPr>
+      </w:pPr>
+      <w:r>
+        <w:rPr>
+          <w:rFonts w:ascii="Consolas" w:hAnsi="Consolas" w:cs="Consolas"/>
+          <w:color w:val="0000FF"/>
+          <w:sz w:val="19"/>
+          <w:szCs w:val="19"/>
+          <w:highlight w:val="white"/>
+          <w:lang w:val="nb-NO"/>
+        </w:rPr>
+        <w:t>#</w:t>
+      </w:r>
+      <w:proofErr w:type="spellStart"/>
+      <w:r>
+        <w:rPr>
+          <w:rFonts w:ascii="Consolas" w:hAnsi="Consolas" w:cs="Consolas"/>
+          <w:color w:val="0000FF"/>
+          <w:sz w:val="19"/>
+          <w:szCs w:val="19"/>
+          <w:highlight w:val="white"/>
+          <w:lang w:val="nb-NO"/>
+        </w:rPr>
+        <w:t>define</w:t>
+      </w:r>
+      <w:proofErr w:type="spellEnd"/>
+      <w:r>
+        <w:rPr>
+          <w:rFonts w:ascii="Consolas" w:hAnsi="Consolas" w:cs="Consolas"/>
+          <w:color w:val="A31515"/>
+          <w:sz w:val="19"/>
+          <w:szCs w:val="19"/>
+          <w:highlight w:val="white"/>
+          <w:lang w:val="nb-NO"/>
+        </w:rPr>
+        <w:t xml:space="preserve"> </w:t>
+      </w:r>
+      <w:proofErr w:type="spellStart"/>
+      <w:r>
+        <w:rPr>
+          <w:rFonts w:ascii="Consolas" w:hAnsi="Consolas" w:cs="Consolas"/>
+          <w:color w:val="A000A0"/>
+          <w:sz w:val="19"/>
+          <w:szCs w:val="19"/>
+          <w:highlight w:val="white"/>
+          <w:lang w:val="nb-NO"/>
+        </w:rPr>
+        <w:t>ID_motorOnOff</w:t>
+      </w:r>
+      <w:proofErr w:type="spellEnd"/>
+      <w:r>
+        <w:rPr>
+          <w:rFonts w:ascii="Consolas" w:hAnsi="Consolas" w:cs="Consolas"/>
+          <w:color w:val="A31515"/>
+          <w:sz w:val="19"/>
+          <w:szCs w:val="19"/>
+          <w:highlight w:val="white"/>
+          <w:lang w:val="nb-NO"/>
+        </w:rPr>
+        <w:tab/>
+      </w:r>
+      <w:r>
+        <w:rPr>
+          <w:rFonts w:ascii="Consolas" w:hAnsi="Consolas" w:cs="Consolas"/>
+          <w:color w:val="A31515"/>
+          <w:sz w:val="19"/>
+          <w:szCs w:val="19"/>
+          <w:highlight w:val="white"/>
+          <w:lang w:val="nb-NO"/>
+        </w:rPr>
+        <w:tab/>
+      </w:r>
+      <w:r>
+        <w:rPr>
+          <w:rFonts w:ascii="Consolas" w:hAnsi="Consolas" w:cs="Consolas"/>
+          <w:color w:val="000000"/>
+          <w:sz w:val="19"/>
+          <w:szCs w:val="19"/>
+          <w:highlight w:val="white"/>
+          <w:lang w:val="nb-NO"/>
+        </w:rPr>
+        <w:t>7</w:t>
+      </w:r>
+    </w:p>
+    <w:p>
+      <w:pPr>
+        <w:autoSpaceDE w:val="0"/>
+        <w:autoSpaceDN w:val="0"/>
+        <w:adjustRightInd w:val="0"/>
+        <w:spacing w:after="0" w:line="240" w:lineRule="auto"/>
+        <w:rPr>
+          <w:rFonts w:ascii="Consolas" w:hAnsi="Consolas" w:cs="Consolas"/>
+          <w:color w:val="000000"/>
+          <w:sz w:val="19"/>
+          <w:szCs w:val="19"/>
+          <w:highlight w:val="white"/>
+          <w:lang w:val="nb-NO"/>
+        </w:rPr>
+      </w:pPr>
+      <w:r>
+        <w:rPr>
+          <w:rFonts w:ascii="Consolas" w:hAnsi="Consolas" w:cs="Consolas"/>
+          <w:color w:val="0000FF"/>
+          <w:sz w:val="19"/>
+          <w:szCs w:val="19"/>
+          <w:highlight w:val="white"/>
+          <w:lang w:val="nb-NO"/>
+        </w:rPr>
+        <w:t>#</w:t>
+      </w:r>
+      <w:proofErr w:type="spellStart"/>
+      <w:r>
+        <w:rPr>
+          <w:rFonts w:ascii="Consolas" w:hAnsi="Consolas" w:cs="Consolas"/>
+          <w:color w:val="0000FF"/>
+          <w:sz w:val="19"/>
+          <w:szCs w:val="19"/>
+          <w:highlight w:val="white"/>
+          <w:lang w:val="nb-NO"/>
+        </w:rPr>
+        <w:t>define</w:t>
+      </w:r>
+      <w:proofErr w:type="spellEnd"/>
+      <w:r>
+        <w:rPr>
+          <w:rFonts w:ascii="Consolas" w:hAnsi="Consolas" w:cs="Consolas"/>
+          <w:color w:val="A31515"/>
+          <w:sz w:val="19"/>
+          <w:szCs w:val="19"/>
+          <w:highlight w:val="white"/>
+          <w:lang w:val="nb-NO"/>
+        </w:rPr>
+        <w:t xml:space="preserve"> </w:t>
+      </w:r>
+      <w:proofErr w:type="spellStart"/>
+      <w:r>
+        <w:rPr>
+          <w:rFonts w:ascii="Consolas" w:hAnsi="Consolas" w:cs="Consolas"/>
+          <w:color w:val="A000A0"/>
+          <w:sz w:val="19"/>
+          <w:szCs w:val="19"/>
+          <w:highlight w:val="white"/>
+          <w:lang w:val="nb-NO"/>
+        </w:rPr>
+        <w:t>ID_ESOutside</w:t>
+      </w:r>
+      <w:proofErr w:type="spellEnd"/>
+      <w:r>
+        <w:rPr>
+          <w:rFonts w:ascii="Consolas" w:hAnsi="Consolas" w:cs="Consolas"/>
+          <w:color w:val="A31515"/>
+          <w:sz w:val="19"/>
+          <w:szCs w:val="19"/>
+          <w:highlight w:val="white"/>
+          <w:lang w:val="nb-NO"/>
+        </w:rPr>
+        <w:tab/>
+      </w:r>
+      <w:r>
+        <w:rPr>
+          <w:rFonts w:ascii="Consolas" w:hAnsi="Consolas" w:cs="Consolas"/>
+          <w:color w:val="A31515"/>
+          <w:sz w:val="19"/>
+          <w:szCs w:val="19"/>
+          <w:highlight w:val="white"/>
+          <w:lang w:val="nb-NO"/>
+        </w:rPr>
+        <w:tab/>
+      </w:r>
+      <w:r>
+        <w:rPr>
+          <w:rFonts w:ascii="Consolas" w:hAnsi="Consolas" w:cs="Consolas"/>
+          <w:color w:val="A31515"/>
+          <w:sz w:val="19"/>
+          <w:szCs w:val="19"/>
+          <w:highlight w:val="white"/>
+          <w:lang w:val="nb-NO"/>
+        </w:rPr>
+        <w:tab/>
+      </w:r>
+      <w:r>
+        <w:rPr>
+          <w:rFonts w:ascii="Consolas" w:hAnsi="Consolas" w:cs="Consolas"/>
+          <w:color w:val="000000"/>
+          <w:sz w:val="19"/>
+          <w:szCs w:val="19"/>
+          <w:highlight w:val="white"/>
+          <w:lang w:val="nb-NO"/>
+        </w:rPr>
+        <w:t>8</w:t>
+      </w:r>
+    </w:p>
+    <w:p>
+      <w:pPr>
+        <w:autoSpaceDE w:val="0"/>
+        <w:autoSpaceDN w:val="0"/>
+        <w:adjustRightInd w:val="0"/>
+        <w:spacing w:after="0" w:line="240" w:lineRule="auto"/>
+        <w:rPr>
+          <w:rFonts w:ascii="Consolas" w:hAnsi="Consolas" w:cs="Consolas"/>
+          <w:color w:val="000000"/>
+          <w:sz w:val="19"/>
+          <w:szCs w:val="19"/>
+          <w:highlight w:val="white"/>
+          <w:lang w:val="nb-NO"/>
+        </w:rPr>
+      </w:pPr>
+      <w:r>
+        <w:rPr>
+          <w:rFonts w:ascii="Consolas" w:hAnsi="Consolas" w:cs="Consolas"/>
+          <w:color w:val="0000FF"/>
+          <w:sz w:val="19"/>
+          <w:szCs w:val="19"/>
+          <w:highlight w:val="white"/>
+          <w:lang w:val="nb-NO"/>
+        </w:rPr>
+        <w:t>#</w:t>
+      </w:r>
+      <w:proofErr w:type="spellStart"/>
+      <w:r>
+        <w:rPr>
+          <w:rFonts w:ascii="Consolas" w:hAnsi="Consolas" w:cs="Consolas"/>
+          <w:color w:val="0000FF"/>
+          <w:sz w:val="19"/>
+          <w:szCs w:val="19"/>
+          <w:highlight w:val="white"/>
+          <w:lang w:val="nb-NO"/>
+        </w:rPr>
+        <w:t>define</w:t>
+      </w:r>
+      <w:proofErr w:type="spellEnd"/>
+      <w:r>
+        <w:rPr>
+          <w:rFonts w:ascii="Consolas" w:hAnsi="Consolas" w:cs="Consolas"/>
+          <w:color w:val="A31515"/>
+          <w:sz w:val="19"/>
+          <w:szCs w:val="19"/>
+          <w:highlight w:val="white"/>
+          <w:lang w:val="nb-NO"/>
+        </w:rPr>
+        <w:t xml:space="preserve"> </w:t>
+      </w:r>
+      <w:proofErr w:type="spellStart"/>
+      <w:r>
+        <w:rPr>
+          <w:rFonts w:ascii="Consolas" w:hAnsi="Consolas" w:cs="Consolas"/>
+          <w:color w:val="A000A0"/>
+          <w:sz w:val="19"/>
+          <w:szCs w:val="19"/>
+          <w:highlight w:val="white"/>
+          <w:lang w:val="nb-NO"/>
+        </w:rPr>
+        <w:t>ID_ESInside</w:t>
+      </w:r>
+      <w:proofErr w:type="spellEnd"/>
+      <w:r>
+        <w:rPr>
+          <w:rFonts w:ascii="Consolas" w:hAnsi="Consolas" w:cs="Consolas"/>
+          <w:color w:val="A31515"/>
+          <w:sz w:val="19"/>
+          <w:szCs w:val="19"/>
+          <w:highlight w:val="white"/>
+          <w:lang w:val="nb-NO"/>
+        </w:rPr>
+        <w:tab/>
+      </w:r>
+      <w:r>
+        <w:rPr>
+          <w:rFonts w:ascii="Consolas" w:hAnsi="Consolas" w:cs="Consolas"/>
+          <w:color w:val="A31515"/>
+          <w:sz w:val="19"/>
+          <w:szCs w:val="19"/>
+          <w:highlight w:val="white"/>
+          <w:lang w:val="nb-NO"/>
+        </w:rPr>
+        <w:tab/>
+      </w:r>
+      <w:r>
+        <w:rPr>
+          <w:rFonts w:ascii="Consolas" w:hAnsi="Consolas" w:cs="Consolas"/>
+          <w:color w:val="A31515"/>
+          <w:sz w:val="19"/>
+          <w:szCs w:val="19"/>
+          <w:highlight w:val="white"/>
+          <w:lang w:val="nb-NO"/>
+        </w:rPr>
+        <w:tab/>
+      </w:r>
+      <w:r>
+        <w:rPr>
+          <w:rFonts w:ascii="Consolas" w:hAnsi="Consolas" w:cs="Consolas"/>
+          <w:color w:val="000000"/>
+          <w:sz w:val="19"/>
+          <w:szCs w:val="19"/>
+          <w:highlight w:val="white"/>
+          <w:lang w:val="nb-NO"/>
+        </w:rPr>
+        <w:t>9</w:t>
+      </w:r>
+    </w:p>
+    <w:p>
+      <w:pPr>
+        <w:autoSpaceDE w:val="0"/>
+        <w:autoSpaceDN w:val="0"/>
+        <w:adjustRightInd w:val="0"/>
+        <w:spacing w:after="0" w:line="240" w:lineRule="auto"/>
+        <w:rPr>
+          <w:rFonts w:ascii="Consolas" w:hAnsi="Consolas" w:cs="Consolas"/>
+          <w:color w:val="000000"/>
+          <w:sz w:val="19"/>
+          <w:szCs w:val="19"/>
+          <w:highlight w:val="white"/>
+          <w:lang w:val="nb-NO"/>
+        </w:rPr>
+      </w:pPr>
+      <w:r>
+        <w:rPr>
+          <w:rFonts w:ascii="Consolas" w:hAnsi="Consolas" w:cs="Consolas"/>
+          <w:color w:val="0000FF"/>
+          <w:sz w:val="19"/>
+          <w:szCs w:val="19"/>
+          <w:highlight w:val="white"/>
+          <w:lang w:val="nb-NO"/>
+        </w:rPr>
+        <w:t>#</w:t>
+      </w:r>
+      <w:proofErr w:type="spellStart"/>
+      <w:r>
+        <w:rPr>
+          <w:rFonts w:ascii="Consolas" w:hAnsi="Consolas" w:cs="Consolas"/>
+          <w:color w:val="0000FF"/>
+          <w:sz w:val="19"/>
+          <w:szCs w:val="19"/>
+          <w:highlight w:val="white"/>
+          <w:lang w:val="nb-NO"/>
+        </w:rPr>
+        <w:t>define</w:t>
+      </w:r>
+      <w:proofErr w:type="spellEnd"/>
+      <w:r>
+        <w:rPr>
+          <w:rFonts w:ascii="Consolas" w:hAnsi="Consolas" w:cs="Consolas"/>
+          <w:color w:val="A31515"/>
+          <w:sz w:val="19"/>
+          <w:szCs w:val="19"/>
+          <w:highlight w:val="white"/>
+          <w:lang w:val="nb-NO"/>
+        </w:rPr>
+        <w:t xml:space="preserve"> </w:t>
+      </w:r>
+      <w:proofErr w:type="spellStart"/>
+      <w:r>
+        <w:rPr>
+          <w:rFonts w:ascii="Consolas" w:hAnsi="Consolas" w:cs="Consolas"/>
+          <w:color w:val="A000A0"/>
+          <w:sz w:val="19"/>
+          <w:szCs w:val="19"/>
+          <w:highlight w:val="white"/>
+          <w:lang w:val="nb-NO"/>
+        </w:rPr>
+        <w:t>ID_SDRelay</w:t>
+      </w:r>
+      <w:proofErr w:type="spellEnd"/>
+      <w:r>
+        <w:rPr>
+          <w:rFonts w:ascii="Consolas" w:hAnsi="Consolas" w:cs="Consolas"/>
+          <w:color w:val="A31515"/>
+          <w:sz w:val="19"/>
+          <w:szCs w:val="19"/>
+          <w:highlight w:val="white"/>
+          <w:lang w:val="nb-NO"/>
+        </w:rPr>
+        <w:tab/>
+      </w:r>
+      <w:r>
+        <w:rPr>
+          <w:rFonts w:ascii="Consolas" w:hAnsi="Consolas" w:cs="Consolas"/>
+          <w:color w:val="A31515"/>
+          <w:sz w:val="19"/>
+          <w:szCs w:val="19"/>
+          <w:highlight w:val="white"/>
+          <w:lang w:val="nb-NO"/>
+        </w:rPr>
+        <w:tab/>
+      </w:r>
+      <w:r>
+        <w:rPr>
+          <w:rFonts w:ascii="Consolas" w:hAnsi="Consolas" w:cs="Consolas"/>
+          <w:color w:val="A31515"/>
+          <w:sz w:val="19"/>
+          <w:szCs w:val="19"/>
+          <w:highlight w:val="white"/>
+          <w:lang w:val="nb-NO"/>
+        </w:rPr>
+        <w:tab/>
+      </w:r>
+      <w:r>
+        <w:rPr>
+          <w:rFonts w:ascii="Consolas" w:hAnsi="Consolas" w:cs="Consolas"/>
+          <w:color w:val="000000"/>
+          <w:sz w:val="19"/>
+          <w:szCs w:val="19"/>
+          <w:highlight w:val="white"/>
+          <w:lang w:val="nb-NO"/>
+        </w:rPr>
+        <w:t>11</w:t>
+      </w:r>
+    </w:p>
+    <w:p>
+      <w:pPr>
+        <w:autoSpaceDE w:val="0"/>
+        <w:autoSpaceDN w:val="0"/>
+        <w:adjustRightInd w:val="0"/>
+        <w:spacing w:after="0" w:line="240" w:lineRule="auto"/>
+        <w:rPr>
+          <w:rFonts w:ascii="Consolas" w:hAnsi="Consolas" w:cs="Consolas"/>
+          <w:color w:val="000000"/>
+          <w:sz w:val="19"/>
+          <w:szCs w:val="19"/>
+          <w:highlight w:val="white"/>
+          <w:lang w:val="nb-NO"/>
+        </w:rPr>
+      </w:pPr>
+      <w:bookmarkStart w:id="0" w:name="_GoBack"/>
+      <w:bookmarkEnd w:id="0"/>
+    </w:p>
+    <w:p>
+      <w:pPr>
+        <w:autoSpaceDE w:val="0"/>
+        <w:autoSpaceDN w:val="0"/>
+        <w:adjustRightInd w:val="0"/>
+        <w:spacing w:after="0" w:line="240" w:lineRule="auto"/>
+        <w:rPr>
+          <w:rFonts w:ascii="Consolas" w:hAnsi="Consolas" w:cs="Consolas"/>
+          <w:color w:val="000000"/>
+          <w:sz w:val="19"/>
+          <w:szCs w:val="19"/>
+          <w:highlight w:val="white"/>
+          <w:lang w:val="nb-NO"/>
+        </w:rPr>
+      </w:pPr>
+      <w:r>
+        <w:rPr>
+          <w:rFonts w:ascii="Consolas" w:hAnsi="Consolas" w:cs="Consolas"/>
+          <w:color w:val="0000FF"/>
+          <w:sz w:val="19"/>
+          <w:szCs w:val="19"/>
+          <w:highlight w:val="white"/>
+          <w:lang w:val="nb-NO"/>
+        </w:rPr>
+        <w:t>#</w:t>
+      </w:r>
+      <w:proofErr w:type="spellStart"/>
+      <w:r>
+        <w:rPr>
+          <w:rFonts w:ascii="Consolas" w:hAnsi="Consolas" w:cs="Consolas"/>
+          <w:color w:val="0000FF"/>
+          <w:sz w:val="19"/>
+          <w:szCs w:val="19"/>
+          <w:highlight w:val="white"/>
+          <w:lang w:val="nb-NO"/>
+        </w:rPr>
+        <w:t>define</w:t>
+      </w:r>
+      <w:proofErr w:type="spellEnd"/>
+      <w:r>
+        <w:rPr>
+          <w:rFonts w:ascii="Consolas" w:hAnsi="Consolas" w:cs="Consolas"/>
+          <w:color w:val="A31515"/>
+          <w:sz w:val="19"/>
+          <w:szCs w:val="19"/>
+          <w:highlight w:val="white"/>
+          <w:lang w:val="nb-NO"/>
+        </w:rPr>
+        <w:t xml:space="preserve"> </w:t>
+      </w:r>
+      <w:proofErr w:type="spellStart"/>
+      <w:r>
+        <w:rPr>
+          <w:rFonts w:ascii="Consolas" w:hAnsi="Consolas" w:cs="Consolas"/>
+          <w:color w:val="A000A0"/>
+          <w:sz w:val="19"/>
+          <w:szCs w:val="19"/>
+          <w:highlight w:val="white"/>
+          <w:lang w:val="nb-NO"/>
+        </w:rPr>
+        <w:t>ID_hallSensor</w:t>
+      </w:r>
+      <w:proofErr w:type="spellEnd"/>
+      <w:r>
+        <w:rPr>
+          <w:rFonts w:ascii="Consolas" w:hAnsi="Consolas" w:cs="Consolas"/>
+          <w:color w:val="A31515"/>
+          <w:sz w:val="19"/>
+          <w:szCs w:val="19"/>
+          <w:highlight w:val="white"/>
+          <w:lang w:val="nb-NO"/>
+        </w:rPr>
+        <w:tab/>
+      </w:r>
+      <w:r>
+        <w:rPr>
+          <w:rFonts w:ascii="Consolas" w:hAnsi="Consolas" w:cs="Consolas"/>
+          <w:color w:val="A31515"/>
+          <w:sz w:val="19"/>
+          <w:szCs w:val="19"/>
+          <w:highlight w:val="white"/>
+          <w:lang w:val="nb-NO"/>
+        </w:rPr>
+        <w:tab/>
+      </w:r>
+      <w:r>
+        <w:rPr>
+          <w:rFonts w:ascii="Consolas" w:hAnsi="Consolas" w:cs="Consolas"/>
+          <w:color w:val="000000"/>
+          <w:sz w:val="19"/>
+          <w:szCs w:val="19"/>
+          <w:highlight w:val="white"/>
+          <w:lang w:val="nb-NO"/>
+        </w:rPr>
+        <w:t>23</w:t>
+      </w:r>
+    </w:p>
+    <w:p>
+      <w:pPr>
+        <w:autoSpaceDE w:val="0"/>
+        <w:autoSpaceDN w:val="0"/>
+        <w:adjustRightInd w:val="0"/>
+        <w:spacing w:after="0" w:line="240" w:lineRule="auto"/>
+        <w:rPr>
+          <w:rFonts w:ascii="Consolas" w:hAnsi="Consolas" w:cs="Consolas"/>
+          <w:color w:val="000000"/>
+          <w:sz w:val="19"/>
+          <w:szCs w:val="19"/>
+          <w:highlight w:val="white"/>
+          <w:lang w:val="nb-NO"/>
+        </w:rPr>
+      </w:pPr>
+      <w:r>
+        <w:rPr>
+          <w:rFonts w:ascii="Consolas" w:hAnsi="Consolas" w:cs="Consolas"/>
+          <w:color w:val="0000FF"/>
+          <w:sz w:val="19"/>
+          <w:szCs w:val="19"/>
+          <w:highlight w:val="white"/>
+          <w:lang w:val="nb-NO"/>
+        </w:rPr>
+        <w:t>#</w:t>
+      </w:r>
+      <w:proofErr w:type="spellStart"/>
+      <w:r>
+        <w:rPr>
+          <w:rFonts w:ascii="Consolas" w:hAnsi="Consolas" w:cs="Consolas"/>
+          <w:color w:val="0000FF"/>
+          <w:sz w:val="19"/>
+          <w:szCs w:val="19"/>
+          <w:highlight w:val="white"/>
+          <w:lang w:val="nb-NO"/>
+        </w:rPr>
+        <w:t>define</w:t>
+      </w:r>
+      <w:proofErr w:type="spellEnd"/>
+      <w:r>
+        <w:rPr>
+          <w:rFonts w:ascii="Consolas" w:hAnsi="Consolas" w:cs="Consolas"/>
+          <w:color w:val="A31515"/>
+          <w:sz w:val="19"/>
+          <w:szCs w:val="19"/>
+          <w:highlight w:val="white"/>
+          <w:lang w:val="nb-NO"/>
+        </w:rPr>
+        <w:t xml:space="preserve"> </w:t>
+      </w:r>
+      <w:proofErr w:type="spellStart"/>
+      <w:r>
+        <w:rPr>
+          <w:rFonts w:ascii="Consolas" w:hAnsi="Consolas" w:cs="Consolas"/>
+          <w:color w:val="A000A0"/>
+          <w:sz w:val="19"/>
+          <w:szCs w:val="19"/>
+          <w:highlight w:val="white"/>
+          <w:lang w:val="nb-NO"/>
+        </w:rPr>
+        <w:t>ID_steeringWheel</w:t>
+      </w:r>
+      <w:proofErr w:type="spellEnd"/>
+      <w:r>
+        <w:rPr>
+          <w:rFonts w:ascii="Consolas" w:hAnsi="Consolas" w:cs="Consolas"/>
+          <w:color w:val="A31515"/>
+          <w:sz w:val="19"/>
+          <w:szCs w:val="19"/>
+          <w:highlight w:val="white"/>
+          <w:lang w:val="nb-NO"/>
+        </w:rPr>
+        <w:tab/>
+      </w:r>
+      <w:r>
+        <w:rPr>
+          <w:rFonts w:ascii="Consolas" w:hAnsi="Consolas" w:cs="Consolas"/>
+          <w:color w:val="A31515"/>
+          <w:sz w:val="19"/>
+          <w:szCs w:val="19"/>
+          <w:highlight w:val="white"/>
+          <w:lang w:val="nb-NO"/>
+        </w:rPr>
+        <w:tab/>
+      </w:r>
+      <w:r>
+        <w:rPr>
+          <w:rFonts w:ascii="Consolas" w:hAnsi="Consolas" w:cs="Consolas"/>
+          <w:color w:val="000000"/>
+          <w:sz w:val="19"/>
+          <w:szCs w:val="19"/>
+          <w:highlight w:val="white"/>
+          <w:lang w:val="nb-NO"/>
+        </w:rPr>
+        <w:t>31</w:t>
+      </w:r>
+    </w:p>
+    <w:p>
+      <w:pPr>
+        <w:autoSpaceDE w:val="0"/>
+        <w:autoSpaceDN w:val="0"/>
+        <w:adjustRightInd w:val="0"/>
+        <w:spacing w:after="0" w:line="240" w:lineRule="auto"/>
+        <w:rPr>
+          <w:rFonts w:ascii="Consolas" w:hAnsi="Consolas" w:cs="Consolas"/>
+          <w:color w:val="000000"/>
+          <w:sz w:val="19"/>
+          <w:szCs w:val="19"/>
+          <w:highlight w:val="white"/>
+          <w:lang w:val="nb-NO"/>
+        </w:rPr>
+      </w:pPr>
+      <w:r>
+        <w:rPr>
+          <w:rFonts w:ascii="Consolas" w:hAnsi="Consolas" w:cs="Consolas"/>
+          <w:color w:val="0000FF"/>
+          <w:sz w:val="19"/>
+          <w:szCs w:val="19"/>
+          <w:highlight w:val="white"/>
+          <w:lang w:val="nb-NO"/>
+        </w:rPr>
+        <w:t>#</w:t>
+      </w:r>
+      <w:proofErr w:type="spellStart"/>
+      <w:r>
+        <w:rPr>
+          <w:rFonts w:ascii="Consolas" w:hAnsi="Consolas" w:cs="Consolas"/>
+          <w:color w:val="0000FF"/>
+          <w:sz w:val="19"/>
+          <w:szCs w:val="19"/>
+          <w:highlight w:val="white"/>
+          <w:lang w:val="nb-NO"/>
+        </w:rPr>
+        <w:t>define</w:t>
+      </w:r>
+      <w:proofErr w:type="spellEnd"/>
+      <w:r>
+        <w:rPr>
+          <w:rFonts w:ascii="Consolas" w:hAnsi="Consolas" w:cs="Consolas"/>
+          <w:color w:val="A31515"/>
+          <w:sz w:val="19"/>
+          <w:szCs w:val="19"/>
+          <w:highlight w:val="white"/>
+          <w:lang w:val="nb-NO"/>
+        </w:rPr>
+        <w:t xml:space="preserve"> </w:t>
+      </w:r>
+      <w:proofErr w:type="spellStart"/>
+      <w:r>
+        <w:rPr>
+          <w:rFonts w:ascii="Consolas" w:hAnsi="Consolas" w:cs="Consolas"/>
+          <w:color w:val="A000A0"/>
+          <w:sz w:val="19"/>
+          <w:szCs w:val="19"/>
+          <w:highlight w:val="white"/>
+          <w:lang w:val="nb-NO"/>
+        </w:rPr>
+        <w:t>ID_screen</w:t>
+      </w:r>
+      <w:proofErr w:type="spellEnd"/>
+      <w:r>
+        <w:rPr>
+          <w:rFonts w:ascii="Consolas" w:hAnsi="Consolas" w:cs="Consolas"/>
+          <w:color w:val="A31515"/>
+          <w:sz w:val="19"/>
+          <w:szCs w:val="19"/>
+          <w:highlight w:val="white"/>
+          <w:lang w:val="nb-NO"/>
+        </w:rPr>
+        <w:tab/>
+      </w:r>
+      <w:r>
+        <w:rPr>
+          <w:rFonts w:ascii="Consolas" w:hAnsi="Consolas" w:cs="Consolas"/>
+          <w:color w:val="A31515"/>
+          <w:sz w:val="19"/>
+          <w:szCs w:val="19"/>
+          <w:highlight w:val="white"/>
+          <w:lang w:val="nb-NO"/>
+        </w:rPr>
+        <w:tab/>
+      </w:r>
+      <w:r>
+        <w:rPr>
+          <w:rFonts w:ascii="Consolas" w:hAnsi="Consolas" w:cs="Consolas"/>
+          <w:color w:val="A31515"/>
+          <w:sz w:val="19"/>
+          <w:szCs w:val="19"/>
+          <w:highlight w:val="white"/>
+          <w:lang w:val="nb-NO"/>
+        </w:rPr>
+        <w:tab/>
+      </w:r>
+      <w:r>
+        <w:rPr>
+          <w:rFonts w:ascii="Consolas" w:hAnsi="Consolas" w:cs="Consolas"/>
+          <w:color w:val="000000"/>
+          <w:sz w:val="19"/>
+          <w:szCs w:val="19"/>
+          <w:highlight w:val="white"/>
+          <w:lang w:val="nb-NO"/>
+        </w:rPr>
+        <w:t>41</w:t>
+      </w:r>
+    </w:p>
+    <w:p>
+      <w:pPr>
+        <w:autoSpaceDE w:val="0"/>
+        <w:autoSpaceDN w:val="0"/>
+        <w:adjustRightInd w:val="0"/>
+        <w:spacing w:after="0" w:line="240" w:lineRule="auto"/>
+        <w:rPr>
+          <w:rFonts w:ascii="Consolas" w:hAnsi="Consolas" w:cs="Consolas"/>
+          <w:color w:val="000000"/>
+          <w:sz w:val="19"/>
+          <w:szCs w:val="19"/>
+          <w:highlight w:val="white"/>
+          <w:lang w:val="nb-NO"/>
+        </w:rPr>
+      </w:pPr>
+      <w:r>
+        <w:rPr>
+          <w:rFonts w:ascii="Consolas" w:hAnsi="Consolas" w:cs="Consolas"/>
+          <w:color w:val="0000FF"/>
+          <w:sz w:val="19"/>
+          <w:szCs w:val="19"/>
+          <w:highlight w:val="white"/>
+          <w:lang w:val="nb-NO"/>
+        </w:rPr>
+        <w:t>#</w:t>
+      </w:r>
+      <w:proofErr w:type="spellStart"/>
+      <w:r>
+        <w:rPr>
+          <w:rFonts w:ascii="Consolas" w:hAnsi="Consolas" w:cs="Consolas"/>
+          <w:color w:val="0000FF"/>
+          <w:sz w:val="19"/>
+          <w:szCs w:val="19"/>
+          <w:highlight w:val="white"/>
+          <w:lang w:val="nb-NO"/>
+        </w:rPr>
+        <w:t>define</w:t>
+      </w:r>
+      <w:proofErr w:type="spellEnd"/>
+      <w:r>
+        <w:rPr>
+          <w:rFonts w:ascii="Consolas" w:hAnsi="Consolas" w:cs="Consolas"/>
+          <w:color w:val="A31515"/>
+          <w:sz w:val="19"/>
+          <w:szCs w:val="19"/>
+          <w:highlight w:val="white"/>
+          <w:lang w:val="nb-NO"/>
+        </w:rPr>
+        <w:t xml:space="preserve"> </w:t>
+      </w:r>
+      <w:proofErr w:type="spellStart"/>
+      <w:r>
+        <w:rPr>
+          <w:rFonts w:ascii="Consolas" w:hAnsi="Consolas" w:cs="Consolas"/>
+          <w:color w:val="A000A0"/>
+          <w:sz w:val="19"/>
+          <w:szCs w:val="19"/>
+          <w:highlight w:val="white"/>
+          <w:lang w:val="nb-NO"/>
+        </w:rPr>
+        <w:t>ID_backCamera</w:t>
+      </w:r>
+      <w:proofErr w:type="spellEnd"/>
+      <w:r>
+        <w:rPr>
+          <w:rFonts w:ascii="Consolas" w:hAnsi="Consolas" w:cs="Consolas"/>
+          <w:color w:val="A31515"/>
+          <w:sz w:val="19"/>
+          <w:szCs w:val="19"/>
+          <w:highlight w:val="white"/>
+          <w:lang w:val="nb-NO"/>
+        </w:rPr>
+        <w:tab/>
+      </w:r>
+      <w:r>
+        <w:rPr>
+          <w:rFonts w:ascii="Consolas" w:hAnsi="Consolas" w:cs="Consolas"/>
+          <w:color w:val="A31515"/>
+          <w:sz w:val="19"/>
+          <w:szCs w:val="19"/>
+          <w:highlight w:val="white"/>
+          <w:lang w:val="nb-NO"/>
+        </w:rPr>
+        <w:tab/>
+      </w:r>
+      <w:r>
+        <w:rPr>
+          <w:rFonts w:ascii="Consolas" w:hAnsi="Consolas" w:cs="Consolas"/>
+          <w:color w:val="000000"/>
+          <w:sz w:val="19"/>
+          <w:szCs w:val="19"/>
+          <w:highlight w:val="white"/>
+          <w:lang w:val="nb-NO"/>
+        </w:rPr>
+        <w:t>42</w:t>
+      </w:r>
+    </w:p>
+    <w:p>
+      <w:pPr>
+        <w:autoSpaceDE w:val="0"/>
+        <w:autoSpaceDN w:val="0"/>
+        <w:adjustRightInd w:val="0"/>
+        <w:spacing w:after="0" w:line="240" w:lineRule="auto"/>
+        <w:rPr>
+          <w:rFonts w:ascii="Consolas" w:hAnsi="Consolas" w:cs="Consolas"/>
+          <w:color w:val="000000"/>
+          <w:sz w:val="19"/>
+          <w:szCs w:val="19"/>
+          <w:highlight w:val="white"/>
+          <w:lang w:val="nb-NO"/>
+        </w:rPr>
+      </w:pPr>
+      <w:r>
+        <w:rPr>
+          <w:rFonts w:ascii="Consolas" w:hAnsi="Consolas" w:cs="Consolas"/>
+          <w:color w:val="0000FF"/>
+          <w:sz w:val="19"/>
+          <w:szCs w:val="19"/>
+          <w:highlight w:val="white"/>
+          <w:lang w:val="nb-NO"/>
+        </w:rPr>
+        <w:t>#</w:t>
+      </w:r>
+      <w:proofErr w:type="spellStart"/>
+      <w:r>
+        <w:rPr>
+          <w:rFonts w:ascii="Consolas" w:hAnsi="Consolas" w:cs="Consolas"/>
+          <w:color w:val="0000FF"/>
+          <w:sz w:val="19"/>
+          <w:szCs w:val="19"/>
+          <w:highlight w:val="white"/>
+          <w:lang w:val="nb-NO"/>
+        </w:rPr>
+        <w:t>define</w:t>
+      </w:r>
+      <w:proofErr w:type="spellEnd"/>
+      <w:r>
+        <w:rPr>
+          <w:rFonts w:ascii="Consolas" w:hAnsi="Consolas" w:cs="Consolas"/>
+          <w:color w:val="A31515"/>
+          <w:sz w:val="19"/>
+          <w:szCs w:val="19"/>
+          <w:highlight w:val="white"/>
+          <w:lang w:val="nb-NO"/>
+        </w:rPr>
+        <w:t xml:space="preserve"> </w:t>
+      </w:r>
+      <w:r>
+        <w:rPr>
+          <w:rFonts w:ascii="Consolas" w:hAnsi="Consolas" w:cs="Consolas"/>
+          <w:color w:val="A000A0"/>
+          <w:sz w:val="19"/>
+          <w:szCs w:val="19"/>
+          <w:highlight w:val="white"/>
+          <w:lang w:val="nb-NO"/>
+        </w:rPr>
+        <w:t>ID_GPS_IMU_SD</w:t>
+      </w:r>
+      <w:r>
+        <w:rPr>
+          <w:rFonts w:ascii="Consolas" w:hAnsi="Consolas" w:cs="Consolas"/>
+          <w:color w:val="A31515"/>
+          <w:sz w:val="19"/>
+          <w:szCs w:val="19"/>
+          <w:highlight w:val="white"/>
+          <w:lang w:val="nb-NO"/>
+        </w:rPr>
+        <w:tab/>
+      </w:r>
+      <w:r>
+        <w:rPr>
+          <w:rFonts w:ascii="Consolas" w:hAnsi="Consolas" w:cs="Consolas"/>
+          <w:color w:val="A31515"/>
+          <w:sz w:val="19"/>
+          <w:szCs w:val="19"/>
+          <w:highlight w:val="white"/>
+          <w:lang w:val="nb-NO"/>
+        </w:rPr>
+        <w:tab/>
+      </w:r>
+      <w:r>
+        <w:rPr>
+          <w:rFonts w:ascii="Consolas" w:hAnsi="Consolas" w:cs="Consolas"/>
+          <w:color w:val="000000"/>
+          <w:sz w:val="19"/>
+          <w:szCs w:val="19"/>
+          <w:highlight w:val="white"/>
+          <w:lang w:val="nb-NO"/>
+        </w:rPr>
+        <w:t>51</w:t>
+      </w:r>
+    </w:p>
+    <w:p>
+      <w:pPr>
+        <w:autoSpaceDE w:val="0"/>
+        <w:autoSpaceDN w:val="0"/>
+        <w:adjustRightInd w:val="0"/>
+        <w:spacing w:after="0" w:line="240" w:lineRule="auto"/>
+        <w:rPr>
+          <w:rFonts w:ascii="Consolas" w:hAnsi="Consolas" w:cs="Consolas"/>
+          <w:color w:val="000000"/>
+          <w:sz w:val="19"/>
+          <w:szCs w:val="19"/>
+          <w:highlight w:val="white"/>
+          <w:lang w:val="nb-NO"/>
+        </w:rPr>
+      </w:pPr>
+      <w:r>
+        <w:rPr>
+          <w:rFonts w:ascii="Consolas" w:hAnsi="Consolas" w:cs="Consolas"/>
+          <w:color w:val="0000FF"/>
+          <w:sz w:val="19"/>
+          <w:szCs w:val="19"/>
+          <w:highlight w:val="white"/>
+          <w:lang w:val="nb-NO"/>
+        </w:rPr>
+        <w:t>#</w:t>
+      </w:r>
+      <w:proofErr w:type="spellStart"/>
+      <w:r>
+        <w:rPr>
+          <w:rFonts w:ascii="Consolas" w:hAnsi="Consolas" w:cs="Consolas"/>
+          <w:color w:val="0000FF"/>
+          <w:sz w:val="19"/>
+          <w:szCs w:val="19"/>
+          <w:highlight w:val="white"/>
+          <w:lang w:val="nb-NO"/>
+        </w:rPr>
+        <w:t>define</w:t>
+      </w:r>
+      <w:proofErr w:type="spellEnd"/>
+      <w:r>
+        <w:rPr>
+          <w:rFonts w:ascii="Consolas" w:hAnsi="Consolas" w:cs="Consolas"/>
+          <w:color w:val="A31515"/>
+          <w:sz w:val="19"/>
+          <w:szCs w:val="19"/>
+          <w:highlight w:val="white"/>
+          <w:lang w:val="nb-NO"/>
+        </w:rPr>
+        <w:t xml:space="preserve"> </w:t>
+      </w:r>
+      <w:r>
+        <w:rPr>
+          <w:rFonts w:ascii="Consolas" w:hAnsi="Consolas" w:cs="Consolas"/>
+          <w:color w:val="A000A0"/>
+          <w:sz w:val="19"/>
+          <w:szCs w:val="19"/>
+          <w:highlight w:val="white"/>
+          <w:lang w:val="nb-NO"/>
+        </w:rPr>
+        <w:t>ID_3G</w:t>
+      </w:r>
+      <w:r>
+        <w:rPr>
+          <w:rFonts w:ascii="Consolas" w:hAnsi="Consolas" w:cs="Consolas"/>
+          <w:color w:val="A31515"/>
+          <w:sz w:val="19"/>
+          <w:szCs w:val="19"/>
+          <w:highlight w:val="white"/>
+          <w:lang w:val="nb-NO"/>
+        </w:rPr>
+        <w:tab/>
+      </w:r>
+      <w:r>
+        <w:rPr>
+          <w:rFonts w:ascii="Consolas" w:hAnsi="Consolas" w:cs="Consolas"/>
+          <w:color w:val="A31515"/>
+          <w:sz w:val="19"/>
+          <w:szCs w:val="19"/>
+          <w:highlight w:val="white"/>
+          <w:lang w:val="nb-NO"/>
+        </w:rPr>
+        <w:tab/>
+      </w:r>
+      <w:r>
+        <w:rPr>
+          <w:rFonts w:ascii="Consolas" w:hAnsi="Consolas" w:cs="Consolas"/>
+          <w:color w:val="A31515"/>
+          <w:sz w:val="19"/>
+          <w:szCs w:val="19"/>
+          <w:highlight w:val="white"/>
+          <w:lang w:val="nb-NO"/>
+        </w:rPr>
+        <w:tab/>
+      </w:r>
+      <w:r>
+        <w:rPr>
+          <w:rFonts w:ascii="Consolas" w:hAnsi="Consolas" w:cs="Consolas"/>
+          <w:color w:val="A31515"/>
+          <w:sz w:val="19"/>
+          <w:szCs w:val="19"/>
+          <w:highlight w:val="white"/>
+          <w:lang w:val="nb-NO"/>
+        </w:rPr>
+        <w:tab/>
+      </w:r>
+      <w:r>
+        <w:rPr>
+          <w:rFonts w:ascii="Consolas" w:hAnsi="Consolas" w:cs="Consolas"/>
+          <w:color w:val="000000"/>
+          <w:sz w:val="19"/>
+          <w:szCs w:val="19"/>
+          <w:highlight w:val="white"/>
+          <w:lang w:val="nb-NO"/>
+        </w:rPr>
+        <w:t>61</w:t>
+      </w:r>
+    </w:p>
+    <w:p>
+      <w:pPr>
+        <w:autoSpaceDE w:val="0"/>
+        <w:autoSpaceDN w:val="0"/>
+        <w:adjustRightInd w:val="0"/>
+        <w:spacing w:after="0" w:line="240" w:lineRule="auto"/>
+        <w:rPr>
+          <w:rFonts w:ascii="Consolas" w:hAnsi="Consolas" w:cs="Consolas"/>
+          <w:color w:val="000000"/>
+          <w:sz w:val="19"/>
+          <w:szCs w:val="19"/>
+          <w:highlight w:val="white"/>
+          <w:lang w:val="nb-NO"/>
+        </w:rPr>
+      </w:pPr>
+      <w:r>
+        <w:rPr>
+          <w:rFonts w:ascii="Consolas" w:hAnsi="Consolas" w:cs="Consolas"/>
+          <w:color w:val="0000FF"/>
+          <w:sz w:val="19"/>
+          <w:szCs w:val="19"/>
+          <w:highlight w:val="white"/>
+          <w:lang w:val="nb-NO"/>
+        </w:rPr>
+        <w:t>#</w:t>
+      </w:r>
+      <w:proofErr w:type="spellStart"/>
+      <w:r>
+        <w:rPr>
+          <w:rFonts w:ascii="Consolas" w:hAnsi="Consolas" w:cs="Consolas"/>
+          <w:color w:val="0000FF"/>
+          <w:sz w:val="19"/>
+          <w:szCs w:val="19"/>
+          <w:highlight w:val="white"/>
+          <w:lang w:val="nb-NO"/>
+        </w:rPr>
+        <w:t>define</w:t>
+      </w:r>
+      <w:proofErr w:type="spellEnd"/>
+      <w:r>
+        <w:rPr>
+          <w:rFonts w:ascii="Consolas" w:hAnsi="Consolas" w:cs="Consolas"/>
+          <w:color w:val="A31515"/>
+          <w:sz w:val="19"/>
+          <w:szCs w:val="19"/>
+          <w:highlight w:val="white"/>
+          <w:lang w:val="nb-NO"/>
+        </w:rPr>
+        <w:t xml:space="preserve"> </w:t>
+      </w:r>
+      <w:proofErr w:type="spellStart"/>
+      <w:r>
+        <w:rPr>
+          <w:rFonts w:ascii="Consolas" w:hAnsi="Consolas" w:cs="Consolas"/>
+          <w:color w:val="A000A0"/>
+          <w:sz w:val="19"/>
+          <w:szCs w:val="19"/>
+          <w:highlight w:val="white"/>
+          <w:lang w:val="nb-NO"/>
+        </w:rPr>
+        <w:t>ID_lightShow</w:t>
+      </w:r>
+      <w:proofErr w:type="spellEnd"/>
+      <w:r>
+        <w:rPr>
+          <w:rFonts w:ascii="Consolas" w:hAnsi="Consolas" w:cs="Consolas"/>
+          <w:color w:val="A31515"/>
+          <w:sz w:val="19"/>
+          <w:szCs w:val="19"/>
+          <w:highlight w:val="white"/>
+          <w:lang w:val="nb-NO"/>
+        </w:rPr>
+        <w:tab/>
+      </w:r>
+      <w:r>
+        <w:rPr>
+          <w:rFonts w:ascii="Consolas" w:hAnsi="Consolas" w:cs="Consolas"/>
+          <w:color w:val="A31515"/>
+          <w:sz w:val="19"/>
+          <w:szCs w:val="19"/>
+          <w:highlight w:val="white"/>
+          <w:lang w:val="nb-NO"/>
+        </w:rPr>
+        <w:tab/>
+      </w:r>
+      <w:r>
+        <w:rPr>
+          <w:rFonts w:ascii="Consolas" w:hAnsi="Consolas" w:cs="Consolas"/>
+          <w:color w:val="A31515"/>
+          <w:sz w:val="19"/>
+          <w:szCs w:val="19"/>
+          <w:highlight w:val="white"/>
+          <w:lang w:val="nb-NO"/>
+        </w:rPr>
+        <w:tab/>
+      </w:r>
+      <w:r>
+        <w:rPr>
+          <w:rFonts w:ascii="Consolas" w:hAnsi="Consolas" w:cs="Consolas"/>
+          <w:color w:val="000000"/>
+          <w:sz w:val="19"/>
+          <w:szCs w:val="19"/>
+          <w:highlight w:val="white"/>
+          <w:lang w:val="nb-NO"/>
+        </w:rPr>
+        <w:t>80</w:t>
+      </w:r>
+    </w:p>
+    <w:p>
+      <w:pPr>
+        <w:autoSpaceDE w:val="0"/>
+        <w:autoSpaceDN w:val="0"/>
+        <w:adjustRightInd w:val="0"/>
+        <w:spacing w:after="0" w:line="240" w:lineRule="auto"/>
+        <w:rPr>
+          <w:rFonts w:ascii="Consolas" w:hAnsi="Consolas" w:cs="Consolas"/>
+          <w:color w:val="000000"/>
+          <w:sz w:val="19"/>
+          <w:szCs w:val="19"/>
+          <w:highlight w:val="white"/>
+          <w:lang w:val="nb-NO"/>
+        </w:rPr>
+      </w:pPr>
+      <w:r>
+        <w:rPr>
+          <w:rFonts w:ascii="Consolas" w:hAnsi="Consolas" w:cs="Consolas"/>
+          <w:color w:val="0000FF"/>
+          <w:sz w:val="19"/>
+          <w:szCs w:val="19"/>
+          <w:highlight w:val="white"/>
+          <w:lang w:val="nb-NO"/>
+        </w:rPr>
+        <w:t>#</w:t>
+      </w:r>
+      <w:proofErr w:type="spellStart"/>
+      <w:r>
+        <w:rPr>
+          <w:rFonts w:ascii="Consolas" w:hAnsi="Consolas" w:cs="Consolas"/>
+          <w:color w:val="0000FF"/>
+          <w:sz w:val="19"/>
+          <w:szCs w:val="19"/>
+          <w:highlight w:val="white"/>
+          <w:lang w:val="nb-NO"/>
+        </w:rPr>
+        <w:t>define</w:t>
+      </w:r>
+      <w:proofErr w:type="spellEnd"/>
+      <w:r>
+        <w:rPr>
+          <w:rFonts w:ascii="Consolas" w:hAnsi="Consolas" w:cs="Consolas"/>
+          <w:color w:val="A31515"/>
+          <w:sz w:val="19"/>
+          <w:szCs w:val="19"/>
+          <w:highlight w:val="white"/>
+          <w:lang w:val="nb-NO"/>
+        </w:rPr>
+        <w:t xml:space="preserve"> </w:t>
+      </w:r>
+      <w:proofErr w:type="spellStart"/>
+      <w:r>
+        <w:rPr>
+          <w:rFonts w:ascii="Consolas" w:hAnsi="Consolas" w:cs="Consolas"/>
+          <w:color w:val="A000A0"/>
+          <w:sz w:val="19"/>
+          <w:szCs w:val="19"/>
+          <w:highlight w:val="white"/>
+          <w:lang w:val="nb-NO"/>
+        </w:rPr>
+        <w:t>ID_lightsFront</w:t>
+      </w:r>
+      <w:proofErr w:type="spellEnd"/>
+      <w:r>
+        <w:rPr>
+          <w:rFonts w:ascii="Consolas" w:hAnsi="Consolas" w:cs="Consolas"/>
+          <w:color w:val="A31515"/>
+          <w:sz w:val="19"/>
+          <w:szCs w:val="19"/>
+          <w:highlight w:val="white"/>
+          <w:lang w:val="nb-NO"/>
+        </w:rPr>
+        <w:tab/>
+      </w:r>
+      <w:r>
+        <w:rPr>
+          <w:rFonts w:ascii="Consolas" w:hAnsi="Consolas" w:cs="Consolas"/>
+          <w:color w:val="A31515"/>
+          <w:sz w:val="19"/>
+          <w:szCs w:val="19"/>
+          <w:highlight w:val="white"/>
+          <w:lang w:val="nb-NO"/>
+        </w:rPr>
+        <w:tab/>
+      </w:r>
+      <w:r>
+        <w:rPr>
+          <w:rFonts w:ascii="Consolas" w:hAnsi="Consolas" w:cs="Consolas"/>
+          <w:color w:val="000000"/>
+          <w:sz w:val="19"/>
+          <w:szCs w:val="19"/>
+          <w:highlight w:val="white"/>
+          <w:lang w:val="nb-NO"/>
+        </w:rPr>
+        <w:t>81</w:t>
+      </w:r>
+    </w:p>
+    <w:p>
+      <w:r>
+        <w:rPr>
+          <w:rFonts w:ascii="Consolas" w:hAnsi="Consolas" w:cs="Consolas"/>
+          <w:color w:val="0000FF"/>
+          <w:sz w:val="19"/>
+          <w:szCs w:val="19"/>
+          <w:highlight w:val="white"/>
+          <w:lang w:val="nb-NO"/>
+        </w:rPr>
+        <w:t>#</w:t>
+      </w:r>
+      <w:proofErr w:type="spellStart"/>
+      <w:r>
+        <w:rPr>
+          <w:rFonts w:ascii="Consolas" w:hAnsi="Consolas" w:cs="Consolas"/>
+          <w:color w:val="0000FF"/>
+          <w:sz w:val="19"/>
+          <w:szCs w:val="19"/>
+          <w:highlight w:val="white"/>
+          <w:lang w:val="nb-NO"/>
+        </w:rPr>
+        <w:t>define</w:t>
+      </w:r>
+      <w:proofErr w:type="spellEnd"/>
+      <w:r>
+        <w:rPr>
+          <w:rFonts w:ascii="Consolas" w:hAnsi="Consolas" w:cs="Consolas"/>
+          <w:color w:val="A31515"/>
+          <w:sz w:val="19"/>
+          <w:szCs w:val="19"/>
+          <w:highlight w:val="white"/>
+          <w:lang w:val="nb-NO"/>
+        </w:rPr>
+        <w:t xml:space="preserve"> </w:t>
+      </w:r>
+      <w:proofErr w:type="spellStart"/>
+      <w:r>
+        <w:rPr>
+          <w:rFonts w:ascii="Consolas" w:hAnsi="Consolas" w:cs="Consolas"/>
+          <w:color w:val="A000A0"/>
+          <w:sz w:val="19"/>
+          <w:szCs w:val="19"/>
+          <w:highlight w:val="white"/>
+          <w:lang w:val="nb-NO"/>
+        </w:rPr>
+        <w:t>ID_lightsBack</w:t>
+      </w:r>
+      <w:proofErr w:type="spellEnd"/>
+      <w:r>
+        <w:rPr>
+          <w:rFonts w:ascii="Consolas" w:hAnsi="Consolas" w:cs="Consolas"/>
+          <w:color w:val="A31515"/>
+          <w:sz w:val="19"/>
+          <w:szCs w:val="19"/>
+          <w:highlight w:val="white"/>
+          <w:lang w:val="nb-NO"/>
+        </w:rPr>
+        <w:tab/>
+      </w:r>
+      <w:r>
+        <w:rPr>
+          <w:rFonts w:ascii="Consolas" w:hAnsi="Consolas" w:cs="Consolas"/>
+          <w:color w:val="A31515"/>
+          <w:sz w:val="19"/>
+          <w:szCs w:val="19"/>
+          <w:highlight w:val="white"/>
+          <w:lang w:val="nb-NO"/>
+        </w:rPr>
+        <w:tab/>
+      </w:r>
+      <w:r>
+        <w:rPr>
+          <w:rFonts w:ascii="Consolas" w:hAnsi="Consolas" w:cs="Consolas"/>
+          <w:color w:val="000000"/>
+          <w:sz w:val="19"/>
+          <w:szCs w:val="19"/>
+          <w:highlight w:val="white"/>
+          <w:lang w:val="nb-NO"/>
+        </w:rPr>
+        <w:t>91</w:t>
       </w:r>
     </w:p>
     <w:p/>
@@ -66,11 +1745,40 @@
       <w:pPr>
         <w:pStyle w:val="Heading2"/>
       </w:pPr>
-      <w:r>
-        <w:t xml:space="preserve">prepare_rx(char mob, </w:t>
-      </w:r>
-      <w:r>
-        <w:t>unsigned id, unsigned idmask, CAN_cbf callback)</w:t>
+      <w:proofErr w:type="spellStart"/>
+      <w:r>
+        <w:t>prepare_</w:t>
+      </w:r>
+      <w:proofErr w:type="gramStart"/>
+      <w:r>
+        <w:t>rx</w:t>
+      </w:r>
+      <w:proofErr w:type="spellEnd"/>
+      <w:r>
+        <w:t>(</w:t>
+      </w:r>
+      <w:proofErr w:type="gramEnd"/>
+      <w:r>
+        <w:t xml:space="preserve">char mob, </w:t>
+      </w:r>
+      <w:r>
+        <w:t xml:space="preserve">unsigned id, unsigned </w:t>
+      </w:r>
+      <w:proofErr w:type="spellStart"/>
+      <w:r>
+        <w:t>idmask</w:t>
+      </w:r>
+      <w:proofErr w:type="spellEnd"/>
+      <w:r>
+        <w:t xml:space="preserve">, </w:t>
+      </w:r>
+      <w:proofErr w:type="spellStart"/>
+      <w:r>
+        <w:t>CAN_cbf</w:t>
+      </w:r>
+      <w:proofErr w:type="spellEnd"/>
+      <w:r>
+        <w:t xml:space="preserve"> callback)</w:t>
       </w:r>
     </w:p>
     <w:p>
@@ -100,17 +1808,35 @@
         <w:t xml:space="preserve">rest for the particular module. </w:t>
       </w:r>
       <w:r>
-        <w:t>The range is typically 0..2048. The complete list of IDs used is in the “can.h” header file.</w:t>
+        <w:t xml:space="preserve">The range is typically </w:t>
+      </w:r>
+      <w:proofErr w:type="gramStart"/>
+      <w:r>
+        <w:t>0..</w:t>
+      </w:r>
+      <w:proofErr w:type="gramEnd"/>
+      <w:r>
+        <w:t>2048. The complete list of IDs used is in the “</w:t>
+      </w:r>
+      <w:proofErr w:type="spellStart"/>
+      <w:r>
+        <w:t>can.h</w:t>
+      </w:r>
+      <w:proofErr w:type="spellEnd"/>
+      <w:r>
+        <w:t>” header file.</w:t>
       </w:r>
       <w:r>
         <w:t xml:space="preserve"> Parameter </w:t>
       </w:r>
+      <w:proofErr w:type="spellStart"/>
       <w:r>
         <w:rPr>
           <w:i/>
         </w:rPr>
         <w:t>idmask</w:t>
       </w:r>
+      <w:proofErr w:type="spellEnd"/>
       <w:r>
         <w:t xml:space="preserve"> is used to filter un</w:t>
       </w:r>
@@ -136,7 +1862,15 @@
         <w:t xml:space="preserve">callback </w:t>
       </w:r>
       <w:r>
-        <w:t>is a pointer to callback function when a message with “allowed” id is found.</w:t>
+        <w:t xml:space="preserve">is a pointer to callback function when a message with “allowed” </w:t>
+      </w:r>
+      <w:proofErr w:type="spellStart"/>
+      <w:r>
+        <w:t>id</w:t>
+      </w:r>
+      <w:proofErr w:type="spellEnd"/>
+      <w:r>
+        <w:t xml:space="preserve"> is found.</w:t>
       </w:r>
       <w:r>
         <w:t xml:space="preserve"> </w:t>
@@ -170,12 +1904,14 @@
       <w:r>
         <w:t xml:space="preserve"> = 0b1100, </w:t>
       </w:r>
+      <w:proofErr w:type="spellStart"/>
       <w:r>
         <w:rPr>
           <w:i/>
         </w:rPr>
         <w:t>idmask</w:t>
       </w:r>
+      <w:proofErr w:type="spellEnd"/>
       <w:r>
         <w:t xml:space="preserve"> </w:t>
       </w:r>
@@ -189,7 +1925,15 @@
         <w:t>. Allowed message</w:t>
       </w:r>
       <w:r>
-        <w:t xml:space="preserve"> ids: 0b1xxx. That is 0b1000, 0b1001, 0b1010, 0b1011, 0b1100, 0b1101, 0b1110, and 0b1111. In decimal: 8..15</w:t>
+        <w:t xml:space="preserve"> ids: 0b1xxx. That is 0b1000, 0b1001, 0b1010, 0b1011, 0b1100, 0b1101, 0b1110, and 0b1111. In decimal: </w:t>
+      </w:r>
+      <w:proofErr w:type="gramStart"/>
+      <w:r>
+        <w:t>8..</w:t>
+      </w:r>
+      <w:proofErr w:type="gramEnd"/>
+      <w:r>
+        <w:t>15</w:t>
       </w:r>
       <w:r>
         <w:t>.</w:t>
@@ -212,12 +1956,14 @@
       <w:r>
         <w:t xml:space="preserve">= 0b1100, </w:t>
       </w:r>
+      <w:proofErr w:type="spellStart"/>
       <w:r>
         <w:rPr>
           <w:i/>
         </w:rPr>
         <w:t>idmask</w:t>
       </w:r>
+      <w:proofErr w:type="spellEnd"/>
       <w:r>
         <w:t xml:space="preserve"> = 0b1111. Allowed message ids</w:t>
       </w:r>
@@ -245,14 +1991,21 @@
       <w:r>
         <w:t xml:space="preserve"> = 0b1100, </w:t>
       </w:r>
+      <w:proofErr w:type="spellStart"/>
+      <w:proofErr w:type="gramStart"/>
       <w:r>
         <w:rPr>
           <w:i/>
         </w:rPr>
         <w:t>idmask</w:t>
       </w:r>
-      <w:r>
-        <w:t xml:space="preserve">  = 0. Allowed message ids: all.</w:t>
+      <w:proofErr w:type="spellEnd"/>
+      <w:r>
+        <w:t xml:space="preserve">  =</w:t>
+      </w:r>
+      <w:proofErr w:type="gramEnd"/>
+      <w:r>
+        <w:t xml:space="preserve"> 0. Allowed message ids: all.</w:t>
       </w:r>
     </w:p>
     <w:p>
@@ -260,8 +2013,13 @@
         <w:pStyle w:val="Heading2"/>
       </w:pPr>
       <w:r>
-        <w:t>How to send a CAN message</w:t>
-      </w:r>
+        <w:t xml:space="preserve">How to send a CAN </w:t>
+      </w:r>
+      <w:proofErr w:type="gramStart"/>
+      <w:r>
+        <w:t>message</w:t>
+      </w:r>
+      <w:proofErr w:type="gramEnd"/>
     </w:p>
     <w:p/>
     <w:p>
@@ -270,6 +2028,7 @@
           <w:noProof/>
           <w:lang w:val="nb-NO" w:eastAsia="nb-NO"/>
         </w:rPr>
+        <w:lastRenderedPageBreak/>
         <w:drawing>
           <wp:inline distT="0" distB="0" distL="0" distR="0">
             <wp:extent cx="4747260" cy="2689860"/>
@@ -339,13 +2098,15 @@
       </w:pPr>
       <w:r>
         <w:lastRenderedPageBreak/>
-        <w:t>How to receive a CAN message</w:t>
-      </w:r>
-    </w:p>
-    <w:p>
-      <w:bookmarkStart w:id="0" w:name="_GoBack"/>
-      <w:bookmarkEnd w:id="0"/>
-    </w:p>
+        <w:t xml:space="preserve">How to receive a CAN </w:t>
+      </w:r>
+      <w:proofErr w:type="gramStart"/>
+      <w:r>
+        <w:t>message</w:t>
+      </w:r>
+      <w:proofErr w:type="gramEnd"/>
+    </w:p>
+    <w:p/>
     <w:p>
       <w:r>
         <w:rPr>
@@ -483,7 +2244,21 @@
         <w:lang w:val="nb-NO"/>
       </w:rPr>
       <w:tab/>
-      <w:t>SEM 2016 DNV GL Fuel Fighter</w:t>
+      <w:t xml:space="preserve">SEM 2016 DNV GL </w:t>
+    </w:r>
+    <w:proofErr w:type="spellStart"/>
+    <w:r>
+      <w:rPr>
+        <w:lang w:val="nb-NO"/>
+      </w:rPr>
+      <w:t>Fuel</w:t>
+    </w:r>
+    <w:proofErr w:type="spellEnd"/>
+    <w:r>
+      <w:rPr>
+        <w:lang w:val="nb-NO"/>
+      </w:rPr>
+      <w:t xml:space="preserve"> Fighter</w:t>
     </w:r>
     <w:r>
       <w:rPr>

</xml_diff>

<commit_message>
New and improved front module has been started
</commit_message>
<xml_diff>
--- a/Documentation/CAN.docx
+++ b/Documentation/CAN.docx
@@ -18,6 +18,9 @@
       <w:r>
         <w:t>Preliminary list of message IDs</w:t>
       </w:r>
+      <w:r>
+        <w:t xml:space="preserve"> and masks</w:t>
+      </w:r>
     </w:p>
     <w:p/>
     <w:p>
@@ -44,21 +47,8 @@
           <w:highlight w:val="white"/>
           <w:lang w:val="nb-NO"/>
         </w:rPr>
-        <w:t>#</w:t>
-      </w:r>
-      <w:proofErr w:type="spellStart"/>
-      <w:r>
-        <w:rPr>
-          <w:rFonts w:ascii="Consolas" w:hAnsi="Consolas" w:cs="Consolas"/>
-          <w:color w:val="0000FF"/>
-          <w:sz w:val="19"/>
-          <w:szCs w:val="19"/>
-          <w:highlight w:val="white"/>
-          <w:lang w:val="nb-NO"/>
-        </w:rPr>
-        <w:t>define</w:t>
-      </w:r>
-      <w:proofErr w:type="spellEnd"/>
+        <w:t>#define</w:t>
+      </w:r>
       <w:r>
         <w:rPr>
           <w:rFonts w:ascii="Consolas" w:hAnsi="Consolas" w:cs="Consolas"/>
@@ -80,17 +70,6 @@
           <w:lang w:val="nb-NO"/>
         </w:rPr>
         <w:t>ID_INIT</w:t>
-      </w:r>
-      <w:r>
-        <w:rPr>
-          <w:rFonts w:ascii="Consolas" w:hAnsi="Consolas" w:cs="Consolas"/>
-          <w:color w:val="A31515"/>
-          <w:sz w:val="19"/>
-          <w:szCs w:val="19"/>
-          <w:highlight w:val="white"/>
-          <w:lang w:val="nb-NO"/>
-        </w:rPr>
-        <w:tab/>
       </w:r>
       <w:r>
         <w:rPr>
@@ -150,21 +129,8 @@
           <w:highlight w:val="white"/>
           <w:lang w:val="nb-NO"/>
         </w:rPr>
-        <w:t>#</w:t>
-      </w:r>
-      <w:proofErr w:type="spellStart"/>
-      <w:r>
-        <w:rPr>
-          <w:rFonts w:ascii="Consolas" w:hAnsi="Consolas" w:cs="Consolas"/>
-          <w:color w:val="0000FF"/>
-          <w:sz w:val="19"/>
-          <w:szCs w:val="19"/>
-          <w:highlight w:val="white"/>
-          <w:lang w:val="nb-NO"/>
-        </w:rPr>
-        <w:t>define</w:t>
-      </w:r>
-      <w:proofErr w:type="spellEnd"/>
+        <w:t>#define</w:t>
+      </w:r>
       <w:r>
         <w:rPr>
           <w:rFonts w:ascii="Consolas" w:hAnsi="Consolas" w:cs="Consolas"/>
@@ -176,7 +142,6 @@
         </w:rPr>
         <w:t xml:space="preserve"> </w:t>
       </w:r>
-      <w:proofErr w:type="spellStart"/>
       <w:r>
         <w:rPr>
           <w:rFonts w:ascii="Consolas" w:hAnsi="Consolas" w:cs="Consolas"/>
@@ -188,7 +153,6 @@
         </w:rPr>
         <w:t>ID_brakes</w:t>
       </w:r>
-      <w:proofErr w:type="spellEnd"/>
       <w:r>
         <w:rPr>
           <w:rFonts w:ascii="Consolas" w:hAnsi="Consolas" w:cs="Consolas"/>
@@ -214,24 +178,13 @@
       <w:r>
         <w:rPr>
           <w:rFonts w:ascii="Consolas" w:hAnsi="Consolas" w:cs="Consolas"/>
-          <w:color w:val="A31515"/>
-          <w:sz w:val="19"/>
-          <w:szCs w:val="19"/>
-          <w:highlight w:val="white"/>
-          <w:lang w:val="nb-NO"/>
-        </w:rPr>
-        <w:tab/>
-      </w:r>
-      <w:r>
-        <w:rPr>
-          <w:rFonts w:ascii="Consolas" w:hAnsi="Consolas" w:cs="Consolas"/>
-          <w:color w:val="000000"/>
-          <w:sz w:val="19"/>
-          <w:szCs w:val="19"/>
-          <w:highlight w:val="white"/>
-          <w:lang w:val="nb-NO"/>
-        </w:rPr>
-        <w:t>1</w:t>
+          <w:color w:val="000000"/>
+          <w:sz w:val="19"/>
+          <w:szCs w:val="19"/>
+          <w:highlight w:val="white"/>
+          <w:lang w:val="nb-NO"/>
+        </w:rPr>
+        <w:t>3</w:t>
       </w:r>
     </w:p>
     <w:p>
@@ -258,21 +211,8 @@
           <w:highlight w:val="white"/>
           <w:lang w:val="nb-NO"/>
         </w:rPr>
-        <w:t>#</w:t>
-      </w:r>
-      <w:proofErr w:type="spellStart"/>
-      <w:r>
-        <w:rPr>
-          <w:rFonts w:ascii="Consolas" w:hAnsi="Consolas" w:cs="Consolas"/>
-          <w:color w:val="0000FF"/>
-          <w:sz w:val="19"/>
-          <w:szCs w:val="19"/>
-          <w:highlight w:val="white"/>
-          <w:lang w:val="nb-NO"/>
-        </w:rPr>
-        <w:t>define</w:t>
-      </w:r>
-      <w:proofErr w:type="spellEnd"/>
+        <w:t>#define</w:t>
+      </w:r>
       <w:r>
         <w:rPr>
           <w:rFonts w:ascii="Consolas" w:hAnsi="Consolas" w:cs="Consolas"/>
@@ -293,7 +233,7 @@
           <w:highlight w:val="white"/>
           <w:lang w:val="nb-NO"/>
         </w:rPr>
-        <w:t>ID_H2</w:t>
+        <w:t>ID_steeringWheel</w:t>
       </w:r>
       <w:r>
         <w:rPr>
@@ -309,46 +249,13 @@
       <w:r>
         <w:rPr>
           <w:rFonts w:ascii="Consolas" w:hAnsi="Consolas" w:cs="Consolas"/>
-          <w:color w:val="A31515"/>
-          <w:sz w:val="19"/>
-          <w:szCs w:val="19"/>
-          <w:highlight w:val="white"/>
-          <w:lang w:val="nb-NO"/>
-        </w:rPr>
-        <w:tab/>
-      </w:r>
-      <w:r>
-        <w:rPr>
-          <w:rFonts w:ascii="Consolas" w:hAnsi="Consolas" w:cs="Consolas"/>
-          <w:color w:val="A31515"/>
-          <w:sz w:val="19"/>
-          <w:szCs w:val="19"/>
-          <w:highlight w:val="white"/>
-          <w:lang w:val="nb-NO"/>
-        </w:rPr>
-        <w:tab/>
-      </w:r>
-      <w:r>
-        <w:rPr>
-          <w:rFonts w:ascii="Consolas" w:hAnsi="Consolas" w:cs="Consolas"/>
-          <w:color w:val="A31515"/>
-          <w:sz w:val="19"/>
-          <w:szCs w:val="19"/>
-          <w:highlight w:val="white"/>
-          <w:lang w:val="nb-NO"/>
-        </w:rPr>
-        <w:tab/>
-      </w:r>
-      <w:r>
-        <w:rPr>
-          <w:rFonts w:ascii="Consolas" w:hAnsi="Consolas" w:cs="Consolas"/>
-          <w:color w:val="000000"/>
-          <w:sz w:val="19"/>
-          <w:szCs w:val="19"/>
-          <w:highlight w:val="white"/>
-          <w:lang w:val="nb-NO"/>
-        </w:rPr>
-        <w:t>6</w:t>
+          <w:color w:val="000000"/>
+          <w:sz w:val="19"/>
+          <w:szCs w:val="19"/>
+          <w:highlight w:val="white"/>
+          <w:lang w:val="nb-NO"/>
+        </w:rPr>
+        <w:t>5</w:t>
       </w:r>
     </w:p>
     <w:p>
@@ -375,21 +282,8 @@
           <w:highlight w:val="white"/>
           <w:lang w:val="nb-NO"/>
         </w:rPr>
-        <w:t>#</w:t>
-      </w:r>
-      <w:proofErr w:type="spellStart"/>
-      <w:r>
-        <w:rPr>
-          <w:rFonts w:ascii="Consolas" w:hAnsi="Consolas" w:cs="Consolas"/>
-          <w:color w:val="0000FF"/>
-          <w:sz w:val="19"/>
-          <w:szCs w:val="19"/>
-          <w:highlight w:val="white"/>
-          <w:lang w:val="nb-NO"/>
-        </w:rPr>
-        <w:t>define</w:t>
-      </w:r>
-      <w:proofErr w:type="spellEnd"/>
+        <w:t>#define</w:t>
+      </w:r>
       <w:r>
         <w:rPr>
           <w:rFonts w:ascii="Consolas" w:hAnsi="Consolas" w:cs="Consolas"/>
@@ -401,7 +295,6 @@
         </w:rPr>
         <w:t xml:space="preserve"> </w:t>
       </w:r>
-      <w:proofErr w:type="spellStart"/>
       <w:r>
         <w:rPr>
           <w:rFonts w:ascii="Consolas" w:hAnsi="Consolas" w:cs="Consolas"/>
@@ -411,9 +304,8 @@
           <w:highlight w:val="white"/>
           <w:lang w:val="nb-NO"/>
         </w:rPr>
-        <w:t>ID_motorOnOff</w:t>
-      </w:r>
-      <w:proofErr w:type="spellEnd"/>
+        <w:t>ID_dashboard</w:t>
+      </w:r>
       <w:r>
         <w:rPr>
           <w:rFonts w:ascii="Consolas" w:hAnsi="Consolas" w:cs="Consolas"/>
@@ -445,7 +337,7 @@
           <w:highlight w:val="white"/>
           <w:lang w:val="nb-NO"/>
         </w:rPr>
-        <w:t>7</w:t>
+        <w:t>6</w:t>
       </w:r>
     </w:p>
     <w:p>
@@ -463,98 +355,6 @@
           <w:lang w:val="nb-NO"/>
         </w:rPr>
       </w:pPr>
-      <w:r>
-        <w:rPr>
-          <w:rFonts w:ascii="Consolas" w:hAnsi="Consolas" w:cs="Consolas"/>
-          <w:color w:val="0000FF"/>
-          <w:sz w:val="19"/>
-          <w:szCs w:val="19"/>
-          <w:highlight w:val="white"/>
-          <w:lang w:val="nb-NO"/>
-        </w:rPr>
-        <w:t>#</w:t>
-      </w:r>
-      <w:proofErr w:type="spellStart"/>
-      <w:r>
-        <w:rPr>
-          <w:rFonts w:ascii="Consolas" w:hAnsi="Consolas" w:cs="Consolas"/>
-          <w:color w:val="0000FF"/>
-          <w:sz w:val="19"/>
-          <w:szCs w:val="19"/>
-          <w:highlight w:val="white"/>
-          <w:lang w:val="nb-NO"/>
-        </w:rPr>
-        <w:t>define</w:t>
-      </w:r>
-      <w:proofErr w:type="spellEnd"/>
-      <w:r>
-        <w:rPr>
-          <w:rFonts w:ascii="Consolas" w:hAnsi="Consolas" w:cs="Consolas"/>
-          <w:color w:val="A31515"/>
-          <w:sz w:val="19"/>
-          <w:szCs w:val="19"/>
-          <w:highlight w:val="white"/>
-          <w:lang w:val="nb-NO"/>
-        </w:rPr>
-        <w:t xml:space="preserve"> </w:t>
-      </w:r>
-      <w:proofErr w:type="spellStart"/>
-      <w:r>
-        <w:rPr>
-          <w:rFonts w:ascii="Consolas" w:hAnsi="Consolas" w:cs="Consolas"/>
-          <w:color w:val="A000A0"/>
-          <w:sz w:val="19"/>
-          <w:szCs w:val="19"/>
-          <w:highlight w:val="white"/>
-          <w:lang w:val="nb-NO"/>
-        </w:rPr>
-        <w:t>ID_ESOutside</w:t>
-      </w:r>
-      <w:proofErr w:type="spellEnd"/>
-      <w:r>
-        <w:rPr>
-          <w:rFonts w:ascii="Consolas" w:hAnsi="Consolas" w:cs="Consolas"/>
-          <w:color w:val="A31515"/>
-          <w:sz w:val="19"/>
-          <w:szCs w:val="19"/>
-          <w:highlight w:val="white"/>
-          <w:lang w:val="nb-NO"/>
-        </w:rPr>
-        <w:tab/>
-      </w:r>
-      <w:r>
-        <w:rPr>
-          <w:rFonts w:ascii="Consolas" w:hAnsi="Consolas" w:cs="Consolas"/>
-          <w:color w:val="A31515"/>
-          <w:sz w:val="19"/>
-          <w:szCs w:val="19"/>
-          <w:highlight w:val="white"/>
-          <w:lang w:val="nb-NO"/>
-        </w:rPr>
-        <w:tab/>
-      </w:r>
-      <w:r>
-        <w:rPr>
-          <w:rFonts w:ascii="Consolas" w:hAnsi="Consolas" w:cs="Consolas"/>
-          <w:color w:val="A31515"/>
-          <w:sz w:val="19"/>
-          <w:szCs w:val="19"/>
-          <w:highlight w:val="white"/>
-          <w:lang w:val="nb-NO"/>
-        </w:rPr>
-        <w:tab/>
-      </w:r>
-      <w:r>
-        <w:rPr>
-          <w:rFonts w:ascii="Consolas" w:hAnsi="Consolas" w:cs="Consolas"/>
-          <w:color w:val="000000"/>
-          <w:sz w:val="19"/>
-          <w:szCs w:val="19"/>
-          <w:highlight w:val="white"/>
-          <w:lang w:val="nb-NO"/>
-        </w:rPr>
-        <w:t>8</w:t>
-      </w:r>
     </w:p>
     <w:p>
       <w:pPr>
@@ -571,98 +371,6 @@
           <w:lang w:val="nb-NO"/>
         </w:rPr>
       </w:pPr>
-      <w:r>
-        <w:rPr>
-          <w:rFonts w:ascii="Consolas" w:hAnsi="Consolas" w:cs="Consolas"/>
-          <w:color w:val="0000FF"/>
-          <w:sz w:val="19"/>
-          <w:szCs w:val="19"/>
-          <w:highlight w:val="white"/>
-          <w:lang w:val="nb-NO"/>
-        </w:rPr>
-        <w:t>#</w:t>
-      </w:r>
-      <w:proofErr w:type="spellStart"/>
-      <w:r>
-        <w:rPr>
-          <w:rFonts w:ascii="Consolas" w:hAnsi="Consolas" w:cs="Consolas"/>
-          <w:color w:val="0000FF"/>
-          <w:sz w:val="19"/>
-          <w:szCs w:val="19"/>
-          <w:highlight w:val="white"/>
-          <w:lang w:val="nb-NO"/>
-        </w:rPr>
-        <w:t>define</w:t>
-      </w:r>
-      <w:proofErr w:type="spellEnd"/>
-      <w:r>
-        <w:rPr>
-          <w:rFonts w:ascii="Consolas" w:hAnsi="Consolas" w:cs="Consolas"/>
-          <w:color w:val="A31515"/>
-          <w:sz w:val="19"/>
-          <w:szCs w:val="19"/>
-          <w:highlight w:val="white"/>
-          <w:lang w:val="nb-NO"/>
-        </w:rPr>
-        <w:t xml:space="preserve"> </w:t>
-      </w:r>
-      <w:proofErr w:type="spellStart"/>
-      <w:r>
-        <w:rPr>
-          <w:rFonts w:ascii="Consolas" w:hAnsi="Consolas" w:cs="Consolas"/>
-          <w:color w:val="A000A0"/>
-          <w:sz w:val="19"/>
-          <w:szCs w:val="19"/>
-          <w:highlight w:val="white"/>
-          <w:lang w:val="nb-NO"/>
-        </w:rPr>
-        <w:t>ID_ESInside</w:t>
-      </w:r>
-      <w:proofErr w:type="spellEnd"/>
-      <w:r>
-        <w:rPr>
-          <w:rFonts w:ascii="Consolas" w:hAnsi="Consolas" w:cs="Consolas"/>
-          <w:color w:val="A31515"/>
-          <w:sz w:val="19"/>
-          <w:szCs w:val="19"/>
-          <w:highlight w:val="white"/>
-          <w:lang w:val="nb-NO"/>
-        </w:rPr>
-        <w:tab/>
-      </w:r>
-      <w:r>
-        <w:rPr>
-          <w:rFonts w:ascii="Consolas" w:hAnsi="Consolas" w:cs="Consolas"/>
-          <w:color w:val="A31515"/>
-          <w:sz w:val="19"/>
-          <w:szCs w:val="19"/>
-          <w:highlight w:val="white"/>
-          <w:lang w:val="nb-NO"/>
-        </w:rPr>
-        <w:tab/>
-      </w:r>
-      <w:r>
-        <w:rPr>
-          <w:rFonts w:ascii="Consolas" w:hAnsi="Consolas" w:cs="Consolas"/>
-          <w:color w:val="A31515"/>
-          <w:sz w:val="19"/>
-          <w:szCs w:val="19"/>
-          <w:highlight w:val="white"/>
-          <w:lang w:val="nb-NO"/>
-        </w:rPr>
-        <w:tab/>
-      </w:r>
-      <w:r>
-        <w:rPr>
-          <w:rFonts w:ascii="Consolas" w:hAnsi="Consolas" w:cs="Consolas"/>
-          <w:color w:val="000000"/>
-          <w:sz w:val="19"/>
-          <w:szCs w:val="19"/>
-          <w:highlight w:val="white"/>
-          <w:lang w:val="nb-NO"/>
-        </w:rPr>
-        <w:t>9</w:t>
-      </w:r>
     </w:p>
     <w:p>
       <w:pPr>
@@ -688,21 +396,8 @@
           <w:highlight w:val="white"/>
           <w:lang w:val="nb-NO"/>
         </w:rPr>
-        <w:t>#</w:t>
-      </w:r>
-      <w:proofErr w:type="spellStart"/>
-      <w:r>
-        <w:rPr>
-          <w:rFonts w:ascii="Consolas" w:hAnsi="Consolas" w:cs="Consolas"/>
-          <w:color w:val="0000FF"/>
-          <w:sz w:val="19"/>
-          <w:szCs w:val="19"/>
-          <w:highlight w:val="white"/>
-          <w:lang w:val="nb-NO"/>
-        </w:rPr>
-        <w:t>define</w:t>
-      </w:r>
-      <w:proofErr w:type="spellEnd"/>
+        <w:t>#define</w:t>
+      </w:r>
       <w:r>
         <w:rPr>
           <w:rFonts w:ascii="Consolas" w:hAnsi="Consolas" w:cs="Consolas"/>
@@ -714,7 +409,6 @@
         </w:rPr>
         <w:t xml:space="preserve"> </w:t>
       </w:r>
-      <w:proofErr w:type="spellStart"/>
       <w:r>
         <w:rPr>
           <w:rFonts w:ascii="Consolas" w:hAnsi="Consolas" w:cs="Consolas"/>
@@ -724,9 +418,8 @@
           <w:highlight w:val="white"/>
           <w:lang w:val="nb-NO"/>
         </w:rPr>
-        <w:t>ID_SDRelay</w:t>
-      </w:r>
-      <w:proofErr w:type="spellEnd"/>
+        <w:t>ID_lightsFront</w:t>
+      </w:r>
       <w:r>
         <w:rPr>
           <w:rFonts w:ascii="Consolas" w:hAnsi="Consolas" w:cs="Consolas"/>
@@ -741,35 +434,13 @@
       <w:r>
         <w:rPr>
           <w:rFonts w:ascii="Consolas" w:hAnsi="Consolas" w:cs="Consolas"/>
-          <w:color w:val="A31515"/>
-          <w:sz w:val="19"/>
-          <w:szCs w:val="19"/>
-          <w:highlight w:val="white"/>
-          <w:lang w:val="nb-NO"/>
-        </w:rPr>
-        <w:tab/>
-      </w:r>
-      <w:r>
-        <w:rPr>
-          <w:rFonts w:ascii="Consolas" w:hAnsi="Consolas" w:cs="Consolas"/>
-          <w:color w:val="A31515"/>
-          <w:sz w:val="19"/>
-          <w:szCs w:val="19"/>
-          <w:highlight w:val="white"/>
-          <w:lang w:val="nb-NO"/>
-        </w:rPr>
-        <w:tab/>
-      </w:r>
-      <w:r>
-        <w:rPr>
-          <w:rFonts w:ascii="Consolas" w:hAnsi="Consolas" w:cs="Consolas"/>
-          <w:color w:val="000000"/>
-          <w:sz w:val="19"/>
-          <w:szCs w:val="19"/>
-          <w:highlight w:val="white"/>
-          <w:lang w:val="nb-NO"/>
-        </w:rPr>
-        <w:t>11</w:t>
+          <w:color w:val="000000"/>
+          <w:sz w:val="19"/>
+          <w:szCs w:val="19"/>
+          <w:highlight w:val="white"/>
+          <w:lang w:val="nb-NO"/>
+        </w:rPr>
+        <w:t>81</w:t>
       </w:r>
     </w:p>
     <w:p>
@@ -787,8 +458,61 @@
           <w:lang w:val="nb-NO"/>
         </w:rPr>
       </w:pPr>
-      <w:bookmarkStart w:id="0" w:name="_GoBack"/>
-      <w:bookmarkEnd w:id="0"/>
+      <w:r>
+        <w:rPr>
+          <w:rFonts w:ascii="Consolas" w:hAnsi="Consolas" w:cs="Consolas"/>
+          <w:color w:val="0000FF"/>
+          <w:sz w:val="19"/>
+          <w:szCs w:val="19"/>
+          <w:highlight w:val="white"/>
+          <w:lang w:val="nb-NO"/>
+        </w:rPr>
+        <w:t>#define</w:t>
+      </w:r>
+      <w:r>
+        <w:rPr>
+          <w:rFonts w:ascii="Consolas" w:hAnsi="Consolas" w:cs="Consolas"/>
+          <w:color w:val="A31515"/>
+          <w:sz w:val="19"/>
+          <w:szCs w:val="19"/>
+          <w:highlight w:val="white"/>
+          <w:lang w:val="nb-NO"/>
+        </w:rPr>
+        <w:t xml:space="preserve"> </w:t>
+      </w:r>
+      <w:r>
+        <w:rPr>
+          <w:rFonts w:ascii="Consolas" w:hAnsi="Consolas" w:cs="Consolas"/>
+          <w:color w:val="A000A0"/>
+          <w:sz w:val="19"/>
+          <w:szCs w:val="19"/>
+          <w:highlight w:val="white"/>
+          <w:lang w:val="nb-NO"/>
+        </w:rPr>
+        <w:t>ID_lightsBack</w:t>
+      </w:r>
+      <w:r>
+        <w:rPr>
+          <w:rFonts w:ascii="Consolas" w:hAnsi="Consolas" w:cs="Consolas"/>
+          <w:color w:val="A31515"/>
+          <w:sz w:val="19"/>
+          <w:szCs w:val="19"/>
+          <w:highlight w:val="white"/>
+          <w:lang w:val="nb-NO"/>
+        </w:rPr>
+        <w:tab/>
+      </w:r>
+      <w:r>
+        <w:rPr>
+          <w:rFonts w:ascii="Consolas" w:hAnsi="Consolas" w:cs="Consolas"/>
+          <w:color w:val="000000"/>
+          <w:sz w:val="19"/>
+          <w:szCs w:val="19"/>
+          <w:highlight w:val="white"/>
+          <w:lang w:val="nb-NO"/>
+        </w:rPr>
+        <w:t>91</w:t>
+      </w:r>
     </w:p>
     <w:p>
       <w:pPr>
@@ -805,87 +529,6 @@
           <w:lang w:val="nb-NO"/>
         </w:rPr>
       </w:pPr>
-      <w:r>
-        <w:rPr>
-          <w:rFonts w:ascii="Consolas" w:hAnsi="Consolas" w:cs="Consolas"/>
-          <w:color w:val="0000FF"/>
-          <w:sz w:val="19"/>
-          <w:szCs w:val="19"/>
-          <w:highlight w:val="white"/>
-          <w:lang w:val="nb-NO"/>
-        </w:rPr>
-        <w:t>#</w:t>
-      </w:r>
-      <w:proofErr w:type="spellStart"/>
-      <w:r>
-        <w:rPr>
-          <w:rFonts w:ascii="Consolas" w:hAnsi="Consolas" w:cs="Consolas"/>
-          <w:color w:val="0000FF"/>
-          <w:sz w:val="19"/>
-          <w:szCs w:val="19"/>
-          <w:highlight w:val="white"/>
-          <w:lang w:val="nb-NO"/>
-        </w:rPr>
-        <w:t>define</w:t>
-      </w:r>
-      <w:proofErr w:type="spellEnd"/>
-      <w:r>
-        <w:rPr>
-          <w:rFonts w:ascii="Consolas" w:hAnsi="Consolas" w:cs="Consolas"/>
-          <w:color w:val="A31515"/>
-          <w:sz w:val="19"/>
-          <w:szCs w:val="19"/>
-          <w:highlight w:val="white"/>
-          <w:lang w:val="nb-NO"/>
-        </w:rPr>
-        <w:t xml:space="preserve"> </w:t>
-      </w:r>
-      <w:proofErr w:type="spellStart"/>
-      <w:r>
-        <w:rPr>
-          <w:rFonts w:ascii="Consolas" w:hAnsi="Consolas" w:cs="Consolas"/>
-          <w:color w:val="A000A0"/>
-          <w:sz w:val="19"/>
-          <w:szCs w:val="19"/>
-          <w:highlight w:val="white"/>
-          <w:lang w:val="nb-NO"/>
-        </w:rPr>
-        <w:t>ID_hallSensor</w:t>
-      </w:r>
-      <w:proofErr w:type="spellEnd"/>
-      <w:r>
-        <w:rPr>
-          <w:rFonts w:ascii="Consolas" w:hAnsi="Consolas" w:cs="Consolas"/>
-          <w:color w:val="A31515"/>
-          <w:sz w:val="19"/>
-          <w:szCs w:val="19"/>
-          <w:highlight w:val="white"/>
-          <w:lang w:val="nb-NO"/>
-        </w:rPr>
-        <w:tab/>
-      </w:r>
-      <w:r>
-        <w:rPr>
-          <w:rFonts w:ascii="Consolas" w:hAnsi="Consolas" w:cs="Consolas"/>
-          <w:color w:val="A31515"/>
-          <w:sz w:val="19"/>
-          <w:szCs w:val="19"/>
-          <w:highlight w:val="white"/>
-          <w:lang w:val="nb-NO"/>
-        </w:rPr>
-        <w:tab/>
-      </w:r>
-      <w:r>
-        <w:rPr>
-          <w:rFonts w:ascii="Consolas" w:hAnsi="Consolas" w:cs="Consolas"/>
-          <w:color w:val="000000"/>
-          <w:sz w:val="19"/>
-          <w:szCs w:val="19"/>
-          <w:highlight w:val="white"/>
-          <w:lang w:val="nb-NO"/>
-        </w:rPr>
-        <w:t>23</w:t>
-      </w:r>
     </w:p>
     <w:p>
       <w:pPr>
@@ -911,21 +554,8 @@
           <w:highlight w:val="white"/>
           <w:lang w:val="nb-NO"/>
         </w:rPr>
-        <w:t>#</w:t>
-      </w:r>
-      <w:proofErr w:type="spellStart"/>
-      <w:r>
-        <w:rPr>
-          <w:rFonts w:ascii="Consolas" w:hAnsi="Consolas" w:cs="Consolas"/>
-          <w:color w:val="0000FF"/>
-          <w:sz w:val="19"/>
-          <w:szCs w:val="19"/>
-          <w:highlight w:val="white"/>
-          <w:lang w:val="nb-NO"/>
-        </w:rPr>
-        <w:t>define</w:t>
-      </w:r>
-      <w:proofErr w:type="spellEnd"/>
+        <w:t>#define</w:t>
+      </w:r>
       <w:r>
         <w:rPr>
           <w:rFonts w:ascii="Consolas" w:hAnsi="Consolas" w:cs="Consolas"/>
@@ -937,7 +567,6 @@
         </w:rPr>
         <w:t xml:space="preserve"> </w:t>
       </w:r>
-      <w:proofErr w:type="spellStart"/>
       <w:r>
         <w:rPr>
           <w:rFonts w:ascii="Consolas" w:hAnsi="Consolas" w:cs="Consolas"/>
@@ -947,9 +576,8 @@
           <w:highlight w:val="white"/>
           <w:lang w:val="nb-NO"/>
         </w:rPr>
-        <w:t>ID_steeringWheel</w:t>
-      </w:r>
-      <w:proofErr w:type="spellEnd"/>
+        <w:t>MASK_MOTOR_MODULE</w:t>
+      </w:r>
       <w:r>
         <w:rPr>
           <w:rFonts w:ascii="Consolas" w:hAnsi="Consolas" w:cs="Consolas"/>
@@ -964,24 +592,13 @@
       <w:r>
         <w:rPr>
           <w:rFonts w:ascii="Consolas" w:hAnsi="Consolas" w:cs="Consolas"/>
-          <w:color w:val="A31515"/>
-          <w:sz w:val="19"/>
-          <w:szCs w:val="19"/>
-          <w:highlight w:val="white"/>
-          <w:lang w:val="nb-NO"/>
-        </w:rPr>
-        <w:tab/>
-      </w:r>
-      <w:r>
-        <w:rPr>
-          <w:rFonts w:ascii="Consolas" w:hAnsi="Consolas" w:cs="Consolas"/>
-          <w:color w:val="000000"/>
-          <w:sz w:val="19"/>
-          <w:szCs w:val="19"/>
-          <w:highlight w:val="white"/>
-          <w:lang w:val="nb-NO"/>
-        </w:rPr>
-        <w:t>31</w:t>
+          <w:color w:val="000000"/>
+          <w:sz w:val="19"/>
+          <w:szCs w:val="19"/>
+          <w:highlight w:val="white"/>
+          <w:lang w:val="nb-NO"/>
+        </w:rPr>
+        <w:t>1</w:t>
       </w:r>
     </w:p>
     <w:p>
@@ -1008,21 +625,8 @@
           <w:highlight w:val="white"/>
           <w:lang w:val="nb-NO"/>
         </w:rPr>
-        <w:t>#</w:t>
-      </w:r>
-      <w:proofErr w:type="spellStart"/>
-      <w:r>
-        <w:rPr>
-          <w:rFonts w:ascii="Consolas" w:hAnsi="Consolas" w:cs="Consolas"/>
-          <w:color w:val="0000FF"/>
-          <w:sz w:val="19"/>
-          <w:szCs w:val="19"/>
-          <w:highlight w:val="white"/>
-          <w:lang w:val="nb-NO"/>
-        </w:rPr>
-        <w:t>define</w:t>
-      </w:r>
-      <w:proofErr w:type="spellEnd"/>
+        <w:t>#define</w:t>
+      </w:r>
       <w:r>
         <w:rPr>
           <w:rFonts w:ascii="Consolas" w:hAnsi="Consolas" w:cs="Consolas"/>
@@ -1034,7 +638,6 @@
         </w:rPr>
         <w:t xml:space="preserve"> </w:t>
       </w:r>
-      <w:proofErr w:type="spellStart"/>
       <w:r>
         <w:rPr>
           <w:rFonts w:ascii="Consolas" w:hAnsi="Consolas" w:cs="Consolas"/>
@@ -1044,9 +647,8 @@
           <w:highlight w:val="white"/>
           <w:lang w:val="nb-NO"/>
         </w:rPr>
-        <w:t>ID_screen</w:t>
-      </w:r>
-      <w:proofErr w:type="spellEnd"/>
+        <w:t>MASK_BACK_LIGHTS</w:t>
+      </w:r>
       <w:r>
         <w:rPr>
           <w:rFonts w:ascii="Consolas" w:hAnsi="Consolas" w:cs="Consolas"/>
@@ -1061,35 +663,13 @@
       <w:r>
         <w:rPr>
           <w:rFonts w:ascii="Consolas" w:hAnsi="Consolas" w:cs="Consolas"/>
-          <w:color w:val="A31515"/>
-          <w:sz w:val="19"/>
-          <w:szCs w:val="19"/>
-          <w:highlight w:val="white"/>
-          <w:lang w:val="nb-NO"/>
-        </w:rPr>
-        <w:tab/>
-      </w:r>
-      <w:r>
-        <w:rPr>
-          <w:rFonts w:ascii="Consolas" w:hAnsi="Consolas" w:cs="Consolas"/>
-          <w:color w:val="A31515"/>
-          <w:sz w:val="19"/>
-          <w:szCs w:val="19"/>
-          <w:highlight w:val="white"/>
-          <w:lang w:val="nb-NO"/>
-        </w:rPr>
-        <w:tab/>
-      </w:r>
-      <w:r>
-        <w:rPr>
-          <w:rFonts w:ascii="Consolas" w:hAnsi="Consolas" w:cs="Consolas"/>
-          <w:color w:val="000000"/>
-          <w:sz w:val="19"/>
-          <w:szCs w:val="19"/>
-          <w:highlight w:val="white"/>
-          <w:lang w:val="nb-NO"/>
-        </w:rPr>
-        <w:t>41</w:t>
+          <w:color w:val="000000"/>
+          <w:sz w:val="19"/>
+          <w:szCs w:val="19"/>
+          <w:highlight w:val="white"/>
+          <w:lang w:val="nb-NO"/>
+        </w:rPr>
+        <w:t>2</w:t>
       </w:r>
     </w:p>
     <w:p>
@@ -1116,9 +696,64 @@
           <w:highlight w:val="white"/>
           <w:lang w:val="nb-NO"/>
         </w:rPr>
-        <w:t>#</w:t>
-      </w:r>
-      <w:proofErr w:type="spellStart"/>
+        <w:t>#define</w:t>
+      </w:r>
+      <w:r>
+        <w:rPr>
+          <w:rFonts w:ascii="Consolas" w:hAnsi="Consolas" w:cs="Consolas"/>
+          <w:color w:val="A31515"/>
+          <w:sz w:val="19"/>
+          <w:szCs w:val="19"/>
+          <w:highlight w:val="white"/>
+          <w:lang w:val="nb-NO"/>
+        </w:rPr>
+        <w:t xml:space="preserve"> </w:t>
+      </w:r>
+      <w:r>
+        <w:rPr>
+          <w:rFonts w:ascii="Consolas" w:hAnsi="Consolas" w:cs="Consolas"/>
+          <w:color w:val="A000A0"/>
+          <w:sz w:val="19"/>
+          <w:szCs w:val="19"/>
+          <w:highlight w:val="white"/>
+          <w:lang w:val="nb-NO"/>
+        </w:rPr>
+        <w:t>MASK_FRONT_MODULE</w:t>
+      </w:r>
+      <w:r>
+        <w:rPr>
+          <w:rFonts w:ascii="Consolas" w:hAnsi="Consolas" w:cs="Consolas"/>
+          <w:color w:val="A31515"/>
+          <w:sz w:val="19"/>
+          <w:szCs w:val="19"/>
+          <w:highlight w:val="white"/>
+          <w:lang w:val="nb-NO"/>
+        </w:rPr>
+        <w:tab/>
+      </w:r>
+      <w:r>
+        <w:rPr>
+          <w:rFonts w:ascii="Consolas" w:hAnsi="Consolas" w:cs="Consolas"/>
+          <w:color w:val="000000"/>
+          <w:sz w:val="19"/>
+          <w:szCs w:val="19"/>
+          <w:highlight w:val="white"/>
+          <w:lang w:val="nb-NO"/>
+        </w:rPr>
+        <w:t>4</w:t>
+      </w:r>
+    </w:p>
+    <w:p>
+      <w:pPr>
+        <w:pStyle w:val="Heading2"/>
+        <w:rPr>
+          <w:rFonts w:ascii="Consolas" w:hAnsi="Consolas" w:cs="Consolas"/>
+          <w:color w:val="000000"/>
+          <w:sz w:val="19"/>
+          <w:szCs w:val="19"/>
+          <w:lang w:val="nb-NO"/>
+        </w:rPr>
+      </w:pPr>
       <w:r>
         <w:rPr>
           <w:rFonts w:ascii="Consolas" w:hAnsi="Consolas" w:cs="Consolas"/>
@@ -1128,9 +763,8 @@
           <w:highlight w:val="white"/>
           <w:lang w:val="nb-NO"/>
         </w:rPr>
-        <w:t>define</w:t>
-      </w:r>
-      <w:proofErr w:type="spellEnd"/>
+        <w:t>#define</w:t>
+      </w:r>
       <w:r>
         <w:rPr>
           <w:rFonts w:ascii="Consolas" w:hAnsi="Consolas" w:cs="Consolas"/>
@@ -1142,7 +776,6 @@
         </w:rPr>
         <w:t xml:space="preserve"> </w:t>
       </w:r>
-      <w:proofErr w:type="spellStart"/>
       <w:r>
         <w:rPr>
           <w:rFonts w:ascii="Consolas" w:hAnsi="Consolas" w:cs="Consolas"/>
@@ -1152,9 +785,8 @@
           <w:highlight w:val="white"/>
           <w:lang w:val="nb-NO"/>
         </w:rPr>
-        <w:t>ID_backCamera</w:t>
-      </w:r>
-      <w:proofErr w:type="spellEnd"/>
+        <w:t>MASK_FRONT_LIGHTS</w:t>
+      </w:r>
       <w:r>
         <w:rPr>
           <w:rFonts w:ascii="Consolas" w:hAnsi="Consolas" w:cs="Consolas"/>
@@ -1169,527 +801,29 @@
       <w:r>
         <w:rPr>
           <w:rFonts w:ascii="Consolas" w:hAnsi="Consolas" w:cs="Consolas"/>
-          <w:color w:val="A31515"/>
-          <w:sz w:val="19"/>
-          <w:szCs w:val="19"/>
-          <w:highlight w:val="white"/>
-          <w:lang w:val="nb-NO"/>
-        </w:rPr>
-        <w:tab/>
-      </w:r>
-      <w:r>
-        <w:rPr>
-          <w:rFonts w:ascii="Consolas" w:hAnsi="Consolas" w:cs="Consolas"/>
-          <w:color w:val="000000"/>
-          <w:sz w:val="19"/>
-          <w:szCs w:val="19"/>
-          <w:highlight w:val="white"/>
-          <w:lang w:val="nb-NO"/>
-        </w:rPr>
-        <w:t>42</w:t>
-      </w:r>
-    </w:p>
-    <w:p>
-      <w:pPr>
-        <w:autoSpaceDE w:val="0"/>
-        <w:autoSpaceDN w:val="0"/>
-        <w:adjustRightInd w:val="0"/>
-        <w:spacing w:after="0" w:line="240" w:lineRule="auto"/>
-        <w:rPr>
-          <w:rFonts w:ascii="Consolas" w:hAnsi="Consolas" w:cs="Consolas"/>
-          <w:color w:val="000000"/>
-          <w:sz w:val="19"/>
-          <w:szCs w:val="19"/>
-          <w:highlight w:val="white"/>
-          <w:lang w:val="nb-NO"/>
-        </w:rPr>
-      </w:pPr>
-      <w:r>
-        <w:rPr>
-          <w:rFonts w:ascii="Consolas" w:hAnsi="Consolas" w:cs="Consolas"/>
-          <w:color w:val="0000FF"/>
-          <w:sz w:val="19"/>
-          <w:szCs w:val="19"/>
-          <w:highlight w:val="white"/>
-          <w:lang w:val="nb-NO"/>
-        </w:rPr>
-        <w:t>#</w:t>
-      </w:r>
-      <w:proofErr w:type="spellStart"/>
-      <w:r>
-        <w:rPr>
-          <w:rFonts w:ascii="Consolas" w:hAnsi="Consolas" w:cs="Consolas"/>
-          <w:color w:val="0000FF"/>
-          <w:sz w:val="19"/>
-          <w:szCs w:val="19"/>
-          <w:highlight w:val="white"/>
-          <w:lang w:val="nb-NO"/>
-        </w:rPr>
-        <w:t>define</w:t>
-      </w:r>
-      <w:proofErr w:type="spellEnd"/>
-      <w:r>
-        <w:rPr>
-          <w:rFonts w:ascii="Consolas" w:hAnsi="Consolas" w:cs="Consolas"/>
-          <w:color w:val="A31515"/>
-          <w:sz w:val="19"/>
-          <w:szCs w:val="19"/>
-          <w:highlight w:val="white"/>
-          <w:lang w:val="nb-NO"/>
-        </w:rPr>
-        <w:t xml:space="preserve"> </w:t>
-      </w:r>
-      <w:r>
-        <w:rPr>
-          <w:rFonts w:ascii="Consolas" w:hAnsi="Consolas" w:cs="Consolas"/>
-          <w:color w:val="A000A0"/>
-          <w:sz w:val="19"/>
-          <w:szCs w:val="19"/>
-          <w:highlight w:val="white"/>
-          <w:lang w:val="nb-NO"/>
-        </w:rPr>
-        <w:t>ID_GPS_IMU_SD</w:t>
-      </w:r>
-      <w:r>
-        <w:rPr>
-          <w:rFonts w:ascii="Consolas" w:hAnsi="Consolas" w:cs="Consolas"/>
-          <w:color w:val="A31515"/>
-          <w:sz w:val="19"/>
-          <w:szCs w:val="19"/>
-          <w:highlight w:val="white"/>
-          <w:lang w:val="nb-NO"/>
-        </w:rPr>
-        <w:tab/>
-      </w:r>
-      <w:r>
-        <w:rPr>
-          <w:rFonts w:ascii="Consolas" w:hAnsi="Consolas" w:cs="Consolas"/>
-          <w:color w:val="A31515"/>
-          <w:sz w:val="19"/>
-          <w:szCs w:val="19"/>
-          <w:highlight w:val="white"/>
-          <w:lang w:val="nb-NO"/>
-        </w:rPr>
-        <w:tab/>
-      </w:r>
-      <w:r>
-        <w:rPr>
-          <w:rFonts w:ascii="Consolas" w:hAnsi="Consolas" w:cs="Consolas"/>
-          <w:color w:val="000000"/>
-          <w:sz w:val="19"/>
-          <w:szCs w:val="19"/>
-          <w:highlight w:val="white"/>
-          <w:lang w:val="nb-NO"/>
-        </w:rPr>
-        <w:t>51</w:t>
-      </w:r>
-    </w:p>
-    <w:p>
-      <w:pPr>
-        <w:autoSpaceDE w:val="0"/>
-        <w:autoSpaceDN w:val="0"/>
-        <w:adjustRightInd w:val="0"/>
-        <w:spacing w:after="0" w:line="240" w:lineRule="auto"/>
-        <w:rPr>
-          <w:rFonts w:ascii="Consolas" w:hAnsi="Consolas" w:cs="Consolas"/>
-          <w:color w:val="000000"/>
-          <w:sz w:val="19"/>
-          <w:szCs w:val="19"/>
-          <w:highlight w:val="white"/>
-          <w:lang w:val="nb-NO"/>
-        </w:rPr>
-      </w:pPr>
-      <w:r>
-        <w:rPr>
-          <w:rFonts w:ascii="Consolas" w:hAnsi="Consolas" w:cs="Consolas"/>
-          <w:color w:val="0000FF"/>
-          <w:sz w:val="19"/>
-          <w:szCs w:val="19"/>
-          <w:highlight w:val="white"/>
-          <w:lang w:val="nb-NO"/>
-        </w:rPr>
-        <w:t>#</w:t>
-      </w:r>
-      <w:proofErr w:type="spellStart"/>
-      <w:r>
-        <w:rPr>
-          <w:rFonts w:ascii="Consolas" w:hAnsi="Consolas" w:cs="Consolas"/>
-          <w:color w:val="0000FF"/>
-          <w:sz w:val="19"/>
-          <w:szCs w:val="19"/>
-          <w:highlight w:val="white"/>
-          <w:lang w:val="nb-NO"/>
-        </w:rPr>
-        <w:t>define</w:t>
-      </w:r>
-      <w:proofErr w:type="spellEnd"/>
-      <w:r>
-        <w:rPr>
-          <w:rFonts w:ascii="Consolas" w:hAnsi="Consolas" w:cs="Consolas"/>
-          <w:color w:val="A31515"/>
-          <w:sz w:val="19"/>
-          <w:szCs w:val="19"/>
-          <w:highlight w:val="white"/>
-          <w:lang w:val="nb-NO"/>
-        </w:rPr>
-        <w:t xml:space="preserve"> </w:t>
-      </w:r>
-      <w:r>
-        <w:rPr>
-          <w:rFonts w:ascii="Consolas" w:hAnsi="Consolas" w:cs="Consolas"/>
-          <w:color w:val="A000A0"/>
-          <w:sz w:val="19"/>
-          <w:szCs w:val="19"/>
-          <w:highlight w:val="white"/>
-          <w:lang w:val="nb-NO"/>
-        </w:rPr>
-        <w:t>ID_3G</w:t>
-      </w:r>
-      <w:r>
-        <w:rPr>
-          <w:rFonts w:ascii="Consolas" w:hAnsi="Consolas" w:cs="Consolas"/>
-          <w:color w:val="A31515"/>
-          <w:sz w:val="19"/>
-          <w:szCs w:val="19"/>
-          <w:highlight w:val="white"/>
-          <w:lang w:val="nb-NO"/>
-        </w:rPr>
-        <w:tab/>
-      </w:r>
-      <w:r>
-        <w:rPr>
-          <w:rFonts w:ascii="Consolas" w:hAnsi="Consolas" w:cs="Consolas"/>
-          <w:color w:val="A31515"/>
-          <w:sz w:val="19"/>
-          <w:szCs w:val="19"/>
-          <w:highlight w:val="white"/>
-          <w:lang w:val="nb-NO"/>
-        </w:rPr>
-        <w:tab/>
-      </w:r>
-      <w:r>
-        <w:rPr>
-          <w:rFonts w:ascii="Consolas" w:hAnsi="Consolas" w:cs="Consolas"/>
-          <w:color w:val="A31515"/>
-          <w:sz w:val="19"/>
-          <w:szCs w:val="19"/>
-          <w:highlight w:val="white"/>
-          <w:lang w:val="nb-NO"/>
-        </w:rPr>
-        <w:tab/>
-      </w:r>
-      <w:r>
-        <w:rPr>
-          <w:rFonts w:ascii="Consolas" w:hAnsi="Consolas" w:cs="Consolas"/>
-          <w:color w:val="A31515"/>
-          <w:sz w:val="19"/>
-          <w:szCs w:val="19"/>
-          <w:highlight w:val="white"/>
-          <w:lang w:val="nb-NO"/>
-        </w:rPr>
-        <w:tab/>
-      </w:r>
-      <w:r>
-        <w:rPr>
-          <w:rFonts w:ascii="Consolas" w:hAnsi="Consolas" w:cs="Consolas"/>
-          <w:color w:val="000000"/>
-          <w:sz w:val="19"/>
-          <w:szCs w:val="19"/>
-          <w:highlight w:val="white"/>
-          <w:lang w:val="nb-NO"/>
-        </w:rPr>
-        <w:t>61</w:t>
-      </w:r>
-    </w:p>
-    <w:p>
-      <w:pPr>
-        <w:autoSpaceDE w:val="0"/>
-        <w:autoSpaceDN w:val="0"/>
-        <w:adjustRightInd w:val="0"/>
-        <w:spacing w:after="0" w:line="240" w:lineRule="auto"/>
-        <w:rPr>
-          <w:rFonts w:ascii="Consolas" w:hAnsi="Consolas" w:cs="Consolas"/>
-          <w:color w:val="000000"/>
-          <w:sz w:val="19"/>
-          <w:szCs w:val="19"/>
-          <w:highlight w:val="white"/>
-          <w:lang w:val="nb-NO"/>
-        </w:rPr>
-      </w:pPr>
-      <w:r>
-        <w:rPr>
-          <w:rFonts w:ascii="Consolas" w:hAnsi="Consolas" w:cs="Consolas"/>
-          <w:color w:val="0000FF"/>
-          <w:sz w:val="19"/>
-          <w:szCs w:val="19"/>
-          <w:highlight w:val="white"/>
-          <w:lang w:val="nb-NO"/>
-        </w:rPr>
-        <w:t>#</w:t>
-      </w:r>
-      <w:proofErr w:type="spellStart"/>
-      <w:r>
-        <w:rPr>
-          <w:rFonts w:ascii="Consolas" w:hAnsi="Consolas" w:cs="Consolas"/>
-          <w:color w:val="0000FF"/>
-          <w:sz w:val="19"/>
-          <w:szCs w:val="19"/>
-          <w:highlight w:val="white"/>
-          <w:lang w:val="nb-NO"/>
-        </w:rPr>
-        <w:t>define</w:t>
-      </w:r>
-      <w:proofErr w:type="spellEnd"/>
-      <w:r>
-        <w:rPr>
-          <w:rFonts w:ascii="Consolas" w:hAnsi="Consolas" w:cs="Consolas"/>
-          <w:color w:val="A31515"/>
-          <w:sz w:val="19"/>
-          <w:szCs w:val="19"/>
-          <w:highlight w:val="white"/>
-          <w:lang w:val="nb-NO"/>
-        </w:rPr>
-        <w:t xml:space="preserve"> </w:t>
-      </w:r>
-      <w:proofErr w:type="spellStart"/>
-      <w:r>
-        <w:rPr>
-          <w:rFonts w:ascii="Consolas" w:hAnsi="Consolas" w:cs="Consolas"/>
-          <w:color w:val="A000A0"/>
-          <w:sz w:val="19"/>
-          <w:szCs w:val="19"/>
-          <w:highlight w:val="white"/>
-          <w:lang w:val="nb-NO"/>
-        </w:rPr>
-        <w:t>ID_lightShow</w:t>
-      </w:r>
-      <w:proofErr w:type="spellEnd"/>
-      <w:r>
-        <w:rPr>
-          <w:rFonts w:ascii="Consolas" w:hAnsi="Consolas" w:cs="Consolas"/>
-          <w:color w:val="A31515"/>
-          <w:sz w:val="19"/>
-          <w:szCs w:val="19"/>
-          <w:highlight w:val="white"/>
-          <w:lang w:val="nb-NO"/>
-        </w:rPr>
-        <w:tab/>
-      </w:r>
-      <w:r>
-        <w:rPr>
-          <w:rFonts w:ascii="Consolas" w:hAnsi="Consolas" w:cs="Consolas"/>
-          <w:color w:val="A31515"/>
-          <w:sz w:val="19"/>
-          <w:szCs w:val="19"/>
-          <w:highlight w:val="white"/>
-          <w:lang w:val="nb-NO"/>
-        </w:rPr>
-        <w:tab/>
-      </w:r>
-      <w:r>
-        <w:rPr>
-          <w:rFonts w:ascii="Consolas" w:hAnsi="Consolas" w:cs="Consolas"/>
-          <w:color w:val="A31515"/>
-          <w:sz w:val="19"/>
-          <w:szCs w:val="19"/>
-          <w:highlight w:val="white"/>
-          <w:lang w:val="nb-NO"/>
-        </w:rPr>
-        <w:tab/>
-      </w:r>
-      <w:r>
-        <w:rPr>
-          <w:rFonts w:ascii="Consolas" w:hAnsi="Consolas" w:cs="Consolas"/>
-          <w:color w:val="000000"/>
-          <w:sz w:val="19"/>
-          <w:szCs w:val="19"/>
-          <w:highlight w:val="white"/>
-          <w:lang w:val="nb-NO"/>
-        </w:rPr>
-        <w:t>80</w:t>
-      </w:r>
-    </w:p>
-    <w:p>
-      <w:pPr>
-        <w:autoSpaceDE w:val="0"/>
-        <w:autoSpaceDN w:val="0"/>
-        <w:adjustRightInd w:val="0"/>
-        <w:spacing w:after="0" w:line="240" w:lineRule="auto"/>
-        <w:rPr>
-          <w:rFonts w:ascii="Consolas" w:hAnsi="Consolas" w:cs="Consolas"/>
-          <w:color w:val="000000"/>
-          <w:sz w:val="19"/>
-          <w:szCs w:val="19"/>
-          <w:highlight w:val="white"/>
-          <w:lang w:val="nb-NO"/>
-        </w:rPr>
-      </w:pPr>
-      <w:r>
-        <w:rPr>
-          <w:rFonts w:ascii="Consolas" w:hAnsi="Consolas" w:cs="Consolas"/>
-          <w:color w:val="0000FF"/>
-          <w:sz w:val="19"/>
-          <w:szCs w:val="19"/>
-          <w:highlight w:val="white"/>
-          <w:lang w:val="nb-NO"/>
-        </w:rPr>
-        <w:t>#</w:t>
-      </w:r>
-      <w:proofErr w:type="spellStart"/>
-      <w:r>
-        <w:rPr>
-          <w:rFonts w:ascii="Consolas" w:hAnsi="Consolas" w:cs="Consolas"/>
-          <w:color w:val="0000FF"/>
-          <w:sz w:val="19"/>
-          <w:szCs w:val="19"/>
-          <w:highlight w:val="white"/>
-          <w:lang w:val="nb-NO"/>
-        </w:rPr>
-        <w:t>define</w:t>
-      </w:r>
-      <w:proofErr w:type="spellEnd"/>
-      <w:r>
-        <w:rPr>
-          <w:rFonts w:ascii="Consolas" w:hAnsi="Consolas" w:cs="Consolas"/>
-          <w:color w:val="A31515"/>
-          <w:sz w:val="19"/>
-          <w:szCs w:val="19"/>
-          <w:highlight w:val="white"/>
-          <w:lang w:val="nb-NO"/>
-        </w:rPr>
-        <w:t xml:space="preserve"> </w:t>
-      </w:r>
-      <w:proofErr w:type="spellStart"/>
-      <w:r>
-        <w:rPr>
-          <w:rFonts w:ascii="Consolas" w:hAnsi="Consolas" w:cs="Consolas"/>
-          <w:color w:val="A000A0"/>
-          <w:sz w:val="19"/>
-          <w:szCs w:val="19"/>
-          <w:highlight w:val="white"/>
-          <w:lang w:val="nb-NO"/>
-        </w:rPr>
-        <w:t>ID_lightsFront</w:t>
-      </w:r>
-      <w:proofErr w:type="spellEnd"/>
-      <w:r>
-        <w:rPr>
-          <w:rFonts w:ascii="Consolas" w:hAnsi="Consolas" w:cs="Consolas"/>
-          <w:color w:val="A31515"/>
-          <w:sz w:val="19"/>
-          <w:szCs w:val="19"/>
-          <w:highlight w:val="white"/>
-          <w:lang w:val="nb-NO"/>
-        </w:rPr>
-        <w:tab/>
-      </w:r>
-      <w:r>
-        <w:rPr>
-          <w:rFonts w:ascii="Consolas" w:hAnsi="Consolas" w:cs="Consolas"/>
-          <w:color w:val="A31515"/>
-          <w:sz w:val="19"/>
-          <w:szCs w:val="19"/>
-          <w:highlight w:val="white"/>
-          <w:lang w:val="nb-NO"/>
-        </w:rPr>
-        <w:tab/>
-      </w:r>
-      <w:r>
-        <w:rPr>
-          <w:rFonts w:ascii="Consolas" w:hAnsi="Consolas" w:cs="Consolas"/>
-          <w:color w:val="000000"/>
-          <w:sz w:val="19"/>
-          <w:szCs w:val="19"/>
-          <w:highlight w:val="white"/>
-          <w:lang w:val="nb-NO"/>
-        </w:rPr>
-        <w:t>81</w:t>
-      </w:r>
-    </w:p>
-    <w:p>
-      <w:r>
-        <w:rPr>
-          <w:rFonts w:ascii="Consolas" w:hAnsi="Consolas" w:cs="Consolas"/>
-          <w:color w:val="0000FF"/>
-          <w:sz w:val="19"/>
-          <w:szCs w:val="19"/>
-          <w:highlight w:val="white"/>
-          <w:lang w:val="nb-NO"/>
-        </w:rPr>
-        <w:t>#</w:t>
-      </w:r>
-      <w:proofErr w:type="spellStart"/>
-      <w:r>
-        <w:rPr>
-          <w:rFonts w:ascii="Consolas" w:hAnsi="Consolas" w:cs="Consolas"/>
-          <w:color w:val="0000FF"/>
-          <w:sz w:val="19"/>
-          <w:szCs w:val="19"/>
-          <w:highlight w:val="white"/>
-          <w:lang w:val="nb-NO"/>
-        </w:rPr>
-        <w:t>define</w:t>
-      </w:r>
-      <w:proofErr w:type="spellEnd"/>
-      <w:r>
-        <w:rPr>
-          <w:rFonts w:ascii="Consolas" w:hAnsi="Consolas" w:cs="Consolas"/>
-          <w:color w:val="A31515"/>
-          <w:sz w:val="19"/>
-          <w:szCs w:val="19"/>
-          <w:highlight w:val="white"/>
-          <w:lang w:val="nb-NO"/>
-        </w:rPr>
-        <w:t xml:space="preserve"> </w:t>
-      </w:r>
-      <w:proofErr w:type="spellStart"/>
-      <w:r>
-        <w:rPr>
-          <w:rFonts w:ascii="Consolas" w:hAnsi="Consolas" w:cs="Consolas"/>
-          <w:color w:val="A000A0"/>
-          <w:sz w:val="19"/>
-          <w:szCs w:val="19"/>
-          <w:highlight w:val="white"/>
-          <w:lang w:val="nb-NO"/>
-        </w:rPr>
-        <w:t>ID_lightsBack</w:t>
-      </w:r>
-      <w:proofErr w:type="spellEnd"/>
-      <w:r>
-        <w:rPr>
-          <w:rFonts w:ascii="Consolas" w:hAnsi="Consolas" w:cs="Consolas"/>
-          <w:color w:val="A31515"/>
-          <w:sz w:val="19"/>
-          <w:szCs w:val="19"/>
-          <w:highlight w:val="white"/>
-          <w:lang w:val="nb-NO"/>
-        </w:rPr>
-        <w:tab/>
-      </w:r>
-      <w:r>
-        <w:rPr>
-          <w:rFonts w:ascii="Consolas" w:hAnsi="Consolas" w:cs="Consolas"/>
-          <w:color w:val="A31515"/>
-          <w:sz w:val="19"/>
-          <w:szCs w:val="19"/>
-          <w:highlight w:val="white"/>
-          <w:lang w:val="nb-NO"/>
-        </w:rPr>
-        <w:tab/>
-      </w:r>
-      <w:r>
-        <w:rPr>
-          <w:rFonts w:ascii="Consolas" w:hAnsi="Consolas" w:cs="Consolas"/>
-          <w:color w:val="000000"/>
-          <w:sz w:val="19"/>
-          <w:szCs w:val="19"/>
-          <w:highlight w:val="white"/>
-          <w:lang w:val="nb-NO"/>
-        </w:rPr>
-        <w:t>91</w:t>
-      </w:r>
-    </w:p>
-    <w:p/>
+          <w:color w:val="000000"/>
+          <w:sz w:val="19"/>
+          <w:szCs w:val="19"/>
+          <w:highlight w:val="white"/>
+          <w:lang w:val="nb-NO"/>
+        </w:rPr>
+        <w:t>4</w:t>
+      </w:r>
+    </w:p>
+    <w:p>
+      <w:pPr>
+        <w:pStyle w:val="Heading2"/>
+        <w:rPr>
+          <w:rFonts w:ascii="Consolas" w:hAnsi="Consolas" w:cs="Consolas"/>
+          <w:color w:val="000000"/>
+          <w:sz w:val="19"/>
+          <w:szCs w:val="19"/>
+          <w:lang w:val="nb-NO"/>
+        </w:rPr>
+      </w:pPr>
+      <w:bookmarkStart w:id="0" w:name="_GoBack"/>
+      <w:bookmarkEnd w:id="0"/>
+    </w:p>
     <w:p>
       <w:pPr>
         <w:pStyle w:val="Heading2"/>
@@ -1745,40 +879,11 @@
       <w:pPr>
         <w:pStyle w:val="Heading2"/>
       </w:pPr>
-      <w:proofErr w:type="spellStart"/>
-      <w:r>
-        <w:t>prepare_</w:t>
-      </w:r>
-      <w:proofErr w:type="gramStart"/>
-      <w:r>
-        <w:t>rx</w:t>
-      </w:r>
-      <w:proofErr w:type="spellEnd"/>
-      <w:r>
-        <w:t>(</w:t>
-      </w:r>
-      <w:proofErr w:type="gramEnd"/>
-      <w:r>
-        <w:t xml:space="preserve">char mob, </w:t>
-      </w:r>
-      <w:r>
-        <w:t xml:space="preserve">unsigned id, unsigned </w:t>
-      </w:r>
-      <w:proofErr w:type="spellStart"/>
-      <w:r>
-        <w:t>idmask</w:t>
-      </w:r>
-      <w:proofErr w:type="spellEnd"/>
-      <w:r>
-        <w:t xml:space="preserve">, </w:t>
-      </w:r>
-      <w:proofErr w:type="spellStart"/>
-      <w:r>
-        <w:t>CAN_cbf</w:t>
-      </w:r>
-      <w:proofErr w:type="spellEnd"/>
-      <w:r>
-        <w:t xml:space="preserve"> callback)</w:t>
+      <w:r>
+        <w:t xml:space="preserve">prepare_rx(char mob, </w:t>
+      </w:r>
+      <w:r>
+        <w:t>unsigned id, unsigned idmask, CAN_cbf callback)</w:t>
       </w:r>
     </w:p>
     <w:p>
@@ -1808,35 +913,17 @@
         <w:t xml:space="preserve">rest for the particular module. </w:t>
       </w:r>
       <w:r>
-        <w:t xml:space="preserve">The range is typically </w:t>
-      </w:r>
-      <w:proofErr w:type="gramStart"/>
-      <w:r>
-        <w:t>0..</w:t>
-      </w:r>
-      <w:proofErr w:type="gramEnd"/>
-      <w:r>
-        <w:t>2048. The complete list of IDs used is in the “</w:t>
-      </w:r>
-      <w:proofErr w:type="spellStart"/>
-      <w:r>
-        <w:t>can.h</w:t>
-      </w:r>
-      <w:proofErr w:type="spellEnd"/>
-      <w:r>
-        <w:t>” header file.</w:t>
+        <w:t>The range is typically 0..2048. The complete list of IDs used is in the “can.h” header file.</w:t>
       </w:r>
       <w:r>
         <w:t xml:space="preserve"> Parameter </w:t>
       </w:r>
-      <w:proofErr w:type="spellStart"/>
       <w:r>
         <w:rPr>
           <w:i/>
         </w:rPr>
         <w:t>idmask</w:t>
       </w:r>
-      <w:proofErr w:type="spellEnd"/>
       <w:r>
         <w:t xml:space="preserve"> is used to filter un</w:t>
       </w:r>
@@ -1862,15 +949,7 @@
         <w:t xml:space="preserve">callback </w:t>
       </w:r>
       <w:r>
-        <w:t xml:space="preserve">is a pointer to callback function when a message with “allowed” </w:t>
-      </w:r>
-      <w:proofErr w:type="spellStart"/>
-      <w:r>
-        <w:t>id</w:t>
-      </w:r>
-      <w:proofErr w:type="spellEnd"/>
-      <w:r>
-        <w:t xml:space="preserve"> is found.</w:t>
+        <w:t>is a pointer to callback function when a message with “allowed” id is found.</w:t>
       </w:r>
       <w:r>
         <w:t xml:space="preserve"> </w:t>
@@ -1904,14 +983,12 @@
       <w:r>
         <w:t xml:space="preserve"> = 0b1100, </w:t>
       </w:r>
-      <w:proofErr w:type="spellStart"/>
       <w:r>
         <w:rPr>
           <w:i/>
         </w:rPr>
         <w:t>idmask</w:t>
       </w:r>
-      <w:proofErr w:type="spellEnd"/>
       <w:r>
         <w:t xml:space="preserve"> </w:t>
       </w:r>
@@ -1925,15 +1002,7 @@
         <w:t>. Allowed message</w:t>
       </w:r>
       <w:r>
-        <w:t xml:space="preserve"> ids: 0b1xxx. That is 0b1000, 0b1001, 0b1010, 0b1011, 0b1100, 0b1101, 0b1110, and 0b1111. In decimal: </w:t>
-      </w:r>
-      <w:proofErr w:type="gramStart"/>
-      <w:r>
-        <w:t>8..</w:t>
-      </w:r>
-      <w:proofErr w:type="gramEnd"/>
-      <w:r>
-        <w:t>15</w:t>
+        <w:t xml:space="preserve"> ids: 0b1xxx. That is 0b1000, 0b1001, 0b1010, 0b1011, 0b1100, 0b1101, 0b1110, and 0b1111. In decimal: 8..15</w:t>
       </w:r>
       <w:r>
         <w:t>.</w:t>
@@ -1956,14 +1025,12 @@
       <w:r>
         <w:t xml:space="preserve">= 0b1100, </w:t>
       </w:r>
-      <w:proofErr w:type="spellStart"/>
       <w:r>
         <w:rPr>
           <w:i/>
         </w:rPr>
         <w:t>idmask</w:t>
       </w:r>
-      <w:proofErr w:type="spellEnd"/>
       <w:r>
         <w:t xml:space="preserve"> = 0b1111. Allowed message ids</w:t>
       </w:r>
@@ -1991,21 +1058,14 @@
       <w:r>
         <w:t xml:space="preserve"> = 0b1100, </w:t>
       </w:r>
-      <w:proofErr w:type="spellStart"/>
-      <w:proofErr w:type="gramStart"/>
       <w:r>
         <w:rPr>
           <w:i/>
         </w:rPr>
         <w:t>idmask</w:t>
       </w:r>
-      <w:proofErr w:type="spellEnd"/>
-      <w:r>
-        <w:t xml:space="preserve">  =</w:t>
-      </w:r>
-      <w:proofErr w:type="gramEnd"/>
-      <w:r>
-        <w:t xml:space="preserve"> 0. Allowed message ids: all.</w:t>
+      <w:r>
+        <w:t xml:space="preserve">  = 0. Allowed message ids: all.</w:t>
       </w:r>
     </w:p>
     <w:p>
@@ -2013,13 +1073,8 @@
         <w:pStyle w:val="Heading2"/>
       </w:pPr>
       <w:r>
-        <w:t xml:space="preserve">How to send a CAN </w:t>
-      </w:r>
-      <w:proofErr w:type="gramStart"/>
-      <w:r>
-        <w:t>message</w:t>
-      </w:r>
-      <w:proofErr w:type="gramEnd"/>
+        <w:t>How to send a CAN message</w:t>
+      </w:r>
     </w:p>
     <w:p/>
     <w:p>
@@ -2098,13 +1153,8 @@
       </w:pPr>
       <w:r>
         <w:lastRenderedPageBreak/>
-        <w:t xml:space="preserve">How to receive a CAN </w:t>
-      </w:r>
-      <w:proofErr w:type="gramStart"/>
-      <w:r>
-        <w:t>message</w:t>
-      </w:r>
-      <w:proofErr w:type="gramEnd"/>
+        <w:t>How to receive a CAN message</w:t>
+      </w:r>
     </w:p>
     <w:p/>
     <w:p>
@@ -2244,21 +1294,7 @@
         <w:lang w:val="nb-NO"/>
       </w:rPr>
       <w:tab/>
-      <w:t xml:space="preserve">SEM 2016 DNV GL </w:t>
-    </w:r>
-    <w:proofErr w:type="spellStart"/>
-    <w:r>
-      <w:rPr>
-        <w:lang w:val="nb-NO"/>
-      </w:rPr>
-      <w:t>Fuel</w:t>
-    </w:r>
-    <w:proofErr w:type="spellEnd"/>
-    <w:r>
-      <w:rPr>
-        <w:lang w:val="nb-NO"/>
-      </w:rPr>
-      <w:t xml:space="preserve"> Fighter</w:t>
+      <w:t>SEM 2016 DNV GL Fuel Fighter</w:t>
     </w:r>
     <w:r>
       <w:rPr>

</xml_diff>

<commit_message>
Dashoboard done, front done, steering done
</commit_message>
<xml_diff>
--- a/Documentation/CAN.docx
+++ b/Documentation/CAN.docx
@@ -47,8 +47,21 @@
           <w:highlight w:val="white"/>
           <w:lang w:val="nb-NO"/>
         </w:rPr>
-        <w:t>#define</w:t>
-      </w:r>
+        <w:t>#</w:t>
+      </w:r>
+      <w:proofErr w:type="spellStart"/>
+      <w:r>
+        <w:rPr>
+          <w:rFonts w:ascii="Consolas" w:hAnsi="Consolas" w:cs="Consolas"/>
+          <w:color w:val="0000FF"/>
+          <w:sz w:val="19"/>
+          <w:szCs w:val="19"/>
+          <w:highlight w:val="white"/>
+          <w:lang w:val="nb-NO"/>
+        </w:rPr>
+        <w:t>define</w:t>
+      </w:r>
+      <w:proofErr w:type="spellEnd"/>
       <w:r>
         <w:rPr>
           <w:rFonts w:ascii="Consolas" w:hAnsi="Consolas" w:cs="Consolas"/>
@@ -129,8 +142,21 @@
           <w:highlight w:val="white"/>
           <w:lang w:val="nb-NO"/>
         </w:rPr>
-        <w:t>#define</w:t>
-      </w:r>
+        <w:t>#</w:t>
+      </w:r>
+      <w:proofErr w:type="spellStart"/>
+      <w:r>
+        <w:rPr>
+          <w:rFonts w:ascii="Consolas" w:hAnsi="Consolas" w:cs="Consolas"/>
+          <w:color w:val="0000FF"/>
+          <w:sz w:val="19"/>
+          <w:szCs w:val="19"/>
+          <w:highlight w:val="white"/>
+          <w:lang w:val="nb-NO"/>
+        </w:rPr>
+        <w:t>define</w:t>
+      </w:r>
+      <w:proofErr w:type="spellEnd"/>
       <w:r>
         <w:rPr>
           <w:rFonts w:ascii="Consolas" w:hAnsi="Consolas" w:cs="Consolas"/>
@@ -142,6 +168,7 @@
         </w:rPr>
         <w:t xml:space="preserve"> </w:t>
       </w:r>
+      <w:proofErr w:type="spellStart"/>
       <w:r>
         <w:rPr>
           <w:rFonts w:ascii="Consolas" w:hAnsi="Consolas" w:cs="Consolas"/>
@@ -153,6 +180,7 @@
         </w:rPr>
         <w:t>ID_brakes</w:t>
       </w:r>
+      <w:proofErr w:type="spellEnd"/>
       <w:r>
         <w:rPr>
           <w:rFonts w:ascii="Consolas" w:hAnsi="Consolas" w:cs="Consolas"/>
@@ -211,8 +239,21 @@
           <w:highlight w:val="white"/>
           <w:lang w:val="nb-NO"/>
         </w:rPr>
-        <w:t>#define</w:t>
-      </w:r>
+        <w:t>#</w:t>
+      </w:r>
+      <w:proofErr w:type="spellStart"/>
+      <w:r>
+        <w:rPr>
+          <w:rFonts w:ascii="Consolas" w:hAnsi="Consolas" w:cs="Consolas"/>
+          <w:color w:val="0000FF"/>
+          <w:sz w:val="19"/>
+          <w:szCs w:val="19"/>
+          <w:highlight w:val="white"/>
+          <w:lang w:val="nb-NO"/>
+        </w:rPr>
+        <w:t>define</w:t>
+      </w:r>
+      <w:proofErr w:type="spellEnd"/>
       <w:r>
         <w:rPr>
           <w:rFonts w:ascii="Consolas" w:hAnsi="Consolas" w:cs="Consolas"/>
@@ -224,6 +265,7 @@
         </w:rPr>
         <w:t xml:space="preserve"> </w:t>
       </w:r>
+      <w:proofErr w:type="spellStart"/>
       <w:r>
         <w:rPr>
           <w:rFonts w:ascii="Consolas" w:hAnsi="Consolas" w:cs="Consolas"/>
@@ -235,6 +277,7 @@
         </w:rPr>
         <w:t>ID_steeringWheel</w:t>
       </w:r>
+      <w:proofErr w:type="spellEnd"/>
       <w:r>
         <w:rPr>
           <w:rFonts w:ascii="Consolas" w:hAnsi="Consolas" w:cs="Consolas"/>
@@ -282,8 +325,21 @@
           <w:highlight w:val="white"/>
           <w:lang w:val="nb-NO"/>
         </w:rPr>
-        <w:t>#define</w:t>
-      </w:r>
+        <w:t>#</w:t>
+      </w:r>
+      <w:proofErr w:type="spellStart"/>
+      <w:r>
+        <w:rPr>
+          <w:rFonts w:ascii="Consolas" w:hAnsi="Consolas" w:cs="Consolas"/>
+          <w:color w:val="0000FF"/>
+          <w:sz w:val="19"/>
+          <w:szCs w:val="19"/>
+          <w:highlight w:val="white"/>
+          <w:lang w:val="nb-NO"/>
+        </w:rPr>
+        <w:t>define</w:t>
+      </w:r>
+      <w:proofErr w:type="spellEnd"/>
       <w:r>
         <w:rPr>
           <w:rFonts w:ascii="Consolas" w:hAnsi="Consolas" w:cs="Consolas"/>
@@ -295,6 +351,7 @@
         </w:rPr>
         <w:t xml:space="preserve"> </w:t>
       </w:r>
+      <w:proofErr w:type="spellStart"/>
       <w:r>
         <w:rPr>
           <w:rFonts w:ascii="Consolas" w:hAnsi="Consolas" w:cs="Consolas"/>
@@ -306,6 +363,7 @@
         </w:rPr>
         <w:t>ID_dashboard</w:t>
       </w:r>
+      <w:proofErr w:type="spellEnd"/>
       <w:r>
         <w:rPr>
           <w:rFonts w:ascii="Consolas" w:hAnsi="Consolas" w:cs="Consolas"/>
@@ -396,8 +454,21 @@
           <w:highlight w:val="white"/>
           <w:lang w:val="nb-NO"/>
         </w:rPr>
-        <w:t>#define</w:t>
-      </w:r>
+        <w:t>#</w:t>
+      </w:r>
+      <w:proofErr w:type="spellStart"/>
+      <w:r>
+        <w:rPr>
+          <w:rFonts w:ascii="Consolas" w:hAnsi="Consolas" w:cs="Consolas"/>
+          <w:color w:val="0000FF"/>
+          <w:sz w:val="19"/>
+          <w:szCs w:val="19"/>
+          <w:highlight w:val="white"/>
+          <w:lang w:val="nb-NO"/>
+        </w:rPr>
+        <w:t>define</w:t>
+      </w:r>
+      <w:proofErr w:type="spellEnd"/>
       <w:r>
         <w:rPr>
           <w:rFonts w:ascii="Consolas" w:hAnsi="Consolas" w:cs="Consolas"/>
@@ -409,6 +480,7 @@
         </w:rPr>
         <w:t xml:space="preserve"> </w:t>
       </w:r>
+      <w:proofErr w:type="spellStart"/>
       <w:r>
         <w:rPr>
           <w:rFonts w:ascii="Consolas" w:hAnsi="Consolas" w:cs="Consolas"/>
@@ -420,6 +492,7 @@
         </w:rPr>
         <w:t>ID_lightsFront</w:t>
       </w:r>
+      <w:proofErr w:type="spellEnd"/>
       <w:r>
         <w:rPr>
           <w:rFonts w:ascii="Consolas" w:hAnsi="Consolas" w:cs="Consolas"/>
@@ -467,8 +540,21 @@
           <w:highlight w:val="white"/>
           <w:lang w:val="nb-NO"/>
         </w:rPr>
-        <w:t>#define</w:t>
-      </w:r>
+        <w:t>#</w:t>
+      </w:r>
+      <w:proofErr w:type="spellStart"/>
+      <w:r>
+        <w:rPr>
+          <w:rFonts w:ascii="Consolas" w:hAnsi="Consolas" w:cs="Consolas"/>
+          <w:color w:val="0000FF"/>
+          <w:sz w:val="19"/>
+          <w:szCs w:val="19"/>
+          <w:highlight w:val="white"/>
+          <w:lang w:val="nb-NO"/>
+        </w:rPr>
+        <w:t>define</w:t>
+      </w:r>
+      <w:proofErr w:type="spellEnd"/>
       <w:r>
         <w:rPr>
           <w:rFonts w:ascii="Consolas" w:hAnsi="Consolas" w:cs="Consolas"/>
@@ -480,6 +566,7 @@
         </w:rPr>
         <w:t xml:space="preserve"> </w:t>
       </w:r>
+      <w:proofErr w:type="spellStart"/>
       <w:r>
         <w:rPr>
           <w:rFonts w:ascii="Consolas" w:hAnsi="Consolas" w:cs="Consolas"/>
@@ -491,6 +578,7 @@
         </w:rPr>
         <w:t>ID_lightsBack</w:t>
       </w:r>
+      <w:proofErr w:type="spellEnd"/>
       <w:r>
         <w:rPr>
           <w:rFonts w:ascii="Consolas" w:hAnsi="Consolas" w:cs="Consolas"/>
@@ -554,8 +642,21 @@
           <w:highlight w:val="white"/>
           <w:lang w:val="nb-NO"/>
         </w:rPr>
-        <w:t>#define</w:t>
-      </w:r>
+        <w:t>#</w:t>
+      </w:r>
+      <w:proofErr w:type="spellStart"/>
+      <w:r>
+        <w:rPr>
+          <w:rFonts w:ascii="Consolas" w:hAnsi="Consolas" w:cs="Consolas"/>
+          <w:color w:val="0000FF"/>
+          <w:sz w:val="19"/>
+          <w:szCs w:val="19"/>
+          <w:highlight w:val="white"/>
+          <w:lang w:val="nb-NO"/>
+        </w:rPr>
+        <w:t>define</w:t>
+      </w:r>
+      <w:proofErr w:type="spellEnd"/>
       <w:r>
         <w:rPr>
           <w:rFonts w:ascii="Consolas" w:hAnsi="Consolas" w:cs="Consolas"/>
@@ -625,8 +726,21 @@
           <w:highlight w:val="white"/>
           <w:lang w:val="nb-NO"/>
         </w:rPr>
-        <w:t>#define</w:t>
-      </w:r>
+        <w:t>#</w:t>
+      </w:r>
+      <w:proofErr w:type="spellStart"/>
+      <w:r>
+        <w:rPr>
+          <w:rFonts w:ascii="Consolas" w:hAnsi="Consolas" w:cs="Consolas"/>
+          <w:color w:val="0000FF"/>
+          <w:sz w:val="19"/>
+          <w:szCs w:val="19"/>
+          <w:highlight w:val="white"/>
+          <w:lang w:val="nb-NO"/>
+        </w:rPr>
+        <w:t>define</w:t>
+      </w:r>
+      <w:proofErr w:type="spellEnd"/>
       <w:r>
         <w:rPr>
           <w:rFonts w:ascii="Consolas" w:hAnsi="Consolas" w:cs="Consolas"/>
@@ -696,8 +810,21 @@
           <w:highlight w:val="white"/>
           <w:lang w:val="nb-NO"/>
         </w:rPr>
-        <w:t>#define</w:t>
-      </w:r>
+        <w:t>#</w:t>
+      </w:r>
+      <w:proofErr w:type="spellStart"/>
+      <w:r>
+        <w:rPr>
+          <w:rFonts w:ascii="Consolas" w:hAnsi="Consolas" w:cs="Consolas"/>
+          <w:color w:val="0000FF"/>
+          <w:sz w:val="19"/>
+          <w:szCs w:val="19"/>
+          <w:highlight w:val="white"/>
+          <w:lang w:val="nb-NO"/>
+        </w:rPr>
+        <w:t>define</w:t>
+      </w:r>
+      <w:proofErr w:type="spellEnd"/>
       <w:r>
         <w:rPr>
           <w:rFonts w:ascii="Consolas" w:hAnsi="Consolas" w:cs="Consolas"/>
@@ -763,8 +890,21 @@
           <w:highlight w:val="white"/>
           <w:lang w:val="nb-NO"/>
         </w:rPr>
-        <w:t>#define</w:t>
-      </w:r>
+        <w:t>#</w:t>
+      </w:r>
+      <w:proofErr w:type="spellStart"/>
+      <w:r>
+        <w:rPr>
+          <w:rFonts w:ascii="Consolas" w:hAnsi="Consolas" w:cs="Consolas"/>
+          <w:color w:val="0000FF"/>
+          <w:sz w:val="19"/>
+          <w:szCs w:val="19"/>
+          <w:highlight w:val="white"/>
+          <w:lang w:val="nb-NO"/>
+        </w:rPr>
+        <w:t>define</w:t>
+      </w:r>
+      <w:proofErr w:type="spellEnd"/>
       <w:r>
         <w:rPr>
           <w:rFonts w:ascii="Consolas" w:hAnsi="Consolas" w:cs="Consolas"/>
@@ -821,8 +961,6 @@
           <w:lang w:val="nb-NO"/>
         </w:rPr>
       </w:pPr>
-      <w:bookmarkStart w:id="0" w:name="_GoBack"/>
-      <w:bookmarkEnd w:id="0"/>
     </w:p>
     <w:p>
       <w:pPr>
@@ -841,10 +979,26 @@
         </w:numPr>
       </w:pPr>
       <w:r>
-        <w:t>Beware of sending the message</w:t>
-      </w:r>
-      <w:r>
-        <w:t xml:space="preserve"> itself and not </w:t>
+        <w:t xml:space="preserve">Beware of </w:t>
+      </w:r>
+      <w:bookmarkStart w:id="0" w:name="_GoBack"/>
+      <w:r>
+        <w:rPr>
+          <w:i/>
+          <w:u w:val="single"/>
+        </w:rPr>
+        <w:t>sending the message</w:t>
+      </w:r>
+      <w:r>
+        <w:rPr>
+          <w:i/>
+          <w:u w:val="single"/>
+        </w:rPr>
+        <w:t xml:space="preserve"> itself</w:t>
+      </w:r>
+      <w:bookmarkEnd w:id="0"/>
+      <w:r>
+        <w:t xml:space="preserve"> and not </w:t>
       </w:r>
       <w:r>
         <w:t xml:space="preserve">it’s pointer.  </w:t>
@@ -859,7 +1013,17 @@
         </w:numPr>
       </w:pPr>
       <w:r>
-        <w:t>Remember to set global interrupts before going to sleep when receiving messages.</w:t>
+        <w:t xml:space="preserve">Remember to </w:t>
+      </w:r>
+      <w:r>
+        <w:rPr>
+          <w:i/>
+          <w:u w:val="single"/>
+        </w:rPr>
+        <w:t>set global interrupts</w:t>
+      </w:r>
+      <w:r>
+        <w:t xml:space="preserve"> before going to sleep when receiving messages.</w:t>
       </w:r>
     </w:p>
     <w:p>
@@ -871,99 +1035,17 @@
         </w:numPr>
       </w:pPr>
       <w:r>
-        <w:t>Remember to clear global interrupts before transmitting a message.</w:t>
-      </w:r>
-    </w:p>
-    <w:p/>
-    <w:p>
-      <w:pPr>
-        <w:pStyle w:val="Heading2"/>
-      </w:pPr>
-      <w:r>
-        <w:t xml:space="preserve">prepare_rx(char mob, </w:t>
-      </w:r>
-      <w:r>
-        <w:t>unsigned id, unsigned idmask, CAN_cbf callback)</w:t>
-      </w:r>
-    </w:p>
-    <w:p>
-      <w:r>
-        <w:tab/>
-        <w:t xml:space="preserve">Parameter </w:t>
+        <w:t xml:space="preserve">Remember to </w:t>
       </w:r>
       <w:r>
         <w:rPr>
           <w:i/>
-        </w:rPr>
-        <w:t>mob</w:t>
-      </w:r>
-      <w:r>
-        <w:t xml:space="preserve"> (message object) is used to denote which CAN bus buffer to use when looking for the message particular message. Parameter </w:t>
-      </w:r>
-      <w:r>
-        <w:rPr>
-          <w:i/>
-        </w:rPr>
-        <w:t>id</w:t>
-      </w:r>
-      <w:r>
-        <w:t xml:space="preserve"> is used to identify the messages on the bus that are of inte</w:t>
-      </w:r>
-      <w:r>
-        <w:t xml:space="preserve">rest for the particular module. </w:t>
-      </w:r>
-      <w:r>
-        <w:t>The range is typically 0..2048. The complete list of IDs used is in the “can.h” header file.</w:t>
-      </w:r>
-      <w:r>
-        <w:t xml:space="preserve"> Parameter </w:t>
-      </w:r>
-      <w:r>
-        <w:rPr>
-          <w:i/>
-        </w:rPr>
-        <w:t>idmask</w:t>
-      </w:r>
-      <w:r>
-        <w:t xml:space="preserve"> is used to filter un</w:t>
-      </w:r>
-      <w:r>
-        <w:t xml:space="preserve">wanted messages allowing only a single or a </w:t>
-      </w:r>
-      <w:r>
-        <w:t xml:space="preserve">range of messages </w:t>
-      </w:r>
-      <w:r>
-        <w:t xml:space="preserve">to </w:t>
-      </w:r>
-      <w:r>
-        <w:t>pass. See example below.</w:t>
-      </w:r>
-      <w:r>
-        <w:t xml:space="preserve"> Parameter </w:t>
-      </w:r>
-      <w:r>
-        <w:rPr>
-          <w:i/>
-        </w:rPr>
-        <w:t xml:space="preserve">callback </w:t>
-      </w:r>
-      <w:r>
-        <w:t>is a pointer to callback function when a message with “allowed” id is found.</w:t>
-      </w:r>
-      <w:r>
-        <w:t xml:space="preserve"> </w:t>
-      </w:r>
-      <w:r>
-        <w:t xml:space="preserve"> </w:t>
-      </w:r>
-    </w:p>
-    <w:p>
-      <w:r>
-        <w:tab/>
-      </w:r>
-      <w:r>
-        <w:t>Example of message filtering:</w:t>
+          <w:u w:val="single"/>
+        </w:rPr>
+        <w:t>clear global interrupts</w:t>
+      </w:r>
+      <w:r>
+        <w:t xml:space="preserve"> before transmitting a message.</w:t>
       </w:r>
     </w:p>
     <w:p>
@@ -975,37 +1057,164 @@
         </w:numPr>
       </w:pPr>
       <w:r>
+        <w:t xml:space="preserve">If the data received is 0, </w:t>
+      </w:r>
+      <w:r>
         <w:rPr>
           <w:i/>
+          <w:u w:val="single"/>
+        </w:rPr>
+        <w:t>check the length</w:t>
+      </w:r>
+      <w:r>
+        <w:t xml:space="preserve"> of the message sent.</w:t>
+      </w:r>
+    </w:p>
+    <w:p/>
+    <w:p>
+      <w:pPr>
+        <w:pStyle w:val="Heading2"/>
+      </w:pPr>
+      <w:proofErr w:type="spellStart"/>
+      <w:r>
+        <w:t>prepare_</w:t>
+      </w:r>
+      <w:proofErr w:type="gramStart"/>
+      <w:r>
+        <w:t>rx</w:t>
+      </w:r>
+      <w:proofErr w:type="spellEnd"/>
+      <w:r>
+        <w:t>(</w:t>
+      </w:r>
+      <w:proofErr w:type="gramEnd"/>
+      <w:r>
+        <w:t xml:space="preserve">char mob, </w:t>
+      </w:r>
+      <w:r>
+        <w:t xml:space="preserve">unsigned id, unsigned </w:t>
+      </w:r>
+      <w:proofErr w:type="spellStart"/>
+      <w:r>
+        <w:t>idmask</w:t>
+      </w:r>
+      <w:proofErr w:type="spellEnd"/>
+      <w:r>
+        <w:t xml:space="preserve">, </w:t>
+      </w:r>
+      <w:proofErr w:type="spellStart"/>
+      <w:r>
+        <w:t>CAN_cbf</w:t>
+      </w:r>
+      <w:proofErr w:type="spellEnd"/>
+      <w:r>
+        <w:t xml:space="preserve"> callback)</w:t>
+      </w:r>
+    </w:p>
+    <w:p>
+      <w:r>
+        <w:tab/>
+        <w:t xml:space="preserve">Parameter </w:t>
+      </w:r>
+      <w:r>
+        <w:rPr>
+          <w:i/>
+        </w:rPr>
+        <w:t>mob</w:t>
+      </w:r>
+      <w:r>
+        <w:t xml:space="preserve"> (message object) is used to denote which CAN bus buffer to use when looking for the message particular message. Parameter </w:t>
+      </w:r>
+      <w:r>
+        <w:rPr>
+          <w:i/>
         </w:rPr>
         <w:t>id</w:t>
       </w:r>
       <w:r>
-        <w:t xml:space="preserve"> = 0b1100, </w:t>
-      </w:r>
+        <w:t xml:space="preserve"> is used to identify the messages on the bus that are of inte</w:t>
+      </w:r>
+      <w:r>
+        <w:t xml:space="preserve">rest for the particular module. </w:t>
+      </w:r>
+      <w:r>
+        <w:t xml:space="preserve">The range is typically </w:t>
+      </w:r>
+      <w:proofErr w:type="gramStart"/>
+      <w:r>
+        <w:t>0..</w:t>
+      </w:r>
+      <w:proofErr w:type="gramEnd"/>
+      <w:r>
+        <w:t>2048. The complete list of IDs used is in the “</w:t>
+      </w:r>
+      <w:proofErr w:type="spellStart"/>
+      <w:r>
+        <w:t>can.h</w:t>
+      </w:r>
+      <w:proofErr w:type="spellEnd"/>
+      <w:r>
+        <w:t>” header file.</w:t>
+      </w:r>
+      <w:r>
+        <w:t xml:space="preserve"> Parameter </w:t>
+      </w:r>
+      <w:proofErr w:type="spellStart"/>
       <w:r>
         <w:rPr>
           <w:i/>
         </w:rPr>
         <w:t>idmask</w:t>
       </w:r>
+      <w:proofErr w:type="spellEnd"/>
+      <w:r>
+        <w:t xml:space="preserve"> is used to filter un</w:t>
+      </w:r>
+      <w:r>
+        <w:t xml:space="preserve">wanted messages allowing only a single or a </w:t>
+      </w:r>
+      <w:r>
+        <w:t xml:space="preserve">range of messages </w:t>
+      </w:r>
+      <w:r>
+        <w:t xml:space="preserve">to </w:t>
+      </w:r>
+      <w:r>
+        <w:t>pass. See example below.</w:t>
+      </w:r>
+      <w:r>
+        <w:t xml:space="preserve"> Parameter </w:t>
+      </w:r>
+      <w:r>
+        <w:rPr>
+          <w:i/>
+        </w:rPr>
+        <w:t xml:space="preserve">callback </w:t>
+      </w:r>
+      <w:r>
+        <w:t xml:space="preserve">is a pointer to callback function when a message with “allowed” </w:t>
+      </w:r>
+      <w:proofErr w:type="spellStart"/>
+      <w:r>
+        <w:t>id</w:t>
+      </w:r>
+      <w:proofErr w:type="spellEnd"/>
+      <w:r>
+        <w:t xml:space="preserve"> is found.</w:t>
+      </w:r>
       <w:r>
         <w:t xml:space="preserve"> </w:t>
       </w:r>
       <w:r>
-        <w:t>= 0b</w:t>
-      </w:r>
-      <w:r>
-        <w:t>1000</w:t>
-      </w:r>
-      <w:r>
-        <w:t>. Allowed message</w:t>
-      </w:r>
-      <w:r>
-        <w:t xml:space="preserve"> ids: 0b1xxx. That is 0b1000, 0b1001, 0b1010, 0b1011, 0b1100, 0b1101, 0b1110, and 0b1111. In decimal: 8..15</w:t>
-      </w:r>
-      <w:r>
-        <w:t>.</w:t>
+        <w:t xml:space="preserve"> </w:t>
+      </w:r>
+    </w:p>
+    <w:p>
+      <w:r>
+        <w:tab/>
+      </w:r>
+      <w:r>
+        <w:t>Example of message filtering:</w:t>
       </w:r>
     </w:p>
     <w:p>
@@ -1020,25 +1229,44 @@
         <w:rPr>
           <w:i/>
         </w:rPr>
-        <w:t xml:space="preserve">id </w:t>
-      </w:r>
-      <w:r>
-        <w:t xml:space="preserve">= 0b1100, </w:t>
-      </w:r>
+        <w:t>id</w:t>
+      </w:r>
+      <w:r>
+        <w:t xml:space="preserve"> = 0b1100, </w:t>
+      </w:r>
+      <w:proofErr w:type="spellStart"/>
       <w:r>
         <w:rPr>
           <w:i/>
         </w:rPr>
         <w:t>idmask</w:t>
       </w:r>
-      <w:r>
-        <w:t xml:space="preserve"> = 0b1111. Allowed message ids</w:t>
-      </w:r>
-      <w:r>
-        <w:t>: 0b1100</w:t>
-      </w:r>
-      <w:r>
-        <w:t>. In decimal: 12.</w:t>
+      <w:proofErr w:type="spellEnd"/>
+      <w:r>
+        <w:t xml:space="preserve"> </w:t>
+      </w:r>
+      <w:r>
+        <w:t>= 0b</w:t>
+      </w:r>
+      <w:r>
+        <w:t>1000</w:t>
+      </w:r>
+      <w:r>
+        <w:t>. Allowed message</w:t>
+      </w:r>
+      <w:r>
+        <w:t xml:space="preserve"> ids: 0b1xxx. That is 0b1000, 0b1001, 0b1010, 0b1011, 0b1100, 0b1101, 0b1110, and 0b1111. In decimal: </w:t>
+      </w:r>
+      <w:proofErr w:type="gramStart"/>
+      <w:r>
+        <w:t>8..</w:t>
+      </w:r>
+      <w:proofErr w:type="gramEnd"/>
+      <w:r>
+        <w:t>15</w:t>
+      </w:r>
+      <w:r>
+        <w:t>.</w:t>
       </w:r>
     </w:p>
     <w:p>
@@ -1053,19 +1281,61 @@
         <w:rPr>
           <w:i/>
         </w:rPr>
+        <w:t xml:space="preserve">id </w:t>
+      </w:r>
+      <w:r>
+        <w:t xml:space="preserve">= 0b1100, </w:t>
+      </w:r>
+      <w:proofErr w:type="spellStart"/>
+      <w:r>
+        <w:rPr>
+          <w:i/>
+        </w:rPr>
+        <w:t>idmask</w:t>
+      </w:r>
+      <w:proofErr w:type="spellEnd"/>
+      <w:r>
+        <w:t xml:space="preserve"> = 0b1111. Allowed message ids</w:t>
+      </w:r>
+      <w:r>
+        <w:t>: 0b1100</w:t>
+      </w:r>
+      <w:r>
+        <w:t>. In decimal: 12.</w:t>
+      </w:r>
+    </w:p>
+    <w:p>
+      <w:pPr>
+        <w:pStyle w:val="ListParagraph"/>
+        <w:numPr>
+          <w:ilvl w:val="0"/>
+          <w:numId w:val="1"/>
+        </w:numPr>
+      </w:pPr>
+      <w:r>
+        <w:rPr>
+          <w:i/>
+        </w:rPr>
         <w:t>Id</w:t>
       </w:r>
       <w:r>
         <w:t xml:space="preserve"> = 0b1100, </w:t>
       </w:r>
+      <w:proofErr w:type="spellStart"/>
+      <w:proofErr w:type="gramStart"/>
       <w:r>
         <w:rPr>
           <w:i/>
         </w:rPr>
         <w:t>idmask</w:t>
       </w:r>
-      <w:r>
-        <w:t xml:space="preserve">  = 0. Allowed message ids: all.</w:t>
+      <w:proofErr w:type="spellEnd"/>
+      <w:r>
+        <w:t xml:space="preserve">  =</w:t>
+      </w:r>
+      <w:proofErr w:type="gramEnd"/>
+      <w:r>
+        <w:t xml:space="preserve"> 0. Allowed message ids: all.</w:t>
       </w:r>
     </w:p>
     <w:p>
@@ -1073,15 +1343,19 @@
         <w:pStyle w:val="Heading2"/>
       </w:pPr>
       <w:r>
-        <w:t>How to send a CAN message</w:t>
-      </w:r>
+        <w:t xml:space="preserve">How to send a CAN </w:t>
+      </w:r>
+      <w:proofErr w:type="gramStart"/>
+      <w:r>
+        <w:t>message</w:t>
+      </w:r>
+      <w:proofErr w:type="gramEnd"/>
     </w:p>
     <w:p/>
     <w:p>
       <w:r>
         <w:rPr>
           <w:noProof/>
-          <w:lang w:val="nb-NO" w:eastAsia="nb-NO"/>
         </w:rPr>
         <w:lastRenderedPageBreak/>
         <w:drawing>
@@ -1153,15 +1427,19 @@
       </w:pPr>
       <w:r>
         <w:lastRenderedPageBreak/>
-        <w:t>How to receive a CAN message</w:t>
-      </w:r>
+        <w:t xml:space="preserve">How to receive a CAN </w:t>
+      </w:r>
+      <w:proofErr w:type="gramStart"/>
+      <w:r>
+        <w:t>message</w:t>
+      </w:r>
+      <w:proofErr w:type="gramEnd"/>
     </w:p>
     <w:p/>
     <w:p>
       <w:r>
         <w:rPr>
           <w:noProof/>
-          <w:lang w:val="nb-NO" w:eastAsia="nb-NO"/>
         </w:rPr>
         <w:drawing>
           <wp:inline distT="0" distB="0" distL="0" distR="0">
@@ -1294,7 +1572,21 @@
         <w:lang w:val="nb-NO"/>
       </w:rPr>
       <w:tab/>
-      <w:t>SEM 2016 DNV GL Fuel Fighter</w:t>
+      <w:t xml:space="preserve">SEM 2016 DNV GL </w:t>
+    </w:r>
+    <w:proofErr w:type="spellStart"/>
+    <w:r>
+      <w:rPr>
+        <w:lang w:val="nb-NO"/>
+      </w:rPr>
+      <w:t>Fuel</w:t>
+    </w:r>
+    <w:proofErr w:type="spellEnd"/>
+    <w:r>
+      <w:rPr>
+        <w:lang w:val="nb-NO"/>
+      </w:rPr>
+      <w:t xml:space="preserve"> Fighter</w:t>
     </w:r>
     <w:r>
       <w:rPr>

</xml_diff>

<commit_message>
Finishing touches. Check message IDs with the ID file in the "Documentation" folder
</commit_message>
<xml_diff>
--- a/Documentation/CAN.docx
+++ b/Documentation/CAN.docx
@@ -1,6 +1,6 @@
 
 <file path=word/document.xml><?xml version="1.0" encoding="utf-8"?>
-<w:document xmlns:wpc="http://schemas.microsoft.com/office/word/2010/wordprocessingCanvas" xmlns:cx="http://schemas.microsoft.com/office/drawing/2014/chartex" xmlns:cx1="http://schemas.microsoft.com/office/drawing/2015/9/8/chartex" xmlns:mc="http://schemas.openxmlformats.org/markup-compatibility/2006" xmlns:o="urn:schemas-microsoft-com:office:office" xmlns:r="http://schemas.openxmlformats.org/officeDocument/2006/relationships" xmlns:m="http://schemas.openxmlformats.org/officeDocument/2006/math" xmlns:v="urn:schemas-microsoft-com:vml" xmlns:wp14="http://schemas.microsoft.com/office/word/2010/wordprocessingDrawing" xmlns:wp="http://schemas.openxmlformats.org/drawingml/2006/wordprocessingDrawing" xmlns:w10="urn:schemas-microsoft-com:office:word" xmlns:w="http://schemas.openxmlformats.org/wordprocessingml/2006/main" xmlns:w14="http://schemas.microsoft.com/office/word/2010/wordml" xmlns:w15="http://schemas.microsoft.com/office/word/2012/wordml" xmlns:w16se="http://schemas.microsoft.com/office/word/2015/wordml/symex" xmlns:wpg="http://schemas.microsoft.com/office/word/2010/wordprocessingGroup" xmlns:wpi="http://schemas.microsoft.com/office/word/2010/wordprocessingInk" xmlns:wne="http://schemas.microsoft.com/office/word/2006/wordml" xmlns:wps="http://schemas.microsoft.com/office/word/2010/wordprocessingShape" mc:Ignorable="w14 w15 w16se wp14">
+<w:document xmlns:wpc="http://schemas.microsoft.com/office/word/2010/wordprocessingCanvas" xmlns:cx="http://schemas.microsoft.com/office/drawing/2014/chartex" xmlns:cx1="http://schemas.microsoft.com/office/drawing/2015/9/8/chartex" xmlns:cx2="http://schemas.microsoft.com/office/drawing/2015/10/21/chartex" xmlns:mc="http://schemas.openxmlformats.org/markup-compatibility/2006" xmlns:o="urn:schemas-microsoft-com:office:office" xmlns:r="http://schemas.openxmlformats.org/officeDocument/2006/relationships" xmlns:m="http://schemas.openxmlformats.org/officeDocument/2006/math" xmlns:v="urn:schemas-microsoft-com:vml" xmlns:wp14="http://schemas.microsoft.com/office/word/2010/wordprocessingDrawing" xmlns:wp="http://schemas.openxmlformats.org/drawingml/2006/wordprocessingDrawing" xmlns:w10="urn:schemas-microsoft-com:office:word" xmlns:w="http://schemas.openxmlformats.org/wordprocessingml/2006/main" xmlns:w14="http://schemas.microsoft.com/office/word/2010/wordml" xmlns:w15="http://schemas.microsoft.com/office/word/2012/wordml" xmlns:w16se="http://schemas.microsoft.com/office/word/2015/wordml/symex" xmlns:wpg="http://schemas.microsoft.com/office/word/2010/wordprocessingGroup" xmlns:wpi="http://schemas.microsoft.com/office/word/2010/wordprocessingInk" xmlns:wne="http://schemas.microsoft.com/office/word/2006/wordml" xmlns:wps="http://schemas.microsoft.com/office/word/2010/wordprocessingShape" mc:Ignorable="w14 w15 w16se wp14">
   <w:body>
     <w:p>
       <w:pPr>
@@ -22,13 +22,17 @@
     <w:p/>
     <w:p>
       <w:pPr>
+        <w:suppressAutoHyphens w:val="0"/>
+        <w:autoSpaceDE w:val="0"/>
+        <w:autoSpaceDN w:val="0"/>
+        <w:adjustRightInd w:val="0"/>
         <w:spacing w:after="0" w:line="240" w:lineRule="auto"/>
         <w:rPr>
           <w:rFonts w:ascii="Consolas" w:hAnsi="Consolas" w:cs="Consolas"/>
           <w:color w:val="000000"/>
           <w:sz w:val="19"/>
           <w:szCs w:val="19"/>
-          <w:shd w:val="clear" w:color="auto" w:fill="FFFFFF"/>
+          <w:highlight w:val="white"/>
         </w:rPr>
       </w:pPr>
       <w:r>
@@ -37,7 +41,7 @@
           <w:color w:val="0000FF"/>
           <w:sz w:val="19"/>
           <w:szCs w:val="19"/>
-          <w:shd w:val="clear" w:color="auto" w:fill="FFFFFF"/>
+          <w:highlight w:val="white"/>
         </w:rPr>
         <w:t>#define</w:t>
       </w:r>
@@ -47,27 +51,29 @@
           <w:color w:val="A31515"/>
           <w:sz w:val="19"/>
           <w:szCs w:val="19"/>
-          <w:shd w:val="clear" w:color="auto" w:fill="FFFFFF"/>
+          <w:highlight w:val="white"/>
         </w:rPr>
         <w:t xml:space="preserve"> </w:t>
       </w:r>
+      <w:proofErr w:type="spellStart"/>
       <w:r>
         <w:rPr>
           <w:rFonts w:ascii="Consolas" w:hAnsi="Consolas" w:cs="Consolas"/>
           <w:color w:val="A000A0"/>
           <w:sz w:val="19"/>
           <w:szCs w:val="19"/>
-          <w:shd w:val="clear" w:color="auto" w:fill="FFFFFF"/>
-        </w:rPr>
-        <w:t>ID_INIT</w:t>
-      </w:r>
-      <w:r>
-        <w:rPr>
-          <w:rFonts w:ascii="Consolas" w:hAnsi="Consolas" w:cs="Consolas"/>
-          <w:color w:val="A31515"/>
-          <w:sz w:val="19"/>
-          <w:szCs w:val="19"/>
-          <w:shd w:val="clear" w:color="auto" w:fill="FFFFFF"/>
+          <w:highlight w:val="white"/>
+        </w:rPr>
+        <w:t>ID_brakes</w:t>
+      </w:r>
+      <w:proofErr w:type="spellEnd"/>
+      <w:r>
+        <w:rPr>
+          <w:rFonts w:ascii="Consolas" w:hAnsi="Consolas" w:cs="Consolas"/>
+          <w:color w:val="A31515"/>
+          <w:sz w:val="19"/>
+          <w:szCs w:val="19"/>
+          <w:highlight w:val="white"/>
         </w:rPr>
         <w:tab/>
       </w:r>
@@ -77,7 +83,7 @@
           <w:color w:val="A31515"/>
           <w:sz w:val="19"/>
           <w:szCs w:val="19"/>
-          <w:shd w:val="clear" w:color="auto" w:fill="FFFFFF"/>
+          <w:highlight w:val="white"/>
         </w:rPr>
         <w:tab/>
       </w:r>
@@ -87,20 +93,24 @@
           <w:color w:val="000000"/>
           <w:sz w:val="19"/>
           <w:szCs w:val="19"/>
-          <w:shd w:val="clear" w:color="auto" w:fill="FFFFFF"/>
-        </w:rPr>
-        <w:t>404</w:t>
-      </w:r>
-    </w:p>
-    <w:p>
-      <w:pPr>
+          <w:highlight w:val="white"/>
+        </w:rPr>
+        <w:t>3</w:t>
+      </w:r>
+    </w:p>
+    <w:p>
+      <w:pPr>
+        <w:suppressAutoHyphens w:val="0"/>
+        <w:autoSpaceDE w:val="0"/>
+        <w:autoSpaceDN w:val="0"/>
+        <w:adjustRightInd w:val="0"/>
         <w:spacing w:after="0" w:line="240" w:lineRule="auto"/>
         <w:rPr>
           <w:rFonts w:ascii="Consolas" w:hAnsi="Consolas" w:cs="Consolas"/>
           <w:color w:val="000000"/>
           <w:sz w:val="19"/>
           <w:szCs w:val="19"/>
-          <w:shd w:val="clear" w:color="auto" w:fill="FFFFFF"/>
+          <w:highlight w:val="white"/>
         </w:rPr>
       </w:pPr>
       <w:r>
@@ -109,7 +119,7 @@
           <w:color w:val="0000FF"/>
           <w:sz w:val="19"/>
           <w:szCs w:val="19"/>
-          <w:shd w:val="clear" w:color="auto" w:fill="FFFFFF"/>
+          <w:highlight w:val="white"/>
         </w:rPr>
         <w:t>#define</w:t>
       </w:r>
@@ -119,27 +129,29 @@
           <w:color w:val="A31515"/>
           <w:sz w:val="19"/>
           <w:szCs w:val="19"/>
-          <w:shd w:val="clear" w:color="auto" w:fill="FFFFFF"/>
+          <w:highlight w:val="white"/>
         </w:rPr>
         <w:t xml:space="preserve"> </w:t>
       </w:r>
+      <w:proofErr w:type="spellStart"/>
       <w:r>
         <w:rPr>
           <w:rFonts w:ascii="Consolas" w:hAnsi="Consolas" w:cs="Consolas"/>
           <w:color w:val="A000A0"/>
           <w:sz w:val="19"/>
           <w:szCs w:val="19"/>
-          <w:shd w:val="clear" w:color="auto" w:fill="FFFFFF"/>
-        </w:rPr>
-        <w:t>ID_brakes</w:t>
-      </w:r>
-      <w:r>
-        <w:rPr>
-          <w:rFonts w:ascii="Consolas" w:hAnsi="Consolas" w:cs="Consolas"/>
-          <w:color w:val="A31515"/>
-          <w:sz w:val="19"/>
-          <w:szCs w:val="19"/>
-          <w:shd w:val="clear" w:color="auto" w:fill="FFFFFF"/>
+          <w:highlight w:val="white"/>
+        </w:rPr>
+        <w:t>ID_dashboard</w:t>
+      </w:r>
+      <w:proofErr w:type="spellEnd"/>
+      <w:r>
+        <w:rPr>
+          <w:rFonts w:ascii="Consolas" w:hAnsi="Consolas" w:cs="Consolas"/>
+          <w:color w:val="A31515"/>
+          <w:sz w:val="19"/>
+          <w:szCs w:val="19"/>
+          <w:highlight w:val="white"/>
         </w:rPr>
         <w:tab/>
       </w:r>
@@ -149,7 +161,7 @@
           <w:color w:val="A31515"/>
           <w:sz w:val="19"/>
           <w:szCs w:val="19"/>
-          <w:shd w:val="clear" w:color="auto" w:fill="FFFFFF"/>
+          <w:highlight w:val="white"/>
         </w:rPr>
         <w:tab/>
       </w:r>
@@ -159,20 +171,24 @@
           <w:color w:val="000000"/>
           <w:sz w:val="19"/>
           <w:szCs w:val="19"/>
-          <w:shd w:val="clear" w:color="auto" w:fill="FFFFFF"/>
-        </w:rPr>
-        <w:t>3</w:t>
-      </w:r>
-    </w:p>
-    <w:p>
-      <w:pPr>
+          <w:highlight w:val="white"/>
+        </w:rPr>
+        <w:t>6</w:t>
+      </w:r>
+    </w:p>
+    <w:p>
+      <w:pPr>
+        <w:suppressAutoHyphens w:val="0"/>
+        <w:autoSpaceDE w:val="0"/>
+        <w:autoSpaceDN w:val="0"/>
+        <w:adjustRightInd w:val="0"/>
         <w:spacing w:after="0" w:line="240" w:lineRule="auto"/>
         <w:rPr>
           <w:rFonts w:ascii="Consolas" w:hAnsi="Consolas" w:cs="Consolas"/>
           <w:color w:val="000000"/>
           <w:sz w:val="19"/>
           <w:szCs w:val="19"/>
-          <w:shd w:val="clear" w:color="auto" w:fill="FFFFFF"/>
+          <w:highlight w:val="white"/>
         </w:rPr>
       </w:pPr>
       <w:r>
@@ -181,7 +197,7 @@
           <w:color w:val="0000FF"/>
           <w:sz w:val="19"/>
           <w:szCs w:val="19"/>
-          <w:shd w:val="clear" w:color="auto" w:fill="FFFFFF"/>
+          <w:highlight w:val="white"/>
         </w:rPr>
         <w:t>#define</w:t>
       </w:r>
@@ -191,27 +207,29 @@
           <w:color w:val="A31515"/>
           <w:sz w:val="19"/>
           <w:szCs w:val="19"/>
-          <w:shd w:val="clear" w:color="auto" w:fill="FFFFFF"/>
+          <w:highlight w:val="white"/>
         </w:rPr>
         <w:t xml:space="preserve"> </w:t>
       </w:r>
+      <w:proofErr w:type="spellStart"/>
       <w:r>
         <w:rPr>
           <w:rFonts w:ascii="Consolas" w:hAnsi="Consolas" w:cs="Consolas"/>
           <w:color w:val="A000A0"/>
           <w:sz w:val="19"/>
           <w:szCs w:val="19"/>
-          <w:shd w:val="clear" w:color="auto" w:fill="FFFFFF"/>
+          <w:highlight w:val="white"/>
         </w:rPr>
         <w:t>ID_steeringWheel</w:t>
       </w:r>
-      <w:r>
-        <w:rPr>
-          <w:rFonts w:ascii="Consolas" w:hAnsi="Consolas" w:cs="Consolas"/>
-          <w:color w:val="A31515"/>
-          <w:sz w:val="19"/>
-          <w:szCs w:val="19"/>
-          <w:shd w:val="clear" w:color="auto" w:fill="FFFFFF"/>
+      <w:proofErr w:type="spellEnd"/>
+      <w:r>
+        <w:rPr>
+          <w:rFonts w:ascii="Consolas" w:hAnsi="Consolas" w:cs="Consolas"/>
+          <w:color w:val="A31515"/>
+          <w:sz w:val="19"/>
+          <w:szCs w:val="19"/>
+          <w:highlight w:val="white"/>
         </w:rPr>
         <w:tab/>
       </w:r>
@@ -221,14 +239,25 @@
           <w:color w:val="000000"/>
           <w:sz w:val="19"/>
           <w:szCs w:val="19"/>
-          <w:shd w:val="clear" w:color="auto" w:fill="FFFFFF"/>
-        </w:rPr>
-        <w:t>13</w:t>
-      </w:r>
-    </w:p>
-    <w:p>
-      <w:pPr>
+          <w:highlight w:val="white"/>
+        </w:rPr>
+        <w:t>15</w:t>
+      </w:r>
+    </w:p>
+    <w:p>
+      <w:pPr>
+        <w:suppressAutoHyphens w:val="0"/>
+        <w:autoSpaceDE w:val="0"/>
+        <w:autoSpaceDN w:val="0"/>
+        <w:adjustRightInd w:val="0"/>
         <w:spacing w:after="0" w:line="240" w:lineRule="auto"/>
+        <w:rPr>
+          <w:rFonts w:ascii="Consolas" w:hAnsi="Consolas" w:cs="Consolas"/>
+          <w:color w:val="000000"/>
+          <w:sz w:val="19"/>
+          <w:szCs w:val="19"/>
+          <w:highlight w:val="white"/>
+        </w:rPr>
       </w:pPr>
       <w:r>
         <w:rPr>
@@ -236,7 +265,7 @@
           <w:color w:val="0000FF"/>
           <w:sz w:val="19"/>
           <w:szCs w:val="19"/>
-          <w:shd w:val="clear" w:color="auto" w:fill="FFFFFF"/>
+          <w:highlight w:val="white"/>
         </w:rPr>
         <w:t>#define</w:t>
       </w:r>
@@ -246,27 +275,29 @@
           <w:color w:val="A31515"/>
           <w:sz w:val="19"/>
           <w:szCs w:val="19"/>
-          <w:shd w:val="clear" w:color="auto" w:fill="FFFFFF"/>
+          <w:highlight w:val="white"/>
         </w:rPr>
         <w:t xml:space="preserve"> </w:t>
       </w:r>
+      <w:proofErr w:type="spellStart"/>
       <w:r>
         <w:rPr>
           <w:rFonts w:ascii="Consolas" w:hAnsi="Consolas" w:cs="Consolas"/>
           <w:color w:val="A000A0"/>
           <w:sz w:val="19"/>
           <w:szCs w:val="19"/>
-          <w:shd w:val="clear" w:color="auto" w:fill="FFFFFF"/>
-        </w:rPr>
-        <w:t>ID_dashboard</w:t>
-      </w:r>
-      <w:r>
-        <w:rPr>
-          <w:rFonts w:ascii="Consolas" w:hAnsi="Consolas" w:cs="Consolas"/>
-          <w:color w:val="A31515"/>
-          <w:sz w:val="19"/>
-          <w:szCs w:val="19"/>
-          <w:shd w:val="clear" w:color="auto" w:fill="FFFFFF"/>
+          <w:highlight w:val="white"/>
+        </w:rPr>
+        <w:t>ID_power</w:t>
+      </w:r>
+      <w:proofErr w:type="spellEnd"/>
+      <w:r>
+        <w:rPr>
+          <w:rFonts w:ascii="Consolas" w:hAnsi="Consolas" w:cs="Consolas"/>
+          <w:color w:val="A31515"/>
+          <w:sz w:val="19"/>
+          <w:szCs w:val="19"/>
+          <w:highlight w:val="white"/>
         </w:rPr>
         <w:tab/>
       </w:r>
@@ -276,7 +307,7 @@
           <w:color w:val="A31515"/>
           <w:sz w:val="19"/>
           <w:szCs w:val="19"/>
-          <w:shd w:val="clear" w:color="auto" w:fill="FFFFFF"/>
+          <w:highlight w:val="white"/>
         </w:rPr>
         <w:tab/>
       </w:r>
@@ -286,60 +317,185 @@
           <w:color w:val="000000"/>
           <w:sz w:val="19"/>
           <w:szCs w:val="19"/>
-          <w:shd w:val="clear" w:color="auto" w:fill="FFFFFF"/>
-        </w:rPr>
-        <w:t>6</w:t>
-      </w:r>
-    </w:p>
-    <w:p>
-      <w:pPr>
+          <w:highlight w:val="white"/>
+        </w:rPr>
+        <w:t>12</w:t>
+      </w:r>
+    </w:p>
+    <w:p>
+      <w:pPr>
+        <w:suppressAutoHyphens w:val="0"/>
+        <w:autoSpaceDE w:val="0"/>
+        <w:autoSpaceDN w:val="0"/>
+        <w:adjustRightInd w:val="0"/>
         <w:spacing w:after="0" w:line="240" w:lineRule="auto"/>
-      </w:pPr>
-      <w:r>
         <w:rPr>
           <w:rFonts w:ascii="Consolas" w:hAnsi="Consolas" w:cs="Consolas"/>
           <w:color w:val="000000"/>
           <w:sz w:val="19"/>
           <w:szCs w:val="19"/>
-          <w:shd w:val="clear" w:color="auto" w:fill="FFFFFF"/>
-        </w:rPr>
-        <w:t>#define ID_esc_telemetry</w:t>
-      </w:r>
-      <w:r>
+          <w:highlight w:val="white"/>
+        </w:rPr>
+      </w:pPr>
+    </w:p>
+    <w:p>
+      <w:pPr>
+        <w:suppressAutoHyphens w:val="0"/>
+        <w:autoSpaceDE w:val="0"/>
+        <w:autoSpaceDN w:val="0"/>
+        <w:adjustRightInd w:val="0"/>
+        <w:spacing w:after="0" w:line="240" w:lineRule="auto"/>
         <w:rPr>
           <w:rFonts w:ascii="Consolas" w:hAnsi="Consolas" w:cs="Consolas"/>
           <w:color w:val="000000"/>
           <w:sz w:val="19"/>
           <w:szCs w:val="19"/>
-          <w:shd w:val="clear" w:color="auto" w:fill="FFFFFF"/>
+          <w:highlight w:val="white"/>
+        </w:rPr>
+      </w:pPr>
+      <w:r>
+        <w:rPr>
+          <w:rFonts w:ascii="Consolas" w:hAnsi="Consolas" w:cs="Consolas"/>
+          <w:color w:val="0000FF"/>
+          <w:sz w:val="19"/>
+          <w:szCs w:val="19"/>
+          <w:highlight w:val="white"/>
+        </w:rPr>
+        <w:t>#define</w:t>
+      </w:r>
+      <w:r>
+        <w:rPr>
+          <w:rFonts w:ascii="Consolas" w:hAnsi="Consolas" w:cs="Consolas"/>
+          <w:color w:val="A31515"/>
+          <w:sz w:val="19"/>
+          <w:szCs w:val="19"/>
+          <w:highlight w:val="white"/>
+        </w:rPr>
+        <w:t xml:space="preserve"> </w:t>
+      </w:r>
+      <w:proofErr w:type="spellStart"/>
+      <w:r>
+        <w:rPr>
+          <w:rFonts w:ascii="Consolas" w:hAnsi="Consolas" w:cs="Consolas"/>
+          <w:color w:val="A000A0"/>
+          <w:sz w:val="19"/>
+          <w:szCs w:val="19"/>
+          <w:highlight w:val="white"/>
+        </w:rPr>
+        <w:t>ID_hallSensor</w:t>
+      </w:r>
+      <w:proofErr w:type="spellEnd"/>
+      <w:r>
+        <w:rPr>
+          <w:rFonts w:ascii="Consolas" w:hAnsi="Consolas" w:cs="Consolas"/>
+          <w:color w:val="A31515"/>
+          <w:sz w:val="19"/>
+          <w:szCs w:val="19"/>
+          <w:highlight w:val="white"/>
         </w:rPr>
         <w:tab/>
-        <w:t>14</w:t>
-      </w:r>
-      <w:bookmarkStart w:id="0" w:name="_GoBack"/>
-      <w:bookmarkEnd w:id="0"/>
-    </w:p>
-    <w:p>
-      <w:pPr>
+      </w:r>
+      <w:r>
+        <w:rPr>
+          <w:rFonts w:ascii="Consolas" w:hAnsi="Consolas" w:cs="Consolas"/>
+          <w:color w:val="000000"/>
+          <w:sz w:val="19"/>
+          <w:szCs w:val="19"/>
+          <w:highlight w:val="white"/>
+        </w:rPr>
+        <w:t>9</w:t>
+      </w:r>
+      <w:r>
+        <w:rPr>
+          <w:rFonts w:ascii="Consolas" w:hAnsi="Consolas" w:cs="Consolas"/>
+          <w:color w:val="A31515"/>
+          <w:sz w:val="19"/>
+          <w:szCs w:val="19"/>
+          <w:highlight w:val="white"/>
+        </w:rPr>
+        <w:t xml:space="preserve"> </w:t>
+      </w:r>
+      <w:r>
+        <w:rPr>
+          <w:rFonts w:ascii="Consolas" w:hAnsi="Consolas" w:cs="Consolas"/>
+          <w:color w:val="008000"/>
+          <w:sz w:val="19"/>
+          <w:szCs w:val="19"/>
+          <w:highlight w:val="white"/>
+        </w:rPr>
+        <w:t>//checked</w:t>
+      </w:r>
+    </w:p>
+    <w:p>
+      <w:pPr>
+        <w:suppressAutoHyphens w:val="0"/>
+        <w:autoSpaceDE w:val="0"/>
+        <w:autoSpaceDN w:val="0"/>
+        <w:adjustRightInd w:val="0"/>
         <w:spacing w:after="0" w:line="240" w:lineRule="auto"/>
-      </w:pPr>
-      <w:r>
         <w:rPr>
           <w:rFonts w:ascii="Consolas" w:hAnsi="Consolas" w:cs="Consolas"/>
           <w:color w:val="000000"/>
           <w:sz w:val="19"/>
           <w:szCs w:val="19"/>
-          <w:shd w:val="clear" w:color="auto" w:fill="FFFFFF"/>
-        </w:rPr>
-        <w:t>#define ID_power</w:t>
-      </w:r>
-      <w:r>
+          <w:highlight w:val="white"/>
+        </w:rPr>
+      </w:pPr>
+    </w:p>
+    <w:p>
+      <w:pPr>
+        <w:suppressAutoHyphens w:val="0"/>
+        <w:autoSpaceDE w:val="0"/>
+        <w:autoSpaceDN w:val="0"/>
+        <w:adjustRightInd w:val="0"/>
+        <w:spacing w:after="0" w:line="240" w:lineRule="auto"/>
         <w:rPr>
           <w:rFonts w:ascii="Consolas" w:hAnsi="Consolas" w:cs="Consolas"/>
           <w:color w:val="000000"/>
           <w:sz w:val="19"/>
           <w:szCs w:val="19"/>
-          <w:shd w:val="clear" w:color="auto" w:fill="FFFFFF"/>
+          <w:highlight w:val="white"/>
+        </w:rPr>
+      </w:pPr>
+      <w:r>
+        <w:rPr>
+          <w:rFonts w:ascii="Consolas" w:hAnsi="Consolas" w:cs="Consolas"/>
+          <w:color w:val="0000FF"/>
+          <w:sz w:val="19"/>
+          <w:szCs w:val="19"/>
+          <w:highlight w:val="white"/>
+        </w:rPr>
+        <w:t>#define</w:t>
+      </w:r>
+      <w:r>
+        <w:rPr>
+          <w:rFonts w:ascii="Consolas" w:hAnsi="Consolas" w:cs="Consolas"/>
+          <w:color w:val="A31515"/>
+          <w:sz w:val="19"/>
+          <w:szCs w:val="19"/>
+          <w:highlight w:val="white"/>
+        </w:rPr>
+        <w:t xml:space="preserve"> </w:t>
+      </w:r>
+      <w:proofErr w:type="spellStart"/>
+      <w:r>
+        <w:rPr>
+          <w:rFonts w:ascii="Consolas" w:hAnsi="Consolas" w:cs="Consolas"/>
+          <w:color w:val="A000A0"/>
+          <w:sz w:val="19"/>
+          <w:szCs w:val="19"/>
+          <w:highlight w:val="white"/>
+        </w:rPr>
+        <w:t>ID_lightsFront</w:t>
+      </w:r>
+      <w:proofErr w:type="spellEnd"/>
+      <w:r>
+        <w:rPr>
+          <w:rFonts w:ascii="Consolas" w:hAnsi="Consolas" w:cs="Consolas"/>
+          <w:color w:val="A31515"/>
+          <w:sz w:val="19"/>
+          <w:szCs w:val="19"/>
+          <w:highlight w:val="white"/>
         </w:rPr>
         <w:tab/>
       </w:r>
@@ -349,531 +505,561 @@
           <w:color w:val="000000"/>
           <w:sz w:val="19"/>
           <w:szCs w:val="19"/>
-          <w:shd w:val="clear" w:color="auto" w:fill="FFFFFF"/>
+          <w:highlight w:val="white"/>
+        </w:rPr>
+        <w:t>81</w:t>
+      </w:r>
+      <w:r>
+        <w:rPr>
+          <w:rFonts w:ascii="Consolas" w:hAnsi="Consolas" w:cs="Consolas"/>
+          <w:color w:val="A31515"/>
+          <w:sz w:val="19"/>
+          <w:szCs w:val="19"/>
+          <w:highlight w:val="white"/>
+        </w:rPr>
+        <w:t xml:space="preserve"> </w:t>
+      </w:r>
+      <w:r>
+        <w:rPr>
+          <w:rFonts w:ascii="Consolas" w:hAnsi="Consolas" w:cs="Consolas"/>
+          <w:color w:val="008000"/>
+          <w:sz w:val="19"/>
+          <w:szCs w:val="19"/>
+          <w:highlight w:val="white"/>
+        </w:rPr>
+        <w:t>//not really in use</w:t>
+      </w:r>
+    </w:p>
+    <w:p>
+      <w:pPr>
+        <w:suppressAutoHyphens w:val="0"/>
+        <w:autoSpaceDE w:val="0"/>
+        <w:autoSpaceDN w:val="0"/>
+        <w:adjustRightInd w:val="0"/>
+        <w:spacing w:after="0" w:line="240" w:lineRule="auto"/>
+        <w:rPr>
+          <w:rFonts w:ascii="Consolas" w:hAnsi="Consolas" w:cs="Consolas"/>
+          <w:color w:val="000000"/>
+          <w:sz w:val="19"/>
+          <w:szCs w:val="19"/>
+          <w:highlight w:val="white"/>
+        </w:rPr>
+      </w:pPr>
+      <w:r>
+        <w:rPr>
+          <w:rFonts w:ascii="Consolas" w:hAnsi="Consolas" w:cs="Consolas"/>
+          <w:color w:val="0000FF"/>
+          <w:sz w:val="19"/>
+          <w:szCs w:val="19"/>
+          <w:highlight w:val="white"/>
+        </w:rPr>
+        <w:t>#define</w:t>
+      </w:r>
+      <w:r>
+        <w:rPr>
+          <w:rFonts w:ascii="Consolas" w:hAnsi="Consolas" w:cs="Consolas"/>
+          <w:color w:val="A31515"/>
+          <w:sz w:val="19"/>
+          <w:szCs w:val="19"/>
+          <w:highlight w:val="white"/>
+        </w:rPr>
+        <w:t xml:space="preserve"> </w:t>
+      </w:r>
+      <w:proofErr w:type="spellStart"/>
+      <w:r>
+        <w:rPr>
+          <w:rFonts w:ascii="Consolas" w:hAnsi="Consolas" w:cs="Consolas"/>
+          <w:color w:val="A000A0"/>
+          <w:sz w:val="19"/>
+          <w:szCs w:val="19"/>
+          <w:highlight w:val="white"/>
+        </w:rPr>
+        <w:t>ID_lightsBack</w:t>
+      </w:r>
+      <w:proofErr w:type="spellEnd"/>
+      <w:r>
+        <w:rPr>
+          <w:rFonts w:ascii="Consolas" w:hAnsi="Consolas" w:cs="Consolas"/>
+          <w:color w:val="A31515"/>
+          <w:sz w:val="19"/>
+          <w:szCs w:val="19"/>
+          <w:highlight w:val="white"/>
         </w:rPr>
         <w:tab/>
+      </w:r>
+      <w:r>
+        <w:rPr>
+          <w:rFonts w:ascii="Consolas" w:hAnsi="Consolas" w:cs="Consolas"/>
+          <w:color w:val="000000"/>
+          <w:sz w:val="19"/>
+          <w:szCs w:val="19"/>
+          <w:highlight w:val="white"/>
+        </w:rPr>
+        <w:t>91</w:t>
+      </w:r>
+      <w:r>
+        <w:rPr>
+          <w:rFonts w:ascii="Consolas" w:hAnsi="Consolas" w:cs="Consolas"/>
+          <w:color w:val="A31515"/>
+          <w:sz w:val="19"/>
+          <w:szCs w:val="19"/>
+          <w:highlight w:val="white"/>
+        </w:rPr>
+        <w:t xml:space="preserve"> </w:t>
+      </w:r>
+      <w:r>
+        <w:rPr>
+          <w:rFonts w:ascii="Consolas" w:hAnsi="Consolas" w:cs="Consolas"/>
+          <w:color w:val="008000"/>
+          <w:sz w:val="19"/>
+          <w:szCs w:val="19"/>
+          <w:highlight w:val="white"/>
+        </w:rPr>
+        <w:t>//not really in use</w:t>
+      </w:r>
+    </w:p>
+    <w:p>
+      <w:pPr>
+        <w:suppressAutoHyphens w:val="0"/>
+        <w:autoSpaceDE w:val="0"/>
+        <w:autoSpaceDN w:val="0"/>
+        <w:adjustRightInd w:val="0"/>
+        <w:spacing w:after="0" w:line="240" w:lineRule="auto"/>
+        <w:rPr>
+          <w:rFonts w:ascii="Consolas" w:hAnsi="Consolas" w:cs="Consolas"/>
+          <w:color w:val="000000"/>
+          <w:sz w:val="19"/>
+          <w:szCs w:val="19"/>
+          <w:highlight w:val="white"/>
+        </w:rPr>
+      </w:pPr>
+    </w:p>
+    <w:p>
+      <w:pPr>
+        <w:suppressAutoHyphens w:val="0"/>
+        <w:autoSpaceDE w:val="0"/>
+        <w:autoSpaceDN w:val="0"/>
+        <w:adjustRightInd w:val="0"/>
+        <w:spacing w:after="0" w:line="240" w:lineRule="auto"/>
+        <w:rPr>
+          <w:rFonts w:ascii="Consolas" w:hAnsi="Consolas" w:cs="Consolas"/>
+          <w:color w:val="000000"/>
+          <w:sz w:val="19"/>
+          <w:szCs w:val="19"/>
+          <w:highlight w:val="white"/>
+        </w:rPr>
+      </w:pPr>
+      <w:r>
+        <w:rPr>
+          <w:rFonts w:ascii="Consolas" w:hAnsi="Consolas" w:cs="Consolas"/>
+          <w:color w:val="0000FF"/>
+          <w:sz w:val="19"/>
+          <w:szCs w:val="19"/>
+          <w:highlight w:val="white"/>
+        </w:rPr>
+        <w:t>#define</w:t>
+      </w:r>
+      <w:r>
+        <w:rPr>
+          <w:rFonts w:ascii="Consolas" w:hAnsi="Consolas" w:cs="Consolas"/>
+          <w:color w:val="A31515"/>
+          <w:sz w:val="19"/>
+          <w:szCs w:val="19"/>
+          <w:highlight w:val="white"/>
+        </w:rPr>
+        <w:t xml:space="preserve"> </w:t>
+      </w:r>
+      <w:r>
+        <w:rPr>
+          <w:rFonts w:ascii="Consolas" w:hAnsi="Consolas" w:cs="Consolas"/>
+          <w:color w:val="A000A0"/>
+          <w:sz w:val="19"/>
+          <w:szCs w:val="19"/>
+          <w:highlight w:val="white"/>
+        </w:rPr>
+        <w:t>MASK_MOTOR_MODULE</w:t>
+      </w:r>
+      <w:r>
+        <w:rPr>
+          <w:rFonts w:ascii="Consolas" w:hAnsi="Consolas" w:cs="Consolas"/>
+          <w:color w:val="A31515"/>
+          <w:sz w:val="19"/>
+          <w:szCs w:val="19"/>
+          <w:highlight w:val="white"/>
+        </w:rPr>
+        <w:tab/>
+      </w:r>
+      <w:r>
+        <w:rPr>
+          <w:rFonts w:ascii="Consolas" w:hAnsi="Consolas" w:cs="Consolas"/>
+          <w:color w:val="000000"/>
+          <w:sz w:val="19"/>
+          <w:szCs w:val="19"/>
+          <w:highlight w:val="white"/>
+        </w:rPr>
+        <w:t>1</w:t>
+      </w:r>
+      <w:r>
+        <w:rPr>
+          <w:rFonts w:ascii="Consolas" w:hAnsi="Consolas" w:cs="Consolas"/>
+          <w:color w:val="A31515"/>
+          <w:sz w:val="19"/>
+          <w:szCs w:val="19"/>
+          <w:highlight w:val="white"/>
+        </w:rPr>
+        <w:t xml:space="preserve"> </w:t>
+      </w:r>
+      <w:r>
+        <w:rPr>
+          <w:rFonts w:ascii="Consolas" w:hAnsi="Consolas" w:cs="Consolas"/>
+          <w:color w:val="008000"/>
+          <w:sz w:val="19"/>
+          <w:szCs w:val="19"/>
+          <w:highlight w:val="white"/>
+        </w:rPr>
+        <w:t>//checked</w:t>
+      </w:r>
+    </w:p>
+    <w:p>
+      <w:pPr>
+        <w:suppressAutoHyphens w:val="0"/>
+        <w:autoSpaceDE w:val="0"/>
+        <w:autoSpaceDN w:val="0"/>
+        <w:adjustRightInd w:val="0"/>
+        <w:spacing w:after="0" w:line="240" w:lineRule="auto"/>
+        <w:rPr>
+          <w:rFonts w:ascii="Consolas" w:hAnsi="Consolas" w:cs="Consolas"/>
+          <w:color w:val="000000"/>
+          <w:sz w:val="19"/>
+          <w:szCs w:val="19"/>
+          <w:highlight w:val="white"/>
+        </w:rPr>
+      </w:pPr>
+      <w:r>
+        <w:rPr>
+          <w:rFonts w:ascii="Consolas" w:hAnsi="Consolas" w:cs="Consolas"/>
+          <w:color w:val="0000FF"/>
+          <w:sz w:val="19"/>
+          <w:szCs w:val="19"/>
+          <w:highlight w:val="white"/>
+        </w:rPr>
+        <w:t>#define</w:t>
+      </w:r>
+      <w:r>
+        <w:rPr>
+          <w:rFonts w:ascii="Consolas" w:hAnsi="Consolas" w:cs="Consolas"/>
+          <w:color w:val="A31515"/>
+          <w:sz w:val="19"/>
+          <w:szCs w:val="19"/>
+          <w:highlight w:val="white"/>
+        </w:rPr>
+        <w:t xml:space="preserve"> </w:t>
+      </w:r>
+      <w:r>
+        <w:rPr>
+          <w:rFonts w:ascii="Consolas" w:hAnsi="Consolas" w:cs="Consolas"/>
+          <w:color w:val="A000A0"/>
+          <w:sz w:val="19"/>
+          <w:szCs w:val="19"/>
+          <w:highlight w:val="white"/>
+        </w:rPr>
+        <w:t>MASK_BACK_LIGHTS</w:t>
+      </w:r>
+      <w:r>
+        <w:rPr>
+          <w:rFonts w:ascii="Consolas" w:hAnsi="Consolas" w:cs="Consolas"/>
+          <w:color w:val="A31515"/>
+          <w:sz w:val="19"/>
+          <w:szCs w:val="19"/>
+          <w:highlight w:val="white"/>
+        </w:rPr>
+        <w:tab/>
+      </w:r>
+      <w:r>
+        <w:rPr>
+          <w:rFonts w:ascii="Consolas" w:hAnsi="Consolas" w:cs="Consolas"/>
+          <w:color w:val="000000"/>
+          <w:sz w:val="19"/>
+          <w:szCs w:val="19"/>
+          <w:highlight w:val="white"/>
+        </w:rPr>
+        <w:t>2</w:t>
+      </w:r>
+      <w:r>
+        <w:rPr>
+          <w:rFonts w:ascii="Consolas" w:hAnsi="Consolas" w:cs="Consolas"/>
+          <w:color w:val="A31515"/>
+          <w:sz w:val="19"/>
+          <w:szCs w:val="19"/>
+          <w:highlight w:val="white"/>
+        </w:rPr>
+        <w:t xml:space="preserve"> </w:t>
+      </w:r>
+      <w:r>
+        <w:rPr>
+          <w:rFonts w:ascii="Consolas" w:hAnsi="Consolas" w:cs="Consolas"/>
+          <w:color w:val="008000"/>
+          <w:sz w:val="19"/>
+          <w:szCs w:val="19"/>
+          <w:highlight w:val="white"/>
+        </w:rPr>
+        <w:t>//checked</w:t>
+      </w:r>
+    </w:p>
+    <w:p>
+      <w:pPr>
+        <w:suppressAutoHyphens w:val="0"/>
+        <w:autoSpaceDE w:val="0"/>
+        <w:autoSpaceDN w:val="0"/>
+        <w:adjustRightInd w:val="0"/>
+        <w:spacing w:after="0" w:line="240" w:lineRule="auto"/>
+        <w:rPr>
+          <w:rFonts w:ascii="Consolas" w:hAnsi="Consolas" w:cs="Consolas"/>
+          <w:color w:val="000000"/>
+          <w:sz w:val="19"/>
+          <w:szCs w:val="19"/>
+          <w:highlight w:val="white"/>
+        </w:rPr>
+      </w:pPr>
+      <w:r>
+        <w:rPr>
+          <w:rFonts w:ascii="Consolas" w:hAnsi="Consolas" w:cs="Consolas"/>
+          <w:color w:val="0000FF"/>
+          <w:sz w:val="19"/>
+          <w:szCs w:val="19"/>
+          <w:highlight w:val="white"/>
+        </w:rPr>
+        <w:t>#define</w:t>
+      </w:r>
+      <w:r>
+        <w:rPr>
+          <w:rFonts w:ascii="Consolas" w:hAnsi="Consolas" w:cs="Consolas"/>
+          <w:color w:val="A31515"/>
+          <w:sz w:val="19"/>
+          <w:szCs w:val="19"/>
+          <w:highlight w:val="white"/>
+        </w:rPr>
+        <w:t xml:space="preserve"> </w:t>
+      </w:r>
+      <w:r>
+        <w:rPr>
+          <w:rFonts w:ascii="Consolas" w:hAnsi="Consolas" w:cs="Consolas"/>
+          <w:color w:val="A000A0"/>
+          <w:sz w:val="19"/>
+          <w:szCs w:val="19"/>
+          <w:highlight w:val="white"/>
+        </w:rPr>
+        <w:t>MASK_FRONT_MODULE</w:t>
+      </w:r>
+      <w:r>
+        <w:rPr>
+          <w:rFonts w:ascii="Consolas" w:hAnsi="Consolas" w:cs="Consolas"/>
+          <w:color w:val="A31515"/>
+          <w:sz w:val="19"/>
+          <w:szCs w:val="19"/>
+          <w:highlight w:val="white"/>
+        </w:rPr>
+        <w:tab/>
+      </w:r>
+      <w:r>
+        <w:rPr>
+          <w:rFonts w:ascii="Consolas" w:hAnsi="Consolas" w:cs="Consolas"/>
+          <w:color w:val="000000"/>
+          <w:sz w:val="19"/>
+          <w:szCs w:val="19"/>
+          <w:highlight w:val="white"/>
+        </w:rPr>
+        <w:t>4</w:t>
+      </w:r>
+      <w:r>
+        <w:rPr>
+          <w:rFonts w:ascii="Consolas" w:hAnsi="Consolas" w:cs="Consolas"/>
+          <w:color w:val="A31515"/>
+          <w:sz w:val="19"/>
+          <w:szCs w:val="19"/>
+          <w:highlight w:val="white"/>
+        </w:rPr>
+        <w:t xml:space="preserve"> </w:t>
+      </w:r>
+      <w:r>
+        <w:rPr>
+          <w:rFonts w:ascii="Consolas" w:hAnsi="Consolas" w:cs="Consolas"/>
+          <w:color w:val="008000"/>
+          <w:sz w:val="19"/>
+          <w:szCs w:val="19"/>
+          <w:highlight w:val="white"/>
+        </w:rPr>
+        <w:t>//checked</w:t>
+      </w:r>
+    </w:p>
+    <w:p>
+      <w:pPr>
+        <w:suppressAutoHyphens w:val="0"/>
+        <w:autoSpaceDE w:val="0"/>
+        <w:autoSpaceDN w:val="0"/>
+        <w:adjustRightInd w:val="0"/>
+        <w:spacing w:after="0" w:line="240" w:lineRule="auto"/>
+        <w:rPr>
+          <w:rFonts w:ascii="Consolas" w:hAnsi="Consolas" w:cs="Consolas"/>
+          <w:color w:val="000000"/>
+          <w:sz w:val="19"/>
+          <w:szCs w:val="19"/>
+          <w:highlight w:val="white"/>
+        </w:rPr>
+      </w:pPr>
+      <w:r>
+        <w:rPr>
+          <w:rFonts w:ascii="Consolas" w:hAnsi="Consolas" w:cs="Consolas"/>
+          <w:color w:val="0000FF"/>
+          <w:sz w:val="19"/>
+          <w:szCs w:val="19"/>
+          <w:highlight w:val="white"/>
+        </w:rPr>
+        <w:t>#define</w:t>
+      </w:r>
+      <w:r>
+        <w:rPr>
+          <w:rFonts w:ascii="Consolas" w:hAnsi="Consolas" w:cs="Consolas"/>
+          <w:color w:val="A31515"/>
+          <w:sz w:val="19"/>
+          <w:szCs w:val="19"/>
+          <w:highlight w:val="white"/>
+        </w:rPr>
+        <w:t xml:space="preserve"> </w:t>
+      </w:r>
+      <w:r>
+        <w:rPr>
+          <w:rFonts w:ascii="Consolas" w:hAnsi="Consolas" w:cs="Consolas"/>
+          <w:color w:val="A000A0"/>
+          <w:sz w:val="19"/>
+          <w:szCs w:val="19"/>
+          <w:highlight w:val="white"/>
+        </w:rPr>
+        <w:t>MASK_FRONT_LIGHTS</w:t>
+      </w:r>
+      <w:r>
+        <w:rPr>
+          <w:rFonts w:ascii="Consolas" w:hAnsi="Consolas" w:cs="Consolas"/>
+          <w:color w:val="A31515"/>
+          <w:sz w:val="19"/>
+          <w:szCs w:val="19"/>
+          <w:highlight w:val="white"/>
+        </w:rPr>
+        <w:tab/>
+      </w:r>
+      <w:r>
+        <w:rPr>
+          <w:rFonts w:ascii="Consolas" w:hAnsi="Consolas" w:cs="Consolas"/>
+          <w:color w:val="000000"/>
+          <w:sz w:val="19"/>
+          <w:szCs w:val="19"/>
+          <w:highlight w:val="white"/>
+        </w:rPr>
+        <w:t>4</w:t>
+      </w:r>
+      <w:r>
+        <w:rPr>
+          <w:rFonts w:ascii="Consolas" w:hAnsi="Consolas" w:cs="Consolas"/>
+          <w:color w:val="A31515"/>
+          <w:sz w:val="19"/>
+          <w:szCs w:val="19"/>
+          <w:highlight w:val="white"/>
+        </w:rPr>
+        <w:t xml:space="preserve"> </w:t>
+      </w:r>
+      <w:r>
+        <w:rPr>
+          <w:rFonts w:ascii="Consolas" w:hAnsi="Consolas" w:cs="Consolas"/>
+          <w:color w:val="008000"/>
+          <w:sz w:val="19"/>
+          <w:szCs w:val="19"/>
+          <w:highlight w:val="white"/>
+        </w:rPr>
+        <w:t>//checked</w:t>
+      </w:r>
+    </w:p>
+    <w:p>
+      <w:pPr>
+        <w:pStyle w:val="Heading2"/>
+        <w:rPr>
+          <w:rFonts w:ascii="Consolas" w:hAnsi="Consolas" w:cs="Consolas"/>
+          <w:color w:val="008000"/>
+          <w:sz w:val="19"/>
+          <w:szCs w:val="19"/>
+        </w:rPr>
+      </w:pPr>
+      <w:r>
+        <w:rPr>
+          <w:rFonts w:ascii="Consolas" w:hAnsi="Consolas" w:cs="Consolas"/>
+          <w:color w:val="0000FF"/>
+          <w:sz w:val="19"/>
+          <w:szCs w:val="19"/>
+          <w:highlight w:val="white"/>
+        </w:rPr>
+        <w:t>#define</w:t>
+      </w:r>
+      <w:r>
+        <w:rPr>
+          <w:rFonts w:ascii="Consolas" w:hAnsi="Consolas" w:cs="Consolas"/>
+          <w:color w:val="A31515"/>
+          <w:sz w:val="19"/>
+          <w:szCs w:val="19"/>
+          <w:highlight w:val="white"/>
+        </w:rPr>
+        <w:t xml:space="preserve"> </w:t>
+      </w:r>
+      <w:r>
+        <w:rPr>
+          <w:rFonts w:ascii="Consolas" w:hAnsi="Consolas" w:cs="Consolas"/>
+          <w:color w:val="A000A0"/>
+          <w:sz w:val="19"/>
+          <w:szCs w:val="19"/>
+          <w:highlight w:val="white"/>
+        </w:rPr>
+        <w:t>MASK_GPS</w:t>
+      </w:r>
+      <w:r>
+        <w:rPr>
+          <w:rFonts w:ascii="Consolas" w:hAnsi="Consolas" w:cs="Consolas"/>
+          <w:color w:val="A31515"/>
+          <w:sz w:val="19"/>
+          <w:szCs w:val="19"/>
+          <w:highlight w:val="white"/>
+        </w:rPr>
+        <w:tab/>
+      </w:r>
+      <w:r>
+        <w:rPr>
+          <w:rFonts w:ascii="Consolas" w:hAnsi="Consolas" w:cs="Consolas"/>
+          <w:color w:val="A31515"/>
+          <w:sz w:val="19"/>
+          <w:szCs w:val="19"/>
+          <w:highlight w:val="white"/>
+        </w:rPr>
+        <w:tab/>
+      </w:r>
+      <w:r>
+        <w:rPr>
+          <w:rFonts w:ascii="Consolas" w:hAnsi="Consolas" w:cs="Consolas"/>
+          <w:color w:val="000000"/>
+          <w:sz w:val="19"/>
+          <w:szCs w:val="19"/>
+          <w:highlight w:val="white"/>
+        </w:rPr>
         <w:t>12</w:t>
       </w:r>
-    </w:p>
-    <w:p>
-      <w:pPr>
-        <w:spacing w:after="0" w:line="240" w:lineRule="auto"/>
-      </w:pPr>
-      <w:r>
-        <w:rPr>
-          <w:rFonts w:ascii="Consolas" w:hAnsi="Consolas" w:cs="Consolas"/>
-          <w:color w:val="000000"/>
-          <w:sz w:val="19"/>
-          <w:szCs w:val="19"/>
-          <w:shd w:val="clear" w:color="auto" w:fill="FFFFFF"/>
-        </w:rPr>
-        <w:t>#define ID_GPS</w:t>
-      </w:r>
-    </w:p>
-    <w:p>
-      <w:pPr>
-        <w:spacing w:after="0" w:line="240" w:lineRule="auto"/>
-        <w:rPr>
-          <w:lang w:val="nb-NO"/>
-        </w:rPr>
-      </w:pPr>
-      <w:r>
-        <w:rPr>
-          <w:rFonts w:ascii="Consolas" w:hAnsi="Consolas" w:cs="Consolas"/>
-          <w:color w:val="000000"/>
-          <w:sz w:val="19"/>
-          <w:szCs w:val="19"/>
-          <w:shd w:val="clear" w:color="auto" w:fill="FFFFFF"/>
-          <w:lang w:val="nb-NO"/>
-        </w:rPr>
-        <w:t>#define ID_rPi</w:t>
-      </w:r>
-    </w:p>
-    <w:p>
-      <w:pPr>
-        <w:spacing w:after="0" w:line="240" w:lineRule="auto"/>
-        <w:rPr>
-          <w:rFonts w:ascii="Consolas" w:hAnsi="Consolas" w:cs="Consolas"/>
-          <w:color w:val="000000"/>
-          <w:sz w:val="19"/>
-          <w:szCs w:val="19"/>
-          <w:shd w:val="clear" w:color="auto" w:fill="FFFFFF"/>
-          <w:lang w:val="nb-NO"/>
-        </w:rPr>
-      </w:pPr>
-    </w:p>
-    <w:p>
-      <w:pPr>
-        <w:spacing w:after="0" w:line="240" w:lineRule="auto"/>
-        <w:rPr>
-          <w:rFonts w:ascii="Consolas" w:hAnsi="Consolas" w:cs="Consolas"/>
-          <w:color w:val="000000"/>
-          <w:sz w:val="19"/>
-          <w:szCs w:val="19"/>
-          <w:shd w:val="clear" w:color="auto" w:fill="FFFFFF"/>
-          <w:lang w:val="nb-NO"/>
-        </w:rPr>
-      </w:pPr>
-    </w:p>
-    <w:p>
-      <w:pPr>
-        <w:spacing w:after="0" w:line="240" w:lineRule="auto"/>
-        <w:rPr>
-          <w:rFonts w:ascii="Consolas" w:hAnsi="Consolas" w:cs="Consolas"/>
-          <w:color w:val="000000"/>
-          <w:sz w:val="19"/>
-          <w:szCs w:val="19"/>
-          <w:shd w:val="clear" w:color="auto" w:fill="FFFFFF"/>
-          <w:lang w:val="nb-NO"/>
-        </w:rPr>
-      </w:pPr>
-    </w:p>
-    <w:p>
-      <w:pPr>
-        <w:spacing w:after="0" w:line="240" w:lineRule="auto"/>
-        <w:rPr>
-          <w:rFonts w:ascii="Consolas" w:hAnsi="Consolas" w:cs="Consolas"/>
-          <w:color w:val="000000"/>
-          <w:sz w:val="19"/>
-          <w:szCs w:val="19"/>
-          <w:shd w:val="clear" w:color="auto" w:fill="FFFFFF"/>
-          <w:lang w:val="nb-NO"/>
-        </w:rPr>
-      </w:pPr>
-      <w:r>
-        <w:rPr>
-          <w:rFonts w:ascii="Consolas" w:hAnsi="Consolas" w:cs="Consolas"/>
-          <w:color w:val="0000FF"/>
-          <w:sz w:val="19"/>
-          <w:szCs w:val="19"/>
-          <w:shd w:val="clear" w:color="auto" w:fill="FFFFFF"/>
-          <w:lang w:val="nb-NO"/>
-        </w:rPr>
-        <w:t>#define</w:t>
-      </w:r>
-      <w:r>
-        <w:rPr>
-          <w:rFonts w:ascii="Consolas" w:hAnsi="Consolas" w:cs="Consolas"/>
-          <w:color w:val="A31515"/>
-          <w:sz w:val="19"/>
-          <w:szCs w:val="19"/>
-          <w:shd w:val="clear" w:color="auto" w:fill="FFFFFF"/>
-          <w:lang w:val="nb-NO"/>
-        </w:rPr>
-        <w:t xml:space="preserve"> </w:t>
-      </w:r>
-      <w:r>
-        <w:rPr>
-          <w:rFonts w:ascii="Consolas" w:hAnsi="Consolas" w:cs="Consolas"/>
-          <w:color w:val="A000A0"/>
-          <w:sz w:val="19"/>
-          <w:szCs w:val="19"/>
-          <w:shd w:val="clear" w:color="auto" w:fill="FFFFFF"/>
-          <w:lang w:val="nb-NO"/>
-        </w:rPr>
-        <w:t>ID_lightsFront</w:t>
-      </w:r>
-      <w:r>
-        <w:rPr>
-          <w:rFonts w:ascii="Consolas" w:hAnsi="Consolas" w:cs="Consolas"/>
-          <w:color w:val="A31515"/>
-          <w:sz w:val="19"/>
-          <w:szCs w:val="19"/>
-          <w:shd w:val="clear" w:color="auto" w:fill="FFFFFF"/>
-          <w:lang w:val="nb-NO"/>
-        </w:rPr>
-        <w:tab/>
-      </w:r>
-      <w:r>
-        <w:rPr>
-          <w:rFonts w:ascii="Consolas" w:hAnsi="Consolas" w:cs="Consolas"/>
-          <w:color w:val="000000"/>
-          <w:sz w:val="19"/>
-          <w:szCs w:val="19"/>
-          <w:shd w:val="clear" w:color="auto" w:fill="FFFFFF"/>
-          <w:lang w:val="nb-NO"/>
-        </w:rPr>
-        <w:t>81</w:t>
-      </w:r>
-    </w:p>
-    <w:p>
-      <w:pPr>
-        <w:spacing w:after="0" w:line="240" w:lineRule="auto"/>
-        <w:rPr>
-          <w:rFonts w:ascii="Consolas" w:hAnsi="Consolas" w:cs="Consolas"/>
-          <w:color w:val="000000"/>
-          <w:sz w:val="19"/>
-          <w:szCs w:val="19"/>
-          <w:shd w:val="clear" w:color="auto" w:fill="FFFFFF"/>
-          <w:lang w:val="nb-NO"/>
-        </w:rPr>
-      </w:pPr>
-      <w:r>
-        <w:rPr>
-          <w:rFonts w:ascii="Consolas" w:hAnsi="Consolas" w:cs="Consolas"/>
-          <w:color w:val="0000FF"/>
-          <w:sz w:val="19"/>
-          <w:szCs w:val="19"/>
-          <w:shd w:val="clear" w:color="auto" w:fill="FFFFFF"/>
-          <w:lang w:val="nb-NO"/>
-        </w:rPr>
-        <w:t>#define</w:t>
-      </w:r>
-      <w:r>
-        <w:rPr>
-          <w:rFonts w:ascii="Consolas" w:hAnsi="Consolas" w:cs="Consolas"/>
-          <w:color w:val="A31515"/>
-          <w:sz w:val="19"/>
-          <w:szCs w:val="19"/>
-          <w:shd w:val="clear" w:color="auto" w:fill="FFFFFF"/>
-          <w:lang w:val="nb-NO"/>
-        </w:rPr>
-        <w:t xml:space="preserve"> </w:t>
-      </w:r>
-      <w:r>
-        <w:rPr>
-          <w:rFonts w:ascii="Consolas" w:hAnsi="Consolas" w:cs="Consolas"/>
-          <w:color w:val="A000A0"/>
-          <w:sz w:val="19"/>
-          <w:szCs w:val="19"/>
-          <w:shd w:val="clear" w:color="auto" w:fill="FFFFFF"/>
-          <w:lang w:val="nb-NO"/>
-        </w:rPr>
-        <w:t>ID_lightsBack</w:t>
-      </w:r>
-      <w:r>
-        <w:rPr>
-          <w:rFonts w:ascii="Consolas" w:hAnsi="Consolas" w:cs="Consolas"/>
-          <w:color w:val="A31515"/>
-          <w:sz w:val="19"/>
-          <w:szCs w:val="19"/>
-          <w:shd w:val="clear" w:color="auto" w:fill="FFFFFF"/>
-          <w:lang w:val="nb-NO"/>
-        </w:rPr>
-        <w:tab/>
-      </w:r>
-      <w:r>
-        <w:rPr>
-          <w:rFonts w:ascii="Consolas" w:hAnsi="Consolas" w:cs="Consolas"/>
-          <w:color w:val="000000"/>
-          <w:sz w:val="19"/>
-          <w:szCs w:val="19"/>
-          <w:shd w:val="clear" w:color="auto" w:fill="FFFFFF"/>
-          <w:lang w:val="nb-NO"/>
-        </w:rPr>
-        <w:t>91</w:t>
-      </w:r>
-    </w:p>
-    <w:p>
-      <w:pPr>
-        <w:spacing w:after="0" w:line="240" w:lineRule="auto"/>
-        <w:rPr>
-          <w:rFonts w:ascii="Consolas" w:hAnsi="Consolas" w:cs="Consolas"/>
-          <w:color w:val="000000"/>
-          <w:sz w:val="19"/>
-          <w:szCs w:val="19"/>
-          <w:shd w:val="clear" w:color="auto" w:fill="FFFFFF"/>
-          <w:lang w:val="nb-NO"/>
-        </w:rPr>
-      </w:pPr>
-    </w:p>
-    <w:p>
-      <w:pPr>
-        <w:spacing w:after="0" w:line="240" w:lineRule="auto"/>
-        <w:rPr>
-          <w:rFonts w:ascii="Consolas" w:hAnsi="Consolas" w:cs="Consolas"/>
-          <w:color w:val="000000"/>
-          <w:sz w:val="19"/>
-          <w:szCs w:val="19"/>
-          <w:shd w:val="clear" w:color="auto" w:fill="FFFFFF"/>
-          <w:lang w:val="nb-NO"/>
-        </w:rPr>
-      </w:pPr>
-      <w:r>
-        <w:rPr>
-          <w:rFonts w:ascii="Consolas" w:hAnsi="Consolas" w:cs="Consolas"/>
-          <w:color w:val="0000FF"/>
-          <w:sz w:val="19"/>
-          <w:szCs w:val="19"/>
-          <w:shd w:val="clear" w:color="auto" w:fill="FFFFFF"/>
-          <w:lang w:val="nb-NO"/>
-        </w:rPr>
-        <w:t>#define</w:t>
-      </w:r>
-      <w:r>
-        <w:rPr>
-          <w:rFonts w:ascii="Consolas" w:hAnsi="Consolas" w:cs="Consolas"/>
-          <w:color w:val="A31515"/>
-          <w:sz w:val="19"/>
-          <w:szCs w:val="19"/>
-          <w:shd w:val="clear" w:color="auto" w:fill="FFFFFF"/>
-          <w:lang w:val="nb-NO"/>
-        </w:rPr>
-        <w:t xml:space="preserve"> </w:t>
-      </w:r>
-      <w:r>
-        <w:rPr>
-          <w:rFonts w:ascii="Consolas" w:hAnsi="Consolas" w:cs="Consolas"/>
-          <w:color w:val="A000A0"/>
-          <w:sz w:val="19"/>
-          <w:szCs w:val="19"/>
-          <w:shd w:val="clear" w:color="auto" w:fill="FFFFFF"/>
-          <w:lang w:val="nb-NO"/>
-        </w:rPr>
-        <w:t>MASK_MOTOR_MODULE</w:t>
-      </w:r>
-      <w:r>
-        <w:rPr>
-          <w:rFonts w:ascii="Consolas" w:hAnsi="Consolas" w:cs="Consolas"/>
-          <w:color w:val="A31515"/>
-          <w:sz w:val="19"/>
-          <w:szCs w:val="19"/>
-          <w:shd w:val="clear" w:color="auto" w:fill="FFFFFF"/>
-          <w:lang w:val="nb-NO"/>
-        </w:rPr>
-        <w:tab/>
-      </w:r>
-      <w:r>
-        <w:rPr>
-          <w:rFonts w:ascii="Consolas" w:hAnsi="Consolas" w:cs="Consolas"/>
-          <w:color w:val="000000"/>
-          <w:sz w:val="19"/>
-          <w:szCs w:val="19"/>
-          <w:shd w:val="clear" w:color="auto" w:fill="FFFFFF"/>
-          <w:lang w:val="nb-NO"/>
-        </w:rPr>
-        <w:t>1</w:t>
-      </w:r>
-    </w:p>
-    <w:p>
-      <w:pPr>
-        <w:spacing w:after="0" w:line="240" w:lineRule="auto"/>
-      </w:pPr>
-      <w:r>
-        <w:rPr>
-          <w:rFonts w:ascii="Consolas" w:hAnsi="Consolas" w:cs="Consolas"/>
-          <w:color w:val="0000FF"/>
-          <w:sz w:val="19"/>
-          <w:szCs w:val="19"/>
-          <w:shd w:val="clear" w:color="auto" w:fill="FFFFFF"/>
-          <w:lang w:val="nb-NO"/>
-        </w:rPr>
-        <w:t>#define</w:t>
-      </w:r>
-      <w:r>
-        <w:rPr>
-          <w:rFonts w:ascii="Consolas" w:hAnsi="Consolas" w:cs="Consolas"/>
-          <w:color w:val="A31515"/>
-          <w:sz w:val="19"/>
-          <w:szCs w:val="19"/>
-          <w:shd w:val="clear" w:color="auto" w:fill="FFFFFF"/>
-          <w:lang w:val="nb-NO"/>
-        </w:rPr>
-        <w:t xml:space="preserve"> </w:t>
-      </w:r>
-      <w:r>
-        <w:rPr>
-          <w:rFonts w:ascii="Consolas" w:hAnsi="Consolas" w:cs="Consolas"/>
-          <w:color w:val="A000A0"/>
-          <w:sz w:val="19"/>
-          <w:szCs w:val="19"/>
-          <w:shd w:val="clear" w:color="auto" w:fill="FFFFFF"/>
-          <w:lang w:val="nb-NO"/>
-        </w:rPr>
-        <w:t>MASK_BACK_LIGHTS</w:t>
-      </w:r>
-      <w:r>
-        <w:rPr>
-          <w:rFonts w:ascii="Consolas" w:hAnsi="Consolas" w:cs="Consolas"/>
-          <w:color w:val="A31515"/>
-          <w:sz w:val="19"/>
-          <w:szCs w:val="19"/>
-          <w:shd w:val="clear" w:color="auto" w:fill="FFFFFF"/>
-          <w:lang w:val="nb-NO"/>
-        </w:rPr>
-        <w:tab/>
-      </w:r>
-      <w:r>
-        <w:rPr>
-          <w:rFonts w:ascii="Consolas" w:hAnsi="Consolas" w:cs="Consolas"/>
-          <w:color w:val="A31515"/>
-          <w:sz w:val="19"/>
-          <w:szCs w:val="19"/>
-          <w:shd w:val="clear" w:color="auto" w:fill="FFFFFF"/>
-          <w:lang w:val="nb-NO"/>
-        </w:rPr>
-        <w:tab/>
-      </w:r>
-      <w:r>
-        <w:rPr>
-          <w:rFonts w:ascii="Consolas" w:hAnsi="Consolas" w:cs="Consolas"/>
-          <w:color w:val="000000"/>
-          <w:sz w:val="19"/>
-          <w:szCs w:val="19"/>
-          <w:shd w:val="clear" w:color="auto" w:fill="FFFFFF"/>
-          <w:lang w:val="nb-NO"/>
-        </w:rPr>
-        <w:t>2</w:t>
-      </w:r>
-      <w:r>
-        <w:rPr>
-          <w:rFonts w:ascii="Consolas" w:hAnsi="Consolas" w:cs="Consolas"/>
-          <w:color w:val="000000"/>
-          <w:sz w:val="19"/>
-          <w:szCs w:val="19"/>
-          <w:shd w:val="clear" w:color="auto" w:fill="FFFFFF"/>
-          <w:lang w:val="nb-NO"/>
-        </w:rPr>
-        <w:tab/>
-      </w:r>
-    </w:p>
-    <w:p>
-      <w:pPr>
-        <w:spacing w:after="0" w:line="240" w:lineRule="auto"/>
-        <w:rPr>
-          <w:rFonts w:ascii="Consolas" w:hAnsi="Consolas" w:cs="Consolas"/>
-          <w:color w:val="000000"/>
-          <w:sz w:val="19"/>
-          <w:szCs w:val="19"/>
-          <w:shd w:val="clear" w:color="auto" w:fill="FFFFFF"/>
-          <w:lang w:val="nb-NO"/>
-        </w:rPr>
-      </w:pPr>
-      <w:r>
-        <w:rPr>
-          <w:rFonts w:ascii="Consolas" w:hAnsi="Consolas" w:cs="Consolas"/>
-          <w:color w:val="0000FF"/>
-          <w:sz w:val="19"/>
-          <w:szCs w:val="19"/>
-          <w:shd w:val="clear" w:color="auto" w:fill="FFFFFF"/>
-          <w:lang w:val="nb-NO"/>
-        </w:rPr>
-        <w:t>#define</w:t>
-      </w:r>
-      <w:r>
-        <w:rPr>
-          <w:rFonts w:ascii="Consolas" w:hAnsi="Consolas" w:cs="Consolas"/>
-          <w:color w:val="A31515"/>
-          <w:sz w:val="19"/>
-          <w:szCs w:val="19"/>
-          <w:shd w:val="clear" w:color="auto" w:fill="FFFFFF"/>
-          <w:lang w:val="nb-NO"/>
-        </w:rPr>
-        <w:t xml:space="preserve"> </w:t>
-      </w:r>
-      <w:r>
-        <w:rPr>
-          <w:rFonts w:ascii="Consolas" w:hAnsi="Consolas" w:cs="Consolas"/>
-          <w:color w:val="A000A0"/>
-          <w:sz w:val="19"/>
-          <w:szCs w:val="19"/>
-          <w:shd w:val="clear" w:color="auto" w:fill="FFFFFF"/>
-          <w:lang w:val="nb-NO"/>
-        </w:rPr>
-        <w:t>MASK_FRONT_MODULE</w:t>
-      </w:r>
-      <w:r>
-        <w:rPr>
-          <w:rFonts w:ascii="Consolas" w:hAnsi="Consolas" w:cs="Consolas"/>
-          <w:color w:val="A31515"/>
-          <w:sz w:val="19"/>
-          <w:szCs w:val="19"/>
-          <w:shd w:val="clear" w:color="auto" w:fill="FFFFFF"/>
-          <w:lang w:val="nb-NO"/>
-        </w:rPr>
-        <w:tab/>
-      </w:r>
-      <w:r>
-        <w:rPr>
-          <w:rFonts w:ascii="Consolas" w:hAnsi="Consolas" w:cs="Consolas"/>
-          <w:color w:val="000000"/>
-          <w:sz w:val="19"/>
-          <w:szCs w:val="19"/>
-          <w:shd w:val="clear" w:color="auto" w:fill="FFFFFF"/>
-          <w:lang w:val="nb-NO"/>
-        </w:rPr>
-        <w:t>4</w:t>
-      </w:r>
-    </w:p>
-    <w:p>
-      <w:pPr>
-        <w:pStyle w:val="Heading2"/>
-        <w:rPr>
-          <w:rFonts w:ascii="Consolas" w:hAnsi="Consolas" w:cs="Consolas"/>
-          <w:color w:val="000000"/>
-          <w:sz w:val="19"/>
-          <w:szCs w:val="19"/>
-          <w:lang w:val="nb-NO"/>
-        </w:rPr>
-      </w:pPr>
-      <w:r>
-        <w:rPr>
-          <w:rFonts w:ascii="Consolas" w:hAnsi="Consolas" w:cs="Consolas"/>
-          <w:color w:val="0000FF"/>
-          <w:sz w:val="19"/>
-          <w:szCs w:val="19"/>
-          <w:shd w:val="clear" w:color="auto" w:fill="FFFFFF"/>
-          <w:lang w:val="nb-NO"/>
-        </w:rPr>
-        <w:t>#define</w:t>
-      </w:r>
-      <w:r>
-        <w:rPr>
-          <w:rFonts w:ascii="Consolas" w:hAnsi="Consolas" w:cs="Consolas"/>
-          <w:color w:val="A31515"/>
-          <w:sz w:val="19"/>
-          <w:szCs w:val="19"/>
-          <w:shd w:val="clear" w:color="auto" w:fill="FFFFFF"/>
-          <w:lang w:val="nb-NO"/>
-        </w:rPr>
-        <w:t xml:space="preserve"> </w:t>
-      </w:r>
-      <w:r>
-        <w:rPr>
-          <w:rFonts w:ascii="Consolas" w:hAnsi="Consolas" w:cs="Consolas"/>
-          <w:color w:val="A000A0"/>
-          <w:sz w:val="19"/>
-          <w:szCs w:val="19"/>
-          <w:shd w:val="clear" w:color="auto" w:fill="FFFFFF"/>
-          <w:lang w:val="nb-NO"/>
-        </w:rPr>
-        <w:t>MASK_FRONT_LIGHTS</w:t>
-      </w:r>
-      <w:r>
-        <w:rPr>
-          <w:rFonts w:ascii="Consolas" w:hAnsi="Consolas" w:cs="Consolas"/>
-          <w:color w:val="A31515"/>
-          <w:sz w:val="19"/>
-          <w:szCs w:val="19"/>
-          <w:shd w:val="clear" w:color="auto" w:fill="FFFFFF"/>
-          <w:lang w:val="nb-NO"/>
-        </w:rPr>
-        <w:tab/>
-      </w:r>
-      <w:r>
-        <w:rPr>
-          <w:rFonts w:ascii="Consolas" w:hAnsi="Consolas" w:cs="Consolas"/>
-          <w:color w:val="000000"/>
-          <w:sz w:val="19"/>
-          <w:szCs w:val="19"/>
-          <w:shd w:val="clear" w:color="auto" w:fill="FFFFFF"/>
-          <w:lang w:val="nb-NO"/>
-        </w:rPr>
-        <w:t>4</w:t>
-      </w:r>
-    </w:p>
-    <w:p>
-      <w:pPr>
-        <w:pStyle w:val="Heading2"/>
-        <w:rPr>
-          <w:rFonts w:ascii="Consolas" w:hAnsi="Consolas" w:cs="Consolas"/>
-          <w:color w:val="000000"/>
-          <w:sz w:val="19"/>
-          <w:szCs w:val="19"/>
-          <w:lang w:val="nb-NO"/>
-        </w:rPr>
-      </w:pPr>
-    </w:p>
+      <w:r>
+        <w:rPr>
+          <w:rFonts w:ascii="Consolas" w:hAnsi="Consolas" w:cs="Consolas"/>
+          <w:color w:val="008000"/>
+          <w:sz w:val="19"/>
+          <w:szCs w:val="19"/>
+          <w:highlight w:val="white"/>
+        </w:rPr>
+        <w:t>//checked</w:t>
+      </w:r>
+    </w:p>
+    <w:p/>
     <w:p>
       <w:pPr>
         <w:pStyle w:val="Heading2"/>
@@ -920,14 +1106,7 @@
           <w:i/>
           <w:u w:val="single"/>
         </w:rPr>
-        <w:t xml:space="preserve">set global </w:t>
-      </w:r>
-      <w:r>
-        <w:rPr>
-          <w:i/>
-          <w:u w:val="single"/>
-        </w:rPr>
-        <w:t>interrupts</w:t>
+        <w:t>set global interrupts</w:t>
       </w:r>
       <w:r>
         <w:t xml:space="preserve"> before going to sleep when receiving messages.</w:t>
@@ -982,11 +1161,37 @@
       <w:pPr>
         <w:pStyle w:val="Heading2"/>
       </w:pPr>
-      <w:r>
-        <w:t xml:space="preserve">prepare_rx(char mob, unsigned id, unsigned idmask, CAN_cbf </w:t>
-      </w:r>
-      <w:r>
-        <w:t>callback)</w:t>
+      <w:proofErr w:type="spellStart"/>
+      <w:r>
+        <w:t>prepare_</w:t>
+      </w:r>
+      <w:proofErr w:type="gramStart"/>
+      <w:r>
+        <w:t>rx</w:t>
+      </w:r>
+      <w:proofErr w:type="spellEnd"/>
+      <w:r>
+        <w:t>(</w:t>
+      </w:r>
+      <w:proofErr w:type="gramEnd"/>
+      <w:r>
+        <w:t xml:space="preserve">char mob, unsigned id, unsigned </w:t>
+      </w:r>
+      <w:proofErr w:type="spellStart"/>
+      <w:r>
+        <w:t>idmask</w:t>
+      </w:r>
+      <w:proofErr w:type="spellEnd"/>
+      <w:r>
+        <w:t xml:space="preserve">, </w:t>
+      </w:r>
+      <w:proofErr w:type="spellStart"/>
+      <w:r>
+        <w:t>CAN_cbf</w:t>
+      </w:r>
+      <w:proofErr w:type="spellEnd"/>
+      <w:r>
+        <w:t xml:space="preserve"> callback)</w:t>
       </w:r>
     </w:p>
     <w:p>
@@ -1010,17 +1215,32 @@
         <w:t>id</w:t>
       </w:r>
       <w:r>
-        <w:t xml:space="preserve"> is used to identify the messages on the bus that are of interest for the particular module. The range is t</w:t>
-      </w:r>
-      <w:r>
-        <w:t xml:space="preserve">ypically 0..2048. The complete list of IDs used is in the “can.h” header file. Parameter </w:t>
-      </w:r>
+        <w:t xml:space="preserve"> is used to identify the messages on the bus that are of interest for the particular module. The range is typically </w:t>
+      </w:r>
+      <w:proofErr w:type="gramStart"/>
+      <w:r>
+        <w:t>0..</w:t>
+      </w:r>
+      <w:proofErr w:type="gramEnd"/>
+      <w:r>
+        <w:t>2048. The complete list of IDs used is in the “</w:t>
+      </w:r>
+      <w:proofErr w:type="spellStart"/>
+      <w:r>
+        <w:t>can.h</w:t>
+      </w:r>
+      <w:proofErr w:type="spellEnd"/>
+      <w:r>
+        <w:t xml:space="preserve">” header file. Parameter </w:t>
+      </w:r>
+      <w:proofErr w:type="spellStart"/>
       <w:r>
         <w:rPr>
           <w:i/>
         </w:rPr>
         <w:t>idmask</w:t>
       </w:r>
+      <w:proofErr w:type="spellEnd"/>
       <w:r>
         <w:t xml:space="preserve"> is used to filter unwanted messages allowing only a single or a range of messages to pass. See example below. Parameter </w:t>
       </w:r>
@@ -1031,10 +1251,15 @@
         <w:t xml:space="preserve">callback </w:t>
       </w:r>
       <w:r>
-        <w:t>is a pointer to callback functi</w:t>
-      </w:r>
-      <w:r>
-        <w:t xml:space="preserve">on when a message with “allowed” id is found.  </w:t>
+        <w:t xml:space="preserve">is a pointer to callback function when a message with “allowed” </w:t>
+      </w:r>
+      <w:proofErr w:type="spellStart"/>
+      <w:r>
+        <w:t>id</w:t>
+      </w:r>
+      <w:proofErr w:type="spellEnd"/>
+      <w:r>
+        <w:t xml:space="preserve"> is found.  </w:t>
       </w:r>
     </w:p>
     <w:p>
@@ -1060,14 +1285,24 @@
       <w:r>
         <w:t xml:space="preserve"> = 0b1100, </w:t>
       </w:r>
+      <w:proofErr w:type="spellStart"/>
       <w:r>
         <w:rPr>
           <w:i/>
         </w:rPr>
         <w:t>idmask</w:t>
       </w:r>
-      <w:r>
-        <w:t xml:space="preserve"> = 0b1000. Allowed message ids: 0b1xxx. That is 0b1000, 0b1001, 0b1010, 0b1011, 0b1100, 0b1101, 0b1110, and 0b1111. In decimal: 8..15.</w:t>
+      <w:proofErr w:type="spellEnd"/>
+      <w:r>
+        <w:t xml:space="preserve"> = 0b1000. Allowed message ids: 0b1xxx. That is 0b1000, 0b1001, 0b1010, 0b1011, 0b1100, 0b1101, 0b1110, and 0b1111. In decimal: </w:t>
+      </w:r>
+      <w:proofErr w:type="gramStart"/>
+      <w:r>
+        <w:t>8..</w:t>
+      </w:r>
+      <w:proofErr w:type="gramEnd"/>
+      <w:r>
+        <w:t>15.</w:t>
       </w:r>
     </w:p>
     <w:p>
@@ -1087,17 +1322,16 @@
       <w:r>
         <w:t xml:space="preserve">= 0b1100, </w:t>
       </w:r>
+      <w:proofErr w:type="spellStart"/>
       <w:r>
         <w:rPr>
           <w:i/>
         </w:rPr>
         <w:t>idmask</w:t>
       </w:r>
-      <w:r>
-        <w:t xml:space="preserve"> = 0</w:t>
-      </w:r>
-      <w:r>
-        <w:t>b1111. Allowed message ids: 0b1100. In decimal: 12.</w:t>
+      <w:proofErr w:type="spellEnd"/>
+      <w:r>
+        <w:t xml:space="preserve"> = 0b1111. Allowed message ids: 0b1100. In decimal: 12.</w:t>
       </w:r>
     </w:p>
     <w:p>
@@ -1117,14 +1351,21 @@
       <w:r>
         <w:t xml:space="preserve"> = 0b1100, </w:t>
       </w:r>
+      <w:proofErr w:type="spellStart"/>
+      <w:proofErr w:type="gramStart"/>
       <w:r>
         <w:rPr>
           <w:i/>
         </w:rPr>
         <w:t>idmask</w:t>
       </w:r>
-      <w:r>
-        <w:t xml:space="preserve">  = 0. Allowed message ids: all.</w:t>
+      <w:proofErr w:type="spellEnd"/>
+      <w:r>
+        <w:t xml:space="preserve">  =</w:t>
+      </w:r>
+      <w:proofErr w:type="gramEnd"/>
+      <w:r>
+        <w:t xml:space="preserve"> 0. Allowed message ids: all.</w:t>
       </w:r>
     </w:p>
     <w:p>
@@ -1132,16 +1373,16 @@
         <w:pStyle w:val="Heading2"/>
       </w:pPr>
       <w:r>
+        <w:t>How to send a CAN message</w:t>
+      </w:r>
+    </w:p>
+    <w:p/>
+    <w:p>
+      <w:r>
+        <w:rPr>
+          <w:noProof/>
+        </w:rPr>
         <w:lastRenderedPageBreak/>
-        <w:t>How to send a CAN message</w:t>
-      </w:r>
-    </w:p>
-    <w:p/>
-    <w:p>
-      <w:r>
-        <w:rPr>
-          <w:noProof/>
-        </w:rPr>
         <w:drawing>
           <wp:inline distT="0" distB="0" distL="0" distR="0">
             <wp:extent cx="4747260" cy="2689860"/>
@@ -1263,7 +1504,12 @@
       </w:r>
     </w:p>
     <w:sectPr>
-      <w:headerReference w:type="default" r:id="rId9"/>
+      <w:headerReference w:type="even" r:id="rId9"/>
+      <w:headerReference w:type="default" r:id="rId10"/>
+      <w:footerReference w:type="even" r:id="rId11"/>
+      <w:footerReference w:type="default" r:id="rId12"/>
+      <w:headerReference w:type="first" r:id="rId13"/>
+      <w:footerReference w:type="first" r:id="rId14"/>
       <w:pgSz w:w="12240" w:h="15840"/>
       <w:pgMar w:top="1440" w:right="1440" w:bottom="1440" w:left="1440" w:header="720" w:footer="0" w:gutter="0"/>
       <w:cols w:space="720"/>
@@ -1275,7 +1521,7 @@
 </file>
 
 <file path=word/endnotes.xml><?xml version="1.0" encoding="utf-8"?>
-<w:endnotes xmlns:wpc="http://schemas.microsoft.com/office/word/2010/wordprocessingCanvas" xmlns:cx="http://schemas.microsoft.com/office/drawing/2014/chartex" xmlns:cx1="http://schemas.microsoft.com/office/drawing/2015/9/8/chartex" xmlns:mc="http://schemas.openxmlformats.org/markup-compatibility/2006" xmlns:o="urn:schemas-microsoft-com:office:office" xmlns:r="http://schemas.openxmlformats.org/officeDocument/2006/relationships" xmlns:m="http://schemas.openxmlformats.org/officeDocument/2006/math" xmlns:v="urn:schemas-microsoft-com:vml" xmlns:wp14="http://schemas.microsoft.com/office/word/2010/wordprocessingDrawing" xmlns:wp="http://schemas.openxmlformats.org/drawingml/2006/wordprocessingDrawing" xmlns:w10="urn:schemas-microsoft-com:office:word" xmlns:w="http://schemas.openxmlformats.org/wordprocessingml/2006/main" xmlns:w14="http://schemas.microsoft.com/office/word/2010/wordml" xmlns:w15="http://schemas.microsoft.com/office/word/2012/wordml" xmlns:w16se="http://schemas.microsoft.com/office/word/2015/wordml/symex" xmlns:wpg="http://schemas.microsoft.com/office/word/2010/wordprocessingGroup" xmlns:wpi="http://schemas.microsoft.com/office/word/2010/wordprocessingInk" xmlns:wne="http://schemas.microsoft.com/office/word/2006/wordml" xmlns:wps="http://schemas.microsoft.com/office/word/2010/wordprocessingShape" mc:Ignorable="w14 w15 w16se wp14">
+<w:endnotes xmlns:wpc="http://schemas.microsoft.com/office/word/2010/wordprocessingCanvas" xmlns:cx="http://schemas.microsoft.com/office/drawing/2014/chartex" xmlns:cx1="http://schemas.microsoft.com/office/drawing/2015/9/8/chartex" xmlns:cx2="http://schemas.microsoft.com/office/drawing/2015/10/21/chartex" xmlns:mc="http://schemas.openxmlformats.org/markup-compatibility/2006" xmlns:o="urn:schemas-microsoft-com:office:office" xmlns:r="http://schemas.openxmlformats.org/officeDocument/2006/relationships" xmlns:m="http://schemas.openxmlformats.org/officeDocument/2006/math" xmlns:v="urn:schemas-microsoft-com:vml" xmlns:wp14="http://schemas.microsoft.com/office/word/2010/wordprocessingDrawing" xmlns:wp="http://schemas.openxmlformats.org/drawingml/2006/wordprocessingDrawing" xmlns:w10="urn:schemas-microsoft-com:office:word" xmlns:w="http://schemas.openxmlformats.org/wordprocessingml/2006/main" xmlns:w14="http://schemas.microsoft.com/office/word/2010/wordml" xmlns:w15="http://schemas.microsoft.com/office/word/2012/wordml" xmlns:w16se="http://schemas.microsoft.com/office/word/2015/wordml/symex" xmlns:wpg="http://schemas.microsoft.com/office/word/2010/wordprocessingGroup" xmlns:wpi="http://schemas.microsoft.com/office/word/2010/wordprocessingInk" xmlns:wne="http://schemas.microsoft.com/office/word/2006/wordml" xmlns:wps="http://schemas.microsoft.com/office/word/2010/wordprocessingShape" mc:Ignorable="w14 w15 w16se wp14">
   <w:endnote w:type="separator" w:id="-1">
     <w:p>
       <w:pPr>
@@ -1299,8 +1545,38 @@
 </w:endnotes>
 </file>
 
+<file path=word/footer1.xml><?xml version="1.0" encoding="utf-8"?>
+<w:ftr xmlns:wpc="http://schemas.microsoft.com/office/word/2010/wordprocessingCanvas" xmlns:cx="http://schemas.microsoft.com/office/drawing/2014/chartex" xmlns:cx1="http://schemas.microsoft.com/office/drawing/2015/9/8/chartex" xmlns:cx2="http://schemas.microsoft.com/office/drawing/2015/10/21/chartex" xmlns:mc="http://schemas.openxmlformats.org/markup-compatibility/2006" xmlns:o="urn:schemas-microsoft-com:office:office" xmlns:r="http://schemas.openxmlformats.org/officeDocument/2006/relationships" xmlns:m="http://schemas.openxmlformats.org/officeDocument/2006/math" xmlns:v="urn:schemas-microsoft-com:vml" xmlns:wp14="http://schemas.microsoft.com/office/word/2010/wordprocessingDrawing" xmlns:wp="http://schemas.openxmlformats.org/drawingml/2006/wordprocessingDrawing" xmlns:w10="urn:schemas-microsoft-com:office:word" xmlns:w="http://schemas.openxmlformats.org/wordprocessingml/2006/main" xmlns:w14="http://schemas.microsoft.com/office/word/2010/wordml" xmlns:w15="http://schemas.microsoft.com/office/word/2012/wordml" xmlns:w16se="http://schemas.microsoft.com/office/word/2015/wordml/symex" xmlns:wpg="http://schemas.microsoft.com/office/word/2010/wordprocessingGroup" xmlns:wpi="http://schemas.microsoft.com/office/word/2010/wordprocessingInk" xmlns:wne="http://schemas.microsoft.com/office/word/2006/wordml" xmlns:wps="http://schemas.microsoft.com/office/word/2010/wordprocessingShape" mc:Ignorable="w14 w15 w16se wp14">
+  <w:p>
+    <w:pPr>
+      <w:pStyle w:val="Footer"/>
+    </w:pPr>
+  </w:p>
+</w:ftr>
+</file>
+
+<file path=word/footer2.xml><?xml version="1.0" encoding="utf-8"?>
+<w:ftr xmlns:wpc="http://schemas.microsoft.com/office/word/2010/wordprocessingCanvas" xmlns:cx="http://schemas.microsoft.com/office/drawing/2014/chartex" xmlns:cx1="http://schemas.microsoft.com/office/drawing/2015/9/8/chartex" xmlns:cx2="http://schemas.microsoft.com/office/drawing/2015/10/21/chartex" xmlns:mc="http://schemas.openxmlformats.org/markup-compatibility/2006" xmlns:o="urn:schemas-microsoft-com:office:office" xmlns:r="http://schemas.openxmlformats.org/officeDocument/2006/relationships" xmlns:m="http://schemas.openxmlformats.org/officeDocument/2006/math" xmlns:v="urn:schemas-microsoft-com:vml" xmlns:wp14="http://schemas.microsoft.com/office/word/2010/wordprocessingDrawing" xmlns:wp="http://schemas.openxmlformats.org/drawingml/2006/wordprocessingDrawing" xmlns:w10="urn:schemas-microsoft-com:office:word" xmlns:w="http://schemas.openxmlformats.org/wordprocessingml/2006/main" xmlns:w14="http://schemas.microsoft.com/office/word/2010/wordml" xmlns:w15="http://schemas.microsoft.com/office/word/2012/wordml" xmlns:w16se="http://schemas.microsoft.com/office/word/2015/wordml/symex" xmlns:wpg="http://schemas.microsoft.com/office/word/2010/wordprocessingGroup" xmlns:wpi="http://schemas.microsoft.com/office/word/2010/wordprocessingInk" xmlns:wne="http://schemas.microsoft.com/office/word/2006/wordml" xmlns:wps="http://schemas.microsoft.com/office/word/2010/wordprocessingShape" mc:Ignorable="w14 w15 w16se wp14">
+  <w:p>
+    <w:pPr>
+      <w:pStyle w:val="Footer"/>
+    </w:pPr>
+  </w:p>
+</w:ftr>
+</file>
+
+<file path=word/footer3.xml><?xml version="1.0" encoding="utf-8"?>
+<w:ftr xmlns:wpc="http://schemas.microsoft.com/office/word/2010/wordprocessingCanvas" xmlns:cx="http://schemas.microsoft.com/office/drawing/2014/chartex" xmlns:cx1="http://schemas.microsoft.com/office/drawing/2015/9/8/chartex" xmlns:cx2="http://schemas.microsoft.com/office/drawing/2015/10/21/chartex" xmlns:mc="http://schemas.openxmlformats.org/markup-compatibility/2006" xmlns:o="urn:schemas-microsoft-com:office:office" xmlns:r="http://schemas.openxmlformats.org/officeDocument/2006/relationships" xmlns:m="http://schemas.openxmlformats.org/officeDocument/2006/math" xmlns:v="urn:schemas-microsoft-com:vml" xmlns:wp14="http://schemas.microsoft.com/office/word/2010/wordprocessingDrawing" xmlns:wp="http://schemas.openxmlformats.org/drawingml/2006/wordprocessingDrawing" xmlns:w10="urn:schemas-microsoft-com:office:word" xmlns:w="http://schemas.openxmlformats.org/wordprocessingml/2006/main" xmlns:w14="http://schemas.microsoft.com/office/word/2010/wordml" xmlns:w15="http://schemas.microsoft.com/office/word/2012/wordml" xmlns:w16se="http://schemas.microsoft.com/office/word/2015/wordml/symex" xmlns:wpg="http://schemas.microsoft.com/office/word/2010/wordprocessingGroup" xmlns:wpi="http://schemas.microsoft.com/office/word/2010/wordprocessingInk" xmlns:wne="http://schemas.microsoft.com/office/word/2006/wordml" xmlns:wps="http://schemas.microsoft.com/office/word/2010/wordprocessingShape" mc:Ignorable="w14 w15 w16se wp14">
+  <w:p>
+    <w:pPr>
+      <w:pStyle w:val="Footer"/>
+    </w:pPr>
+  </w:p>
+</w:ftr>
+</file>
+
 <file path=word/footnotes.xml><?xml version="1.0" encoding="utf-8"?>
-<w:footnotes xmlns:wpc="http://schemas.microsoft.com/office/word/2010/wordprocessingCanvas" xmlns:cx="http://schemas.microsoft.com/office/drawing/2014/chartex" xmlns:cx1="http://schemas.microsoft.com/office/drawing/2015/9/8/chartex" xmlns:mc="http://schemas.openxmlformats.org/markup-compatibility/2006" xmlns:o="urn:schemas-microsoft-com:office:office" xmlns:r="http://schemas.openxmlformats.org/officeDocument/2006/relationships" xmlns:m="http://schemas.openxmlformats.org/officeDocument/2006/math" xmlns:v="urn:schemas-microsoft-com:vml" xmlns:wp14="http://schemas.microsoft.com/office/word/2010/wordprocessingDrawing" xmlns:wp="http://schemas.openxmlformats.org/drawingml/2006/wordprocessingDrawing" xmlns:w10="urn:schemas-microsoft-com:office:word" xmlns:w="http://schemas.openxmlformats.org/wordprocessingml/2006/main" xmlns:w14="http://schemas.microsoft.com/office/word/2010/wordml" xmlns:w15="http://schemas.microsoft.com/office/word/2012/wordml" xmlns:w16se="http://schemas.microsoft.com/office/word/2015/wordml/symex" xmlns:wpg="http://schemas.microsoft.com/office/word/2010/wordprocessingGroup" xmlns:wpi="http://schemas.microsoft.com/office/word/2010/wordprocessingInk" xmlns:wne="http://schemas.microsoft.com/office/word/2006/wordml" xmlns:wps="http://schemas.microsoft.com/office/word/2010/wordprocessingShape" mc:Ignorable="w14 w15 w16se wp14">
+<w:footnotes xmlns:wpc="http://schemas.microsoft.com/office/word/2010/wordprocessingCanvas" xmlns:cx="http://schemas.microsoft.com/office/drawing/2014/chartex" xmlns:cx1="http://schemas.microsoft.com/office/drawing/2015/9/8/chartex" xmlns:cx2="http://schemas.microsoft.com/office/drawing/2015/10/21/chartex" xmlns:mc="http://schemas.openxmlformats.org/markup-compatibility/2006" xmlns:o="urn:schemas-microsoft-com:office:office" xmlns:r="http://schemas.openxmlformats.org/officeDocument/2006/relationships" xmlns:m="http://schemas.openxmlformats.org/officeDocument/2006/math" xmlns:v="urn:schemas-microsoft-com:vml" xmlns:wp14="http://schemas.microsoft.com/office/word/2010/wordprocessingDrawing" xmlns:wp="http://schemas.openxmlformats.org/drawingml/2006/wordprocessingDrawing" xmlns:w10="urn:schemas-microsoft-com:office:word" xmlns:w="http://schemas.openxmlformats.org/wordprocessingml/2006/main" xmlns:w14="http://schemas.microsoft.com/office/word/2010/wordml" xmlns:w15="http://schemas.microsoft.com/office/word/2012/wordml" xmlns:w16se="http://schemas.microsoft.com/office/word/2015/wordml/symex" xmlns:wpg="http://schemas.microsoft.com/office/word/2010/wordprocessingGroup" xmlns:wpi="http://schemas.microsoft.com/office/word/2010/wordprocessingInk" xmlns:wne="http://schemas.microsoft.com/office/word/2006/wordml" xmlns:wps="http://schemas.microsoft.com/office/word/2010/wordprocessingShape" mc:Ignorable="w14 w15 w16se wp14">
   <w:footnote w:type="separator" w:id="-1">
     <w:p>
       <w:pPr>
@@ -1325,7 +1601,17 @@
 </file>
 
 <file path=word/header1.xml><?xml version="1.0" encoding="utf-8"?>
-<w:hdr xmlns:wpc="http://schemas.microsoft.com/office/word/2010/wordprocessingCanvas" xmlns:cx="http://schemas.microsoft.com/office/drawing/2014/chartex" xmlns:cx1="http://schemas.microsoft.com/office/drawing/2015/9/8/chartex" xmlns:mc="http://schemas.openxmlformats.org/markup-compatibility/2006" xmlns:o="urn:schemas-microsoft-com:office:office" xmlns:r="http://schemas.openxmlformats.org/officeDocument/2006/relationships" xmlns:m="http://schemas.openxmlformats.org/officeDocument/2006/math" xmlns:v="urn:schemas-microsoft-com:vml" xmlns:wp14="http://schemas.microsoft.com/office/word/2010/wordprocessingDrawing" xmlns:wp="http://schemas.openxmlformats.org/drawingml/2006/wordprocessingDrawing" xmlns:w10="urn:schemas-microsoft-com:office:word" xmlns:w="http://schemas.openxmlformats.org/wordprocessingml/2006/main" xmlns:w14="http://schemas.microsoft.com/office/word/2010/wordml" xmlns:w15="http://schemas.microsoft.com/office/word/2012/wordml" xmlns:w16se="http://schemas.microsoft.com/office/word/2015/wordml/symex" xmlns:wpg="http://schemas.microsoft.com/office/word/2010/wordprocessingGroup" xmlns:wpi="http://schemas.microsoft.com/office/word/2010/wordprocessingInk" xmlns:wne="http://schemas.microsoft.com/office/word/2006/wordml" xmlns:wps="http://schemas.microsoft.com/office/word/2010/wordprocessingShape" mc:Ignorable="w14 w15 w16se wp14">
+<w:hdr xmlns:wpc="http://schemas.microsoft.com/office/word/2010/wordprocessingCanvas" xmlns:cx="http://schemas.microsoft.com/office/drawing/2014/chartex" xmlns:cx1="http://schemas.microsoft.com/office/drawing/2015/9/8/chartex" xmlns:cx2="http://schemas.microsoft.com/office/drawing/2015/10/21/chartex" xmlns:mc="http://schemas.openxmlformats.org/markup-compatibility/2006" xmlns:o="urn:schemas-microsoft-com:office:office" xmlns:r="http://schemas.openxmlformats.org/officeDocument/2006/relationships" xmlns:m="http://schemas.openxmlformats.org/officeDocument/2006/math" xmlns:v="urn:schemas-microsoft-com:vml" xmlns:wp14="http://schemas.microsoft.com/office/word/2010/wordprocessingDrawing" xmlns:wp="http://schemas.openxmlformats.org/drawingml/2006/wordprocessingDrawing" xmlns:w10="urn:schemas-microsoft-com:office:word" xmlns:w="http://schemas.openxmlformats.org/wordprocessingml/2006/main" xmlns:w14="http://schemas.microsoft.com/office/word/2010/wordml" xmlns:w15="http://schemas.microsoft.com/office/word/2012/wordml" xmlns:w16se="http://schemas.microsoft.com/office/word/2015/wordml/symex" xmlns:wpg="http://schemas.microsoft.com/office/word/2010/wordprocessingGroup" xmlns:wpi="http://schemas.microsoft.com/office/word/2010/wordprocessingInk" xmlns:wne="http://schemas.microsoft.com/office/word/2006/wordml" xmlns:wps="http://schemas.microsoft.com/office/word/2010/wordprocessingShape" mc:Ignorable="w14 w15 w16se wp14">
+  <w:p>
+    <w:pPr>
+      <w:pStyle w:val="Header"/>
+    </w:pPr>
+  </w:p>
+</w:hdr>
+</file>
+
+<file path=word/header2.xml><?xml version="1.0" encoding="utf-8"?>
+<w:hdr xmlns:wpc="http://schemas.microsoft.com/office/word/2010/wordprocessingCanvas" xmlns:cx="http://schemas.microsoft.com/office/drawing/2014/chartex" xmlns:cx1="http://schemas.microsoft.com/office/drawing/2015/9/8/chartex" xmlns:cx2="http://schemas.microsoft.com/office/drawing/2015/10/21/chartex" xmlns:mc="http://schemas.openxmlformats.org/markup-compatibility/2006" xmlns:o="urn:schemas-microsoft-com:office:office" xmlns:r="http://schemas.openxmlformats.org/officeDocument/2006/relationships" xmlns:m="http://schemas.openxmlformats.org/officeDocument/2006/math" xmlns:v="urn:schemas-microsoft-com:vml" xmlns:wp14="http://schemas.microsoft.com/office/word/2010/wordprocessingDrawing" xmlns:wp="http://schemas.openxmlformats.org/drawingml/2006/wordprocessingDrawing" xmlns:w10="urn:schemas-microsoft-com:office:word" xmlns:w="http://schemas.openxmlformats.org/wordprocessingml/2006/main" xmlns:w14="http://schemas.microsoft.com/office/word/2010/wordml" xmlns:w15="http://schemas.microsoft.com/office/word/2012/wordml" xmlns:w16se="http://schemas.microsoft.com/office/word/2015/wordml/symex" xmlns:wpg="http://schemas.microsoft.com/office/word/2010/wordprocessingGroup" xmlns:wpi="http://schemas.microsoft.com/office/word/2010/wordprocessingInk" xmlns:wne="http://schemas.microsoft.com/office/word/2006/wordml" xmlns:wps="http://schemas.microsoft.com/office/word/2010/wordprocessingShape" mc:Ignorable="w14 w15 w16se wp14">
   <w:p>
     <w:pPr>
       <w:pStyle w:val="Header"/>
@@ -1335,23 +1621,35 @@
     </w:r>
     <w:r>
       <w:tab/>
-      <w:t>SEM</w:t>
-    </w:r>
-    <w:r>
-      <w:t xml:space="preserve"> 2016 DNV GL Fuel Fighter</w:t>
+      <w:t>SEM 2016 DNV GL Fuel Fighter</w:t>
     </w:r>
     <w:r>
       <w:tab/>
     </w:r>
     <w:r>
-      <w:t>Saturday, March 26, 2016</w:t>
+      <w:t>Tuesda</w:t>
+    </w:r>
+    <w:bookmarkStart w:id="0" w:name="_GoBack"/>
+    <w:bookmarkEnd w:id="0"/>
+    <w:r>
+      <w:t>y, June 28, 2016</w:t>
     </w:r>
   </w:p>
 </w:hdr>
 </file>
 
+<file path=word/header3.xml><?xml version="1.0" encoding="utf-8"?>
+<w:hdr xmlns:wpc="http://schemas.microsoft.com/office/word/2010/wordprocessingCanvas" xmlns:cx="http://schemas.microsoft.com/office/drawing/2014/chartex" xmlns:cx1="http://schemas.microsoft.com/office/drawing/2015/9/8/chartex" xmlns:cx2="http://schemas.microsoft.com/office/drawing/2015/10/21/chartex" xmlns:mc="http://schemas.openxmlformats.org/markup-compatibility/2006" xmlns:o="urn:schemas-microsoft-com:office:office" xmlns:r="http://schemas.openxmlformats.org/officeDocument/2006/relationships" xmlns:m="http://schemas.openxmlformats.org/officeDocument/2006/math" xmlns:v="urn:schemas-microsoft-com:vml" xmlns:wp14="http://schemas.microsoft.com/office/word/2010/wordprocessingDrawing" xmlns:wp="http://schemas.openxmlformats.org/drawingml/2006/wordprocessingDrawing" xmlns:w10="urn:schemas-microsoft-com:office:word" xmlns:w="http://schemas.openxmlformats.org/wordprocessingml/2006/main" xmlns:w14="http://schemas.microsoft.com/office/word/2010/wordml" xmlns:w15="http://schemas.microsoft.com/office/word/2012/wordml" xmlns:w16se="http://schemas.microsoft.com/office/word/2015/wordml/symex" xmlns:wpg="http://schemas.microsoft.com/office/word/2010/wordprocessingGroup" xmlns:wpi="http://schemas.microsoft.com/office/word/2010/wordprocessingInk" xmlns:wne="http://schemas.microsoft.com/office/word/2006/wordml" xmlns:wps="http://schemas.microsoft.com/office/word/2010/wordprocessingShape" mc:Ignorable="w14 w15 w16se wp14">
+  <w:p>
+    <w:pPr>
+      <w:pStyle w:val="Header"/>
+    </w:pPr>
+  </w:p>
+</w:hdr>
+</file>
+
 <file path=word/numbering.xml><?xml version="1.0" encoding="utf-8"?>
-<w:numbering xmlns:wpc="http://schemas.microsoft.com/office/word/2010/wordprocessingCanvas" xmlns:cx="http://schemas.microsoft.com/office/drawing/2014/chartex" xmlns:cx1="http://schemas.microsoft.com/office/drawing/2015/9/8/chartex" xmlns:mc="http://schemas.openxmlformats.org/markup-compatibility/2006" xmlns:o="urn:schemas-microsoft-com:office:office" xmlns:r="http://schemas.openxmlformats.org/officeDocument/2006/relationships" xmlns:m="http://schemas.openxmlformats.org/officeDocument/2006/math" xmlns:v="urn:schemas-microsoft-com:vml" xmlns:wp14="http://schemas.microsoft.com/office/word/2010/wordprocessingDrawing" xmlns:wp="http://schemas.openxmlformats.org/drawingml/2006/wordprocessingDrawing" xmlns:w10="urn:schemas-microsoft-com:office:word" xmlns:w="http://schemas.openxmlformats.org/wordprocessingml/2006/main" xmlns:w14="http://schemas.microsoft.com/office/word/2010/wordml" xmlns:w15="http://schemas.microsoft.com/office/word/2012/wordml" xmlns:w16se="http://schemas.microsoft.com/office/word/2015/wordml/symex" xmlns:wpg="http://schemas.microsoft.com/office/word/2010/wordprocessingGroup" xmlns:wpi="http://schemas.microsoft.com/office/word/2010/wordprocessingInk" xmlns:wne="http://schemas.microsoft.com/office/word/2006/wordml" xmlns:wps="http://schemas.microsoft.com/office/word/2010/wordprocessingShape" mc:Ignorable="w14 w15 w16se wp14">
+<w:numbering xmlns:wpc="http://schemas.microsoft.com/office/word/2010/wordprocessingCanvas" xmlns:cx="http://schemas.microsoft.com/office/drawing/2014/chartex" xmlns:cx1="http://schemas.microsoft.com/office/drawing/2015/9/8/chartex" xmlns:cx2="http://schemas.microsoft.com/office/drawing/2015/10/21/chartex" xmlns:mc="http://schemas.openxmlformats.org/markup-compatibility/2006" xmlns:o="urn:schemas-microsoft-com:office:office" xmlns:r="http://schemas.openxmlformats.org/officeDocument/2006/relationships" xmlns:m="http://schemas.openxmlformats.org/officeDocument/2006/math" xmlns:v="urn:schemas-microsoft-com:vml" xmlns:wp14="http://schemas.microsoft.com/office/word/2010/wordprocessingDrawing" xmlns:wp="http://schemas.openxmlformats.org/drawingml/2006/wordprocessingDrawing" xmlns:w10="urn:schemas-microsoft-com:office:word" xmlns:w="http://schemas.openxmlformats.org/wordprocessingml/2006/main" xmlns:w14="http://schemas.microsoft.com/office/word/2010/wordml" xmlns:w15="http://schemas.microsoft.com/office/word/2012/wordml" xmlns:w16se="http://schemas.microsoft.com/office/word/2015/wordml/symex" xmlns:wpg="http://schemas.microsoft.com/office/word/2010/wordprocessingGroup" xmlns:wpi="http://schemas.microsoft.com/office/word/2010/wordprocessingInk" xmlns:wne="http://schemas.microsoft.com/office/word/2006/wordml" xmlns:wps="http://schemas.microsoft.com/office/word/2010/wordprocessingShape" mc:Ignorable="w14 w15 w16se wp14">
   <w:abstractNum w:abstractNumId="0" w15:restartNumberingAfterBreak="0">
     <w:nsid w:val="0EE3489B"/>
     <w:multiLevelType w:val="multilevel"/>
@@ -1612,7 +1910,7 @@
       </w:pPr>
     </w:pPrDefault>
   </w:docDefaults>
-  <w:latentStyles w:defLockedState="0" w:defUIPriority="99" w:defSemiHidden="0" w:defUnhideWhenUsed="0" w:defQFormat="0" w:count="371">
+  <w:latentStyles w:defLockedState="0" w:defUIPriority="99" w:defSemiHidden="0" w:defUnhideWhenUsed="0" w:defQFormat="0" w:count="372">
     <w:lsdException w:name="Normal" w:uiPriority="0" w:qFormat="1"/>
     <w:lsdException w:name="heading 1" w:uiPriority="9" w:qFormat="1"/>
     <w:lsdException w:name="heading 2" w:semiHidden="1" w:uiPriority="9" w:unhideWhenUsed="1" w:qFormat="1"/>
@@ -1718,7 +2016,6 @@
     <w:lsdException w:name="HTML Sample" w:semiHidden="1" w:unhideWhenUsed="1"/>
     <w:lsdException w:name="HTML Typewriter" w:semiHidden="1" w:unhideWhenUsed="1"/>
     <w:lsdException w:name="HTML Variable" w:semiHidden="1" w:unhideWhenUsed="1"/>
-    <w:lsdException w:name="Normal Table" w:semiHidden="1" w:unhideWhenUsed="1"/>
     <w:lsdException w:name="annotation subject" w:semiHidden="1" w:unhideWhenUsed="1"/>
     <w:lsdException w:name="No List" w:semiHidden="1" w:unhideWhenUsed="1"/>
     <w:lsdException w:name="Outline List 1" w:semiHidden="1" w:unhideWhenUsed="1"/>
@@ -1765,10 +2062,8 @@
     <w:lsdException w:name="Table Subtle 2" w:semiHidden="1" w:unhideWhenUsed="1"/>
     <w:lsdException w:name="Table Web 1" w:semiHidden="1" w:unhideWhenUsed="1"/>
     <w:lsdException w:name="Table Web 2" w:semiHidden="1" w:unhideWhenUsed="1"/>
-    <w:lsdException w:name="Table Web 3" w:semiHidden="1" w:unhideWhenUsed="1"/>
     <w:lsdException w:name="Balloon Text" w:semiHidden="1" w:unhideWhenUsed="1"/>
     <w:lsdException w:name="Table Grid" w:uiPriority="39"/>
-    <w:lsdException w:name="Table Theme" w:semiHidden="1" w:unhideWhenUsed="1"/>
     <w:lsdException w:name="Placeholder Text" w:semiHidden="1"/>
     <w:lsdException w:name="No Spacing" w:uiPriority="1" w:qFormat="1"/>
     <w:lsdException w:name="Light Shading" w:uiPriority="60"/>
@@ -1984,6 +2279,7 @@
     <w:lsdException w:name="List Table 5 Dark Accent 6" w:uiPriority="50"/>
     <w:lsdException w:name="List Table 6 Colorful Accent 6" w:uiPriority="51"/>
     <w:lsdException w:name="List Table 7 Colorful Accent 6" w:uiPriority="52"/>
+    <w:lsdException w:name="Mention" w:semiHidden="1" w:unhideWhenUsed="1"/>
   </w:latentStyles>
   <w:style w:type="paragraph" w:default="1" w:styleId="Normal">
     <w:name w:val="Normal"/>

</xml_diff>